<commit_message>
Updated previous research statement following Katy's comments.
</commit_message>
<xml_diff>
--- a/Randal Olson NSF Predoc Previous Research Statement.docx
+++ b/Randal Olson NSF Predoc Previous Research Statement.docx
@@ -30,159 +30,82 @@
     </w:p>
     <w:p>
       <w:pPr>
-        <w:rPr>
-          <w:rFonts w:ascii="Times New Roman" w:hAnsi="Times New Roman" w:cs="Times New Roman"/>
-          <w:b/>
-          <w:u w:val="single"/>
+        <w:jc w:val="both"/>
+        <w:rPr>
+          <w:rFonts w:ascii="Times New Roman" w:hAnsi="Times New Roman" w:cs="Times New Roman"/>
         </w:rPr>
       </w:pPr>
       <w:r>
         <w:rPr>
           <w:rFonts w:ascii="Times New Roman" w:hAnsi="Times New Roman" w:cs="Times New Roman"/>
-          <w:b/>
-          <w:u w:val="single"/>
-        </w:rPr>
-        <w:t>Introduction</w:t>
-      </w:r>
-    </w:p>
-    <w:p>
-      <w:pPr>
-        <w:jc w:val="both"/>
-        <w:rPr>
-          <w:rFonts w:ascii="Times New Roman" w:hAnsi="Times New Roman" w:cs="Times New Roman"/>
-        </w:rPr>
-      </w:pPr>
-      <w:r>
-        <w:rPr>
-          <w:rFonts w:ascii="Times New Roman" w:hAnsi="Times New Roman" w:cs="Times New Roman"/>
-        </w:rPr>
-        <w:t xml:space="preserve">Since the beginning of my research career, my research goals have been guided by my passion for </w:t>
-      </w:r>
-      <w:r>
-        <w:rPr>
-          <w:rFonts w:ascii="Times New Roman" w:hAnsi="Times New Roman" w:cs="Times New Roman"/>
-        </w:rPr>
-        <w:t>creating</w:t>
-      </w:r>
-      <w:r>
-        <w:rPr>
-          <w:rFonts w:ascii="Times New Roman" w:hAnsi="Times New Roman" w:cs="Times New Roman"/>
-        </w:rPr>
-        <w:t xml:space="preserve"> a true</w:t>
-      </w:r>
-      <w:r>
-        <w:rPr>
-          <w:rFonts w:ascii="Times New Roman" w:hAnsi="Times New Roman" w:cs="Times New Roman"/>
-        </w:rPr>
-        <w:t xml:space="preserve"> general</w:t>
-      </w:r>
-      <w:r>
-        <w:rPr>
-          <w:rFonts w:ascii="Times New Roman" w:hAnsi="Times New Roman" w:cs="Times New Roman"/>
-        </w:rPr>
-        <w:t xml:space="preserve"> Artificial </w:t>
-      </w:r>
-      <w:r>
-        <w:rPr>
-          <w:rFonts w:ascii="Times New Roman" w:hAnsi="Times New Roman" w:cs="Times New Roman"/>
-        </w:rPr>
-        <w:t>Intelligence (A</w:t>
-      </w:r>
-      <w:r>
-        <w:rPr>
-          <w:rFonts w:ascii="Times New Roman" w:hAnsi="Times New Roman" w:cs="Times New Roman"/>
-        </w:rPr>
-        <w:t xml:space="preserve">I) that would be capable of benefitting humankind and changing society, as we know it, for the better. As </w:t>
-      </w:r>
-      <w:r>
-        <w:rPr>
-          <w:rFonts w:ascii="Times New Roman" w:hAnsi="Times New Roman" w:cs="Times New Roman"/>
-        </w:rPr>
-        <w:t>a half-Computer Scientist/half-N</w:t>
-      </w:r>
-      <w:r>
-        <w:rPr>
-          <w:rFonts w:ascii="Times New Roman" w:hAnsi="Times New Roman" w:cs="Times New Roman"/>
-        </w:rPr>
-        <w:t xml:space="preserve">eurobiologist, I have </w:t>
-      </w:r>
-      <w:r>
-        <w:rPr>
-          <w:rFonts w:ascii="Times New Roman" w:hAnsi="Times New Roman" w:cs="Times New Roman"/>
-        </w:rPr>
-        <w:t>pursued an unconventional</w:t>
-      </w:r>
-      <w:r>
-        <w:rPr>
-          <w:rFonts w:ascii="Times New Roman" w:hAnsi="Times New Roman" w:cs="Times New Roman"/>
-        </w:rPr>
-        <w:t xml:space="preserve"> ro</w:t>
-      </w:r>
-      <w:r>
-        <w:rPr>
-          <w:rFonts w:ascii="Times New Roman" w:hAnsi="Times New Roman" w:cs="Times New Roman"/>
-        </w:rPr>
-        <w:t>ute to solving the problem of A</w:t>
-      </w:r>
-      <w:r>
-        <w:rPr>
-          <w:rFonts w:ascii="Times New Roman" w:hAnsi="Times New Roman" w:cs="Times New Roman"/>
-        </w:rPr>
-        <w:t>I: instead of trying to hard-code intelligence into the computer, I am attempting to reproduce the evolutionary path that our ancestors followed to evolve human-level intelligence.</w:t>
-      </w:r>
-      <w:r>
-        <w:rPr>
-          <w:rFonts w:ascii="Times New Roman" w:hAnsi="Times New Roman" w:cs="Times New Roman"/>
-        </w:rPr>
-        <w:t xml:space="preserve"> The research projects described below are </w:t>
-      </w:r>
-      <w:r>
-        <w:rPr>
-          <w:rFonts w:ascii="Times New Roman" w:hAnsi="Times New Roman" w:cs="Times New Roman"/>
-        </w:rPr>
-        <w:t>two</w:t>
-      </w:r>
-      <w:r>
-        <w:rPr>
-          <w:rFonts w:ascii="Times New Roman" w:hAnsi="Times New Roman" w:cs="Times New Roman"/>
-        </w:rPr>
-        <w:t xml:space="preserve"> small steps along </w:t>
-      </w:r>
-      <w:r>
-        <w:rPr>
-          <w:rFonts w:ascii="Times New Roman" w:hAnsi="Times New Roman" w:cs="Times New Roman"/>
-        </w:rPr>
-        <w:t>a</w:t>
-      </w:r>
-      <w:r>
-        <w:rPr>
-          <w:rFonts w:ascii="Times New Roman" w:hAnsi="Times New Roman" w:cs="Times New Roman"/>
-        </w:rPr>
-        <w:t xml:space="preserve"> long and winding path to understanding how </w:t>
-      </w:r>
-      <w:r>
-        <w:rPr>
-          <w:rFonts w:ascii="Times New Roman" w:hAnsi="Times New Roman" w:cs="Times New Roman"/>
-        </w:rPr>
-        <w:t xml:space="preserve">to evolve </w:t>
-      </w:r>
-      <w:r>
-        <w:rPr>
-          <w:rFonts w:ascii="Times New Roman" w:hAnsi="Times New Roman" w:cs="Times New Roman"/>
-        </w:rPr>
-        <w:t xml:space="preserve">an </w:t>
-      </w:r>
-      <w:r>
-        <w:rPr>
-          <w:rFonts w:ascii="Times New Roman" w:hAnsi="Times New Roman" w:cs="Times New Roman"/>
-        </w:rPr>
-        <w:t>A</w:t>
-      </w:r>
-      <w:r>
-        <w:rPr>
-          <w:rFonts w:ascii="Times New Roman" w:hAnsi="Times New Roman" w:cs="Times New Roman"/>
-        </w:rPr>
-        <w:t xml:space="preserve">I in </w:t>
+        </w:rPr>
+        <w:t>M</w:t>
+      </w:r>
+      <w:r>
+        <w:rPr>
+          <w:rFonts w:ascii="Times New Roman" w:hAnsi="Times New Roman" w:cs="Times New Roman"/>
+        </w:rPr>
+        <w:t xml:space="preserve">y research </w:t>
+      </w:r>
+      <w:r>
+        <w:rPr>
+          <w:rFonts w:ascii="Times New Roman" w:hAnsi="Times New Roman" w:cs="Times New Roman"/>
+        </w:rPr>
+        <w:t xml:space="preserve">interests center on </w:t>
+      </w:r>
+      <w:r>
+        <w:rPr>
+          <w:rFonts w:ascii="Times New Roman" w:hAnsi="Times New Roman" w:cs="Times New Roman"/>
+        </w:rPr>
+        <w:t>Artificial Intelligence (AI)</w:t>
+      </w:r>
+      <w:r>
+        <w:rPr>
+          <w:rFonts w:ascii="Times New Roman" w:hAnsi="Times New Roman" w:cs="Times New Roman"/>
+        </w:rPr>
+        <w:t xml:space="preserve">, an area that intersects my experiences in computer science and neurobiology. More specifically, my research attempts </w:t>
+      </w:r>
+      <w:r>
+        <w:rPr>
+          <w:rFonts w:ascii="Times New Roman" w:hAnsi="Times New Roman" w:cs="Times New Roman"/>
+        </w:rPr>
+        <w:t xml:space="preserve">to </w:t>
+      </w:r>
+      <w:r>
+        <w:rPr>
+          <w:rFonts w:ascii="Times New Roman" w:hAnsi="Times New Roman" w:cs="Times New Roman"/>
+        </w:rPr>
+        <w:t xml:space="preserve">understand and digitally </w:t>
+      </w:r>
+      <w:r>
+        <w:rPr>
+          <w:rFonts w:ascii="Times New Roman" w:hAnsi="Times New Roman" w:cs="Times New Roman"/>
+        </w:rPr>
+        <w:t xml:space="preserve">reproduce the evolutionary path </w:t>
+      </w:r>
+      <w:r>
+        <w:rPr>
+          <w:rFonts w:ascii="Times New Roman" w:hAnsi="Times New Roman" w:cs="Times New Roman"/>
+        </w:rPr>
+        <w:t xml:space="preserve">to </w:t>
+      </w:r>
+      <w:r>
+        <w:rPr>
+          <w:rFonts w:ascii="Times New Roman" w:hAnsi="Times New Roman" w:cs="Times New Roman"/>
+        </w:rPr>
+        <w:t>human-level intelligence</w:t>
+      </w:r>
+      <w:r>
+        <w:rPr>
+          <w:rFonts w:ascii="Times New Roman" w:hAnsi="Times New Roman" w:cs="Times New Roman"/>
+        </w:rPr>
+        <w:t xml:space="preserve">, with the longer-term goal of evolving an </w:t>
+      </w:r>
+      <w:r>
+        <w:rPr>
+          <w:rFonts w:ascii="Times New Roman" w:hAnsi="Times New Roman" w:cs="Times New Roman"/>
+        </w:rPr>
+        <w:t xml:space="preserve">AI in </w:t>
       </w:r>
       <w:r>
         <w:rPr>
@@ -195,994 +118,6 @@
           <w:rFonts w:ascii="Times New Roman" w:hAnsi="Times New Roman" w:cs="Times New Roman"/>
         </w:rPr>
         <w:t>.</w:t>
-      </w:r>
-    </w:p>
-    <w:p>
-      <w:pPr>
-        <w:rPr>
-          <w:rFonts w:ascii="Times New Roman" w:hAnsi="Times New Roman" w:cs="Times New Roman"/>
-        </w:rPr>
-      </w:pPr>
-    </w:p>
-    <w:p>
-      <w:pPr>
-        <w:rPr>
-          <w:rFonts w:ascii="Times New Roman" w:hAnsi="Times New Roman" w:cs="Times New Roman"/>
-          <w:b/>
-          <w:u w:val="single"/>
-        </w:rPr>
-      </w:pPr>
-      <w:r>
-        <w:rPr>
-          <w:rFonts w:ascii="Times New Roman" w:hAnsi="Times New Roman" w:cs="Times New Roman"/>
-          <w:b/>
-          <w:u w:val="single"/>
-        </w:rPr>
-        <w:t>Evolv</w:t>
-      </w:r>
-      <w:r>
-        <w:rPr>
-          <w:rFonts w:ascii="Times New Roman" w:hAnsi="Times New Roman" w:cs="Times New Roman"/>
-          <w:b/>
-          <w:u w:val="single"/>
-        </w:rPr>
-        <w:t xml:space="preserve">ing an artificial brain </w:t>
-      </w:r>
-      <w:r>
-        <w:rPr>
-          <w:rFonts w:ascii="Times New Roman" w:hAnsi="Times New Roman" w:cs="Times New Roman"/>
-          <w:b/>
-          <w:u w:val="single"/>
-        </w:rPr>
-        <w:t>for a biped robot</w:t>
-      </w:r>
-    </w:p>
-    <w:p>
-      <w:pPr>
-        <w:jc w:val="both"/>
-        <w:rPr>
-          <w:rFonts w:ascii="Times New Roman" w:hAnsi="Times New Roman" w:cs="Times New Roman"/>
-        </w:rPr>
-      </w:pPr>
-      <w:r>
-        <w:rPr>
-          <w:rFonts w:ascii="Times New Roman" w:hAnsi="Times New Roman" w:cs="Times New Roman"/>
-        </w:rPr>
-        <w:t>For my undergraduate thesis, I complete</w:t>
-      </w:r>
-      <w:r>
-        <w:rPr>
-          <w:rFonts w:ascii="Times New Roman" w:hAnsi="Times New Roman" w:cs="Times New Roman"/>
-        </w:rPr>
-        <w:t xml:space="preserve">d a project seeking to evolve an artificial brain </w:t>
-      </w:r>
-      <w:r>
-        <w:rPr>
-          <w:rFonts w:ascii="Times New Roman" w:hAnsi="Times New Roman" w:cs="Times New Roman"/>
-        </w:rPr>
-        <w:t xml:space="preserve">for </w:t>
-      </w:r>
-      <w:r>
-        <w:rPr>
-          <w:rFonts w:ascii="Times New Roman" w:hAnsi="Times New Roman" w:cs="Times New Roman"/>
-        </w:rPr>
-        <w:t>controlling</w:t>
-      </w:r>
-      <w:r>
-        <w:rPr>
-          <w:rFonts w:ascii="Times New Roman" w:hAnsi="Times New Roman" w:cs="Times New Roman"/>
-        </w:rPr>
-        <w:t xml:space="preserve"> the gait of </w:t>
-      </w:r>
-      <w:r>
-        <w:rPr>
-          <w:rFonts w:ascii="Times New Roman" w:hAnsi="Times New Roman" w:cs="Times New Roman"/>
-        </w:rPr>
-        <w:t>a two-legged robot</w:t>
-      </w:r>
-      <w:r>
-        <w:rPr>
-          <w:rFonts w:ascii="Times New Roman" w:hAnsi="Times New Roman" w:cs="Times New Roman"/>
-        </w:rPr>
-        <w:t>, which has been a notoriously difficult problem for robotics researchers</w:t>
-      </w:r>
-      <w:r>
-        <w:rPr>
-          <w:rFonts w:ascii="Times New Roman" w:hAnsi="Times New Roman" w:cs="Times New Roman"/>
-          <w:vertAlign w:val="superscript"/>
-        </w:rPr>
-        <w:t>1</w:t>
-      </w:r>
-      <w:r>
-        <w:rPr>
-          <w:rFonts w:ascii="Times New Roman" w:hAnsi="Times New Roman" w:cs="Times New Roman"/>
-        </w:rPr>
-        <w:t xml:space="preserve">. </w:t>
-      </w:r>
-      <w:r>
-        <w:rPr>
-          <w:rFonts w:ascii="Times New Roman" w:hAnsi="Times New Roman" w:cs="Times New Roman"/>
-        </w:rPr>
-        <w:t>Adaptive</w:t>
-      </w:r>
-      <w:r>
-        <w:rPr>
-          <w:rFonts w:ascii="Times New Roman" w:hAnsi="Times New Roman" w:cs="Times New Roman"/>
-        </w:rPr>
-        <w:t>,</w:t>
-      </w:r>
-      <w:r>
-        <w:rPr>
-          <w:rFonts w:ascii="Times New Roman" w:hAnsi="Times New Roman" w:cs="Times New Roman"/>
-        </w:rPr>
-        <w:t xml:space="preserve"> digital robotic controllers have important applications in robotics, Artificial Intelligence, </w:t>
-      </w:r>
-      <w:r>
-        <w:rPr>
-          <w:rFonts w:ascii="Times New Roman" w:hAnsi="Times New Roman" w:cs="Times New Roman"/>
-        </w:rPr>
-        <w:t xml:space="preserve">and </w:t>
-      </w:r>
-      <w:r>
-        <w:rPr>
-          <w:rFonts w:ascii="Times New Roman" w:hAnsi="Times New Roman" w:cs="Times New Roman"/>
-        </w:rPr>
-        <w:t>video games</w:t>
-      </w:r>
-      <w:r>
-        <w:rPr>
-          <w:rFonts w:ascii="Times New Roman" w:hAnsi="Times New Roman" w:cs="Times New Roman"/>
-        </w:rPr>
-        <w:t xml:space="preserve"> &amp; animation</w:t>
-      </w:r>
-      <w:r>
-        <w:rPr>
-          <w:rFonts w:ascii="Times New Roman" w:hAnsi="Times New Roman" w:cs="Times New Roman"/>
-        </w:rPr>
-        <w:t xml:space="preserve"> (e.g., EA’s Madden NFL). With the guidance of my undergraduate advisor, I completed the project on my own </w:t>
-      </w:r>
-      <w:r>
-        <w:rPr>
-          <w:rFonts w:ascii="Times New Roman" w:hAnsi="Times New Roman" w:cs="Times New Roman"/>
-        </w:rPr>
-        <w:t xml:space="preserve">and learned many skills important to independent research: how to solve unexpected problems, how to come up with new solutions to problems, and most of all, how to stay motivated when the research project is not working as planned. Additionally, I learned </w:t>
-      </w:r>
-      <w:r>
-        <w:rPr>
-          <w:rFonts w:ascii="Times New Roman" w:hAnsi="Times New Roman" w:cs="Times New Roman"/>
-        </w:rPr>
-        <w:t>much</w:t>
-      </w:r>
-      <w:r>
-        <w:rPr>
-          <w:rFonts w:ascii="Times New Roman" w:hAnsi="Times New Roman" w:cs="Times New Roman"/>
-        </w:rPr>
-        <w:t xml:space="preserve"> of my</w:t>
-      </w:r>
-      <w:r>
-        <w:rPr>
-          <w:rFonts w:ascii="Times New Roman" w:hAnsi="Times New Roman" w:cs="Times New Roman"/>
-        </w:rPr>
-        <w:t xml:space="preserve"> core</w:t>
-      </w:r>
-      <w:r>
-        <w:rPr>
-          <w:rFonts w:ascii="Times New Roman" w:hAnsi="Times New Roman" w:cs="Times New Roman"/>
-        </w:rPr>
-        <w:t xml:space="preserve"> computational skills</w:t>
-      </w:r>
-      <w:r>
-        <w:rPr>
-          <w:rFonts w:ascii="Times New Roman" w:hAnsi="Times New Roman" w:cs="Times New Roman"/>
-        </w:rPr>
-        <w:t>et</w:t>
-      </w:r>
-      <w:r>
-        <w:rPr>
-          <w:rFonts w:ascii="Times New Roman" w:hAnsi="Times New Roman" w:cs="Times New Roman"/>
-        </w:rPr>
-        <w:t xml:space="preserve"> during this project, such as how to </w:t>
-      </w:r>
-      <w:r>
-        <w:rPr>
-          <w:rFonts w:ascii="Times New Roman" w:hAnsi="Times New Roman" w:cs="Times New Roman"/>
-        </w:rPr>
-        <w:t>design experiments, test for errors,</w:t>
-      </w:r>
-      <w:r>
-        <w:rPr>
-          <w:rFonts w:ascii="Times New Roman" w:hAnsi="Times New Roman" w:cs="Times New Roman"/>
-        </w:rPr>
-        <w:t xml:space="preserve"> crea</w:t>
-      </w:r>
-      <w:r>
-        <w:rPr>
-          <w:rFonts w:ascii="Times New Roman" w:hAnsi="Times New Roman" w:cs="Times New Roman"/>
-        </w:rPr>
-        <w:t>te digital models of evolution,</w:t>
-      </w:r>
-      <w:r>
-        <w:rPr>
-          <w:rFonts w:ascii="Times New Roman" w:hAnsi="Times New Roman" w:cs="Times New Roman"/>
-        </w:rPr>
-        <w:t xml:space="preserve"> gather, manage, and statistically analyze data, and extend projects started by other researchers.</w:t>
-      </w:r>
-    </w:p>
-    <w:p>
-      <w:pPr>
-        <w:jc w:val="both"/>
-        <w:rPr>
-          <w:rFonts w:ascii="Times New Roman" w:hAnsi="Times New Roman" w:cs="Times New Roman"/>
-        </w:rPr>
-      </w:pPr>
-      <w:r>
-        <w:rPr>
-          <w:rFonts w:ascii="Times New Roman" w:hAnsi="Times New Roman" w:cs="Times New Roman"/>
-        </w:rPr>
-        <w:tab/>
-        <w:t xml:space="preserve">At the </w:t>
-      </w:r>
-      <w:r>
-        <w:rPr>
-          <w:rFonts w:ascii="Times New Roman" w:hAnsi="Times New Roman" w:cs="Times New Roman"/>
-        </w:rPr>
-        <w:t>conclusion</w:t>
-      </w:r>
-      <w:r>
-        <w:rPr>
-          <w:rFonts w:ascii="Times New Roman" w:hAnsi="Times New Roman" w:cs="Times New Roman"/>
-        </w:rPr>
-        <w:t xml:space="preserve"> of the project, I discovered that the sta</w:t>
-      </w:r>
-      <w:r>
-        <w:rPr>
-          <w:rFonts w:ascii="Times New Roman" w:hAnsi="Times New Roman" w:cs="Times New Roman"/>
-        </w:rPr>
-        <w:t xml:space="preserve">te-of-the-art </w:t>
-      </w:r>
-      <w:r>
-        <w:rPr>
-          <w:rFonts w:ascii="Times New Roman" w:hAnsi="Times New Roman" w:cs="Times New Roman"/>
-        </w:rPr>
-        <w:t>artificial brain model</w:t>
-      </w:r>
-      <w:r>
-        <w:rPr>
-          <w:rFonts w:ascii="Times New Roman" w:hAnsi="Times New Roman" w:cs="Times New Roman"/>
-        </w:rPr>
-        <w:t xml:space="preserve"> </w:t>
-      </w:r>
-      <w:r>
-        <w:rPr>
-          <w:rFonts w:ascii="Times New Roman" w:hAnsi="Times New Roman" w:cs="Times New Roman"/>
-        </w:rPr>
-        <w:t>was</w:t>
-      </w:r>
-      <w:r>
-        <w:rPr>
-          <w:rFonts w:ascii="Times New Roman" w:hAnsi="Times New Roman" w:cs="Times New Roman"/>
-        </w:rPr>
-        <w:t xml:space="preserve"> insufficient to evolve a stable controller for two-legged robots. </w:t>
-      </w:r>
-      <w:r>
-        <w:rPr>
-          <w:rFonts w:ascii="Times New Roman" w:hAnsi="Times New Roman" w:cs="Times New Roman"/>
-        </w:rPr>
-        <w:t>Furthermore</w:t>
-      </w:r>
-      <w:r>
-        <w:rPr>
-          <w:rFonts w:ascii="Times New Roman" w:hAnsi="Times New Roman" w:cs="Times New Roman"/>
-        </w:rPr>
-        <w:t xml:space="preserve">, </w:t>
-      </w:r>
-      <w:r>
-        <w:rPr>
-          <w:rFonts w:ascii="Times New Roman" w:hAnsi="Times New Roman" w:cs="Times New Roman"/>
-        </w:rPr>
-        <w:t xml:space="preserve">I suggested that </w:t>
-      </w:r>
-      <w:r>
-        <w:rPr>
-          <w:rFonts w:ascii="Times New Roman" w:hAnsi="Times New Roman" w:cs="Times New Roman"/>
-        </w:rPr>
-        <w:t xml:space="preserve">the </w:t>
-      </w:r>
-      <w:r>
-        <w:rPr>
-          <w:rFonts w:ascii="Times New Roman" w:hAnsi="Times New Roman" w:cs="Times New Roman"/>
-        </w:rPr>
-        <w:t>artificial brains</w:t>
-      </w:r>
-      <w:r>
-        <w:rPr>
-          <w:rFonts w:ascii="Times New Roman" w:hAnsi="Times New Roman" w:cs="Times New Roman"/>
-        </w:rPr>
-        <w:t xml:space="preserve"> </w:t>
-      </w:r>
-      <w:r>
-        <w:rPr>
-          <w:rFonts w:ascii="Times New Roman" w:hAnsi="Times New Roman" w:cs="Times New Roman"/>
-        </w:rPr>
-        <w:t>had to</w:t>
-      </w:r>
-      <w:r>
-        <w:rPr>
-          <w:rFonts w:ascii="Times New Roman" w:hAnsi="Times New Roman" w:cs="Times New Roman"/>
-        </w:rPr>
-        <w:t xml:space="preserve"> be </w:t>
-      </w:r>
-      <w:r>
-        <w:rPr>
-          <w:rFonts w:ascii="Times New Roman" w:hAnsi="Times New Roman" w:cs="Times New Roman"/>
-        </w:rPr>
-        <w:t>able to modify</w:t>
-      </w:r>
-      <w:r>
-        <w:rPr>
-          <w:rFonts w:ascii="Times New Roman" w:hAnsi="Times New Roman" w:cs="Times New Roman"/>
-        </w:rPr>
-        <w:t xml:space="preserve"> themselves during the lifetime of the two-legged robot to be capable of balancing while walking forward.</w:t>
-      </w:r>
-      <w:r>
-        <w:rPr>
-          <w:rFonts w:ascii="Times New Roman" w:hAnsi="Times New Roman" w:cs="Times New Roman"/>
-        </w:rPr>
-        <w:t xml:space="preserve"> As a result, my colleagues and I are attempting to </w:t>
-      </w:r>
-      <w:r>
-        <w:rPr>
-          <w:rFonts w:ascii="Times New Roman" w:hAnsi="Times New Roman" w:cs="Times New Roman"/>
-        </w:rPr>
-        <w:t xml:space="preserve">create adaptive </w:t>
-      </w:r>
-      <w:r>
-        <w:rPr>
-          <w:rFonts w:ascii="Times New Roman" w:hAnsi="Times New Roman" w:cs="Times New Roman"/>
-        </w:rPr>
-        <w:t>artificial brains</w:t>
-      </w:r>
-      <w:r>
-        <w:rPr>
-          <w:rFonts w:ascii="Times New Roman" w:hAnsi="Times New Roman" w:cs="Times New Roman"/>
-        </w:rPr>
-        <w:t xml:space="preserve"> </w:t>
-      </w:r>
-      <w:r>
-        <w:rPr>
-          <w:rFonts w:ascii="Times New Roman" w:hAnsi="Times New Roman" w:cs="Times New Roman"/>
-        </w:rPr>
-        <w:t>in my current lab.</w:t>
-      </w:r>
-      <w:r>
-        <w:rPr>
-          <w:rFonts w:ascii="Times New Roman" w:hAnsi="Times New Roman" w:cs="Times New Roman"/>
-        </w:rPr>
-        <w:t xml:space="preserve"> </w:t>
-      </w:r>
-      <w:r>
-        <w:rPr>
-          <w:rFonts w:ascii="Times New Roman" w:hAnsi="Times New Roman" w:cs="Times New Roman"/>
-        </w:rPr>
-        <w:t>This research project so</w:t>
-      </w:r>
-      <w:r>
-        <w:rPr>
-          <w:rFonts w:ascii="Times New Roman" w:hAnsi="Times New Roman" w:cs="Times New Roman"/>
-        </w:rPr>
-        <w:t>lidified my interest in evolved</w:t>
-      </w:r>
-      <w:r>
-        <w:rPr>
-          <w:rFonts w:ascii="Times New Roman" w:hAnsi="Times New Roman" w:cs="Times New Roman"/>
-        </w:rPr>
-        <w:t xml:space="preserve"> Artificial Intelligence, and motivated me to pursue </w:t>
-      </w:r>
-      <w:r>
-        <w:rPr>
-          <w:rFonts w:ascii="Times New Roman" w:hAnsi="Times New Roman" w:cs="Times New Roman"/>
-        </w:rPr>
-        <w:t>this</w:t>
-      </w:r>
-      <w:r>
-        <w:rPr>
-          <w:rFonts w:ascii="Times New Roman" w:hAnsi="Times New Roman" w:cs="Times New Roman"/>
-        </w:rPr>
-        <w:t xml:space="preserve"> passion </w:t>
-      </w:r>
-      <w:r>
-        <w:rPr>
-          <w:rFonts w:ascii="Times New Roman" w:hAnsi="Times New Roman" w:cs="Times New Roman"/>
-        </w:rPr>
-        <w:t>in</w:t>
-      </w:r>
-      <w:r>
-        <w:rPr>
-          <w:rFonts w:ascii="Times New Roman" w:hAnsi="Times New Roman" w:cs="Times New Roman"/>
-        </w:rPr>
-        <w:t xml:space="preserve"> my graduate studies.</w:t>
-      </w:r>
-    </w:p>
-    <w:p>
-      <w:pPr>
-        <w:jc w:val="both"/>
-        <w:rPr>
-          <w:rFonts w:ascii="Times New Roman" w:hAnsi="Times New Roman" w:cs="Times New Roman"/>
-        </w:rPr>
-      </w:pPr>
-    </w:p>
-    <w:p>
-      <w:pPr>
-        <w:rPr>
-          <w:rFonts w:ascii="Times New Roman" w:hAnsi="Times New Roman" w:cs="Times New Roman"/>
-          <w:b/>
-          <w:u w:val="single"/>
-        </w:rPr>
-      </w:pPr>
-      <w:r>
-        <w:rPr>
-          <w:rFonts w:ascii="Times New Roman" w:hAnsi="Times New Roman" w:cs="Times New Roman"/>
-          <w:b/>
-          <w:u w:val="single"/>
-        </w:rPr>
-        <w:t xml:space="preserve">Testing the </w:t>
-      </w:r>
-      <w:r>
-        <w:rPr>
-          <w:rFonts w:ascii="Times New Roman" w:hAnsi="Times New Roman" w:cs="Times New Roman"/>
-          <w:b/>
-          <w:i/>
-          <w:u w:val="single"/>
-        </w:rPr>
-        <w:t>confusion effect</w:t>
-      </w:r>
-      <w:r>
-        <w:rPr>
-          <w:rFonts w:ascii="Times New Roman" w:hAnsi="Times New Roman" w:cs="Times New Roman"/>
-          <w:b/>
-          <w:u w:val="single"/>
-        </w:rPr>
-        <w:t xml:space="preserve"> hypothesis in an evolving digital system</w:t>
-      </w:r>
-    </w:p>
-    <w:p>
-      <w:pPr>
-        <w:jc w:val="both"/>
-        <w:rPr>
-          <w:rFonts w:ascii="Times New Roman" w:hAnsi="Times New Roman" w:cs="Times New Roman"/>
-        </w:rPr>
-      </w:pPr>
-      <w:r>
-        <w:rPr>
-          <w:rFonts w:ascii="Times New Roman" w:eastAsia="Times New Roman" w:hAnsi="Times New Roman" w:cs="Times New Roman"/>
-          <w:color w:val="000000"/>
-        </w:rPr>
-        <w:t xml:space="preserve">During my first year of graduate studies, I joined a </w:t>
-      </w:r>
-      <w:r>
-        <w:rPr>
-          <w:rFonts w:ascii="Times New Roman" w:eastAsia="Times New Roman" w:hAnsi="Times New Roman" w:cs="Times New Roman"/>
-          <w:color w:val="000000"/>
-        </w:rPr>
-        <w:t xml:space="preserve">research </w:t>
-      </w:r>
-      <w:r>
-        <w:rPr>
-          <w:rFonts w:ascii="Times New Roman" w:eastAsia="Times New Roman" w:hAnsi="Times New Roman" w:cs="Times New Roman"/>
-          <w:color w:val="000000"/>
-        </w:rPr>
-        <w:t xml:space="preserve">project studying collective animal behavior. </w:t>
-      </w:r>
-      <w:r>
-        <w:rPr>
-          <w:rFonts w:ascii="Times New Roman" w:eastAsia="Times New Roman" w:hAnsi="Times New Roman" w:cs="Times New Roman"/>
-          <w:color w:val="000000"/>
-        </w:rPr>
-        <w:t>B</w:t>
-      </w:r>
-      <w:r>
-        <w:rPr>
-          <w:rFonts w:ascii="Times New Roman" w:eastAsia="Times New Roman" w:hAnsi="Times New Roman" w:cs="Times New Roman"/>
-          <w:color w:val="000000"/>
-        </w:rPr>
-        <w:t xml:space="preserve">iologists have spent decades studying </w:t>
-      </w:r>
-      <w:r>
-        <w:rPr>
-          <w:rFonts w:ascii="Times New Roman" w:eastAsia="Times New Roman" w:hAnsi="Times New Roman" w:cs="Times New Roman"/>
-          <w:color w:val="000000"/>
-        </w:rPr>
-        <w:t>collective animal</w:t>
-      </w:r>
-      <w:r>
-        <w:rPr>
-          <w:rFonts w:ascii="Times New Roman" w:eastAsia="Times New Roman" w:hAnsi="Times New Roman" w:cs="Times New Roman"/>
-          <w:color w:val="000000"/>
-        </w:rPr>
-        <w:t xml:space="preserve"> behavior due to its </w:t>
-      </w:r>
-      <w:r>
-        <w:rPr>
-          <w:rFonts w:ascii="Times New Roman" w:eastAsia="Times New Roman" w:hAnsi="Times New Roman" w:cs="Times New Roman"/>
-          <w:color w:val="000000"/>
-        </w:rPr>
-        <w:t xml:space="preserve">important </w:t>
-      </w:r>
-      <w:r>
-        <w:rPr>
-          <w:rFonts w:ascii="Times New Roman" w:eastAsia="Times New Roman" w:hAnsi="Times New Roman" w:cs="Times New Roman"/>
-          <w:color w:val="000000"/>
-        </w:rPr>
-        <w:t>impli</w:t>
-      </w:r>
-      <w:r>
-        <w:rPr>
-          <w:rFonts w:ascii="Times New Roman" w:eastAsia="Times New Roman" w:hAnsi="Times New Roman" w:cs="Times New Roman"/>
-          <w:color w:val="000000"/>
-        </w:rPr>
-        <w:t xml:space="preserve">cations for social intelligence, </w:t>
-      </w:r>
-      <w:r>
-        <w:rPr>
-          <w:rFonts w:ascii="Times New Roman" w:eastAsia="Times New Roman" w:hAnsi="Times New Roman" w:cs="Times New Roman"/>
-          <w:color w:val="000000"/>
-        </w:rPr>
-        <w:t>collective cognition</w:t>
-      </w:r>
-      <w:r>
-        <w:rPr>
-          <w:rFonts w:ascii="Times New Roman" w:eastAsia="Times New Roman" w:hAnsi="Times New Roman" w:cs="Times New Roman"/>
-          <w:color w:val="000000"/>
-        </w:rPr>
-        <w:t>, and its potential applications in automated control of distributed systems</w:t>
-      </w:r>
-      <w:r>
-        <w:rPr>
-          <w:rFonts w:ascii="Times New Roman" w:eastAsia="Times New Roman" w:hAnsi="Times New Roman" w:cs="Times New Roman"/>
-          <w:color w:val="000000"/>
-          <w:vertAlign w:val="superscript"/>
-        </w:rPr>
-        <w:t>2</w:t>
-      </w:r>
-      <w:r>
-        <w:rPr>
-          <w:rFonts w:ascii="Times New Roman" w:eastAsia="Times New Roman" w:hAnsi="Times New Roman" w:cs="Times New Roman"/>
-          <w:color w:val="000000"/>
-        </w:rPr>
-        <w:t>.</w:t>
-      </w:r>
-      <w:r>
-        <w:rPr>
-          <w:rFonts w:ascii="Times New Roman" w:eastAsia="Times New Roman" w:hAnsi="Times New Roman" w:cs="Times New Roman"/>
-          <w:color w:val="000000"/>
-        </w:rPr>
-        <w:t xml:space="preserve"> </w:t>
-      </w:r>
-      <w:r>
-        <w:rPr>
-          <w:rFonts w:ascii="Times New Roman" w:eastAsia="Times New Roman" w:hAnsi="Times New Roman" w:cs="Times New Roman"/>
-          <w:color w:val="000000"/>
-        </w:rPr>
-        <w:t>Swarming behavior is one of the most striking example</w:t>
-      </w:r>
-      <w:r>
-        <w:rPr>
-          <w:rFonts w:ascii="Times New Roman" w:eastAsia="Times New Roman" w:hAnsi="Times New Roman" w:cs="Times New Roman"/>
-          <w:color w:val="000000"/>
-        </w:rPr>
-        <w:t>s of such collective animal behavior</w:t>
-      </w:r>
-      <w:r>
-        <w:rPr>
-          <w:rFonts w:ascii="Times New Roman" w:eastAsia="Times New Roman" w:hAnsi="Times New Roman" w:cs="Times New Roman"/>
-          <w:color w:val="000000"/>
-        </w:rPr>
-        <w:t xml:space="preserve">. </w:t>
-      </w:r>
-      <w:r>
-        <w:rPr>
-          <w:rFonts w:ascii="Times New Roman" w:eastAsia="Times New Roman" w:hAnsi="Times New Roman" w:cs="Times New Roman"/>
-          <w:color w:val="000000"/>
-        </w:rPr>
-        <w:t>These decades of research have produced</w:t>
-      </w:r>
-      <w:r>
-        <w:rPr>
-          <w:rFonts w:ascii="Times New Roman" w:eastAsia="Times New Roman" w:hAnsi="Times New Roman" w:cs="Times New Roman"/>
-          <w:color w:val="000000"/>
-        </w:rPr>
-        <w:t xml:space="preserve"> numerous hypotheses </w:t>
-      </w:r>
-      <w:r>
-        <w:rPr>
-          <w:rFonts w:ascii="Times New Roman" w:eastAsia="Times New Roman" w:hAnsi="Times New Roman" w:cs="Times New Roman"/>
-          <w:color w:val="000000"/>
-        </w:rPr>
-        <w:t>about</w:t>
-      </w:r>
-      <w:r>
-        <w:rPr>
-          <w:rFonts w:ascii="Times New Roman" w:eastAsia="Times New Roman" w:hAnsi="Times New Roman" w:cs="Times New Roman"/>
-          <w:color w:val="000000"/>
-        </w:rPr>
-        <w:t xml:space="preserve"> the selective benefits of swarming behavior</w:t>
-      </w:r>
-      <w:r>
-        <w:rPr>
-          <w:rFonts w:ascii="Times New Roman" w:eastAsia="Times New Roman" w:hAnsi="Times New Roman" w:cs="Times New Roman"/>
-          <w:color w:val="000000"/>
-        </w:rPr>
-        <w:t>, such as increased mating success or improved defense ag</w:t>
-      </w:r>
-      <w:r>
-        <w:rPr>
-          <w:rFonts w:ascii="Times New Roman" w:eastAsia="Times New Roman" w:hAnsi="Times New Roman" w:cs="Times New Roman"/>
-          <w:color w:val="000000"/>
-        </w:rPr>
-        <w:t xml:space="preserve">ainst predators (reviewed in </w:t>
-      </w:r>
-      <w:r>
-        <w:rPr>
-          <w:rFonts w:ascii="Times New Roman" w:eastAsia="Times New Roman" w:hAnsi="Times New Roman" w:cs="Times New Roman"/>
-          <w:color w:val="000000"/>
-          <w:vertAlign w:val="superscript"/>
-        </w:rPr>
-        <w:t>3</w:t>
-      </w:r>
-      <w:r>
-        <w:rPr>
-          <w:rFonts w:ascii="Times New Roman" w:eastAsia="Times New Roman" w:hAnsi="Times New Roman" w:cs="Times New Roman"/>
-          <w:color w:val="000000"/>
-        </w:rPr>
-        <w:t>). However,</w:t>
-      </w:r>
-      <w:r>
-        <w:rPr>
-          <w:rFonts w:ascii="Times New Roman" w:eastAsia="Times New Roman" w:hAnsi="Times New Roman" w:cs="Times New Roman"/>
-          <w:color w:val="000000"/>
-        </w:rPr>
-        <w:t xml:space="preserve"> due to </w:t>
-      </w:r>
-      <w:r>
-        <w:rPr>
-          <w:rFonts w:ascii="Times New Roman" w:eastAsia="Times New Roman" w:hAnsi="Times New Roman" w:cs="Times New Roman"/>
-          <w:color w:val="000000"/>
-        </w:rPr>
-        <w:t xml:space="preserve">the </w:t>
-      </w:r>
-      <w:r>
-        <w:rPr>
-          <w:rFonts w:ascii="Times New Roman" w:eastAsia="Times New Roman" w:hAnsi="Times New Roman" w:cs="Times New Roman"/>
-          <w:color w:val="000000"/>
-        </w:rPr>
-        <w:t xml:space="preserve">long generation times in swarming animals, studying the </w:t>
-      </w:r>
-      <w:r>
-        <w:rPr>
-          <w:rFonts w:ascii="Times New Roman" w:eastAsia="Times New Roman" w:hAnsi="Times New Roman" w:cs="Times New Roman"/>
-          <w:color w:val="000000"/>
-        </w:rPr>
-        <w:t>evolution</w:t>
-      </w:r>
-      <w:r>
-        <w:rPr>
-          <w:rFonts w:ascii="Times New Roman" w:eastAsia="Times New Roman" w:hAnsi="Times New Roman" w:cs="Times New Roman"/>
-          <w:color w:val="000000"/>
-        </w:rPr>
-        <w:t xml:space="preserve"> of swarming behavior has often proven difficult</w:t>
-      </w:r>
-      <w:r>
-        <w:rPr>
-          <w:rFonts w:ascii="Times New Roman" w:eastAsia="Times New Roman" w:hAnsi="Times New Roman" w:cs="Times New Roman"/>
-          <w:color w:val="000000"/>
-          <w:vertAlign w:val="superscript"/>
-        </w:rPr>
-        <w:t>4</w:t>
-      </w:r>
-      <w:r>
-        <w:rPr>
-          <w:rFonts w:ascii="Times New Roman" w:eastAsia="Times New Roman" w:hAnsi="Times New Roman" w:cs="Times New Roman"/>
-          <w:color w:val="000000"/>
-        </w:rPr>
-        <w:t xml:space="preserve">. </w:t>
-      </w:r>
-      <w:r>
-        <w:rPr>
-          <w:rFonts w:ascii="Times New Roman" w:hAnsi="Times New Roman" w:cs="Times New Roman"/>
-        </w:rPr>
-        <w:t xml:space="preserve">To overcome this difficulty, I developed a computational model </w:t>
-      </w:r>
-      <w:r>
-        <w:rPr>
-          <w:rFonts w:ascii="Times New Roman" w:hAnsi="Times New Roman" w:cs="Times New Roman"/>
-        </w:rPr>
-        <w:t>that simulates</w:t>
-      </w:r>
-      <w:r>
-        <w:rPr>
-          <w:rFonts w:ascii="Times New Roman" w:hAnsi="Times New Roman" w:cs="Times New Roman"/>
-        </w:rPr>
-        <w:t xml:space="preserve"> digital organisms with evolving behaviors to examine which of the proposed selective benefits</w:t>
-      </w:r>
-      <w:r>
-        <w:rPr>
-          <w:rFonts w:ascii="Times New Roman" w:hAnsi="Times New Roman" w:cs="Times New Roman"/>
-        </w:rPr>
-        <w:t xml:space="preserve"> favor the evolution of swarming</w:t>
-      </w:r>
-      <w:r>
-        <w:rPr>
-          <w:rFonts w:ascii="Times New Roman" w:hAnsi="Times New Roman" w:cs="Times New Roman"/>
-          <w:vertAlign w:val="superscript"/>
-        </w:rPr>
-        <w:t>5</w:t>
-      </w:r>
-      <w:r>
-        <w:rPr>
-          <w:rFonts w:ascii="Times New Roman" w:hAnsi="Times New Roman" w:cs="Times New Roman"/>
-        </w:rPr>
-        <w:t>.</w:t>
-      </w:r>
-      <w:r>
-        <w:rPr>
-          <w:rFonts w:ascii="Times New Roman" w:eastAsia="Times New Roman" w:hAnsi="Times New Roman" w:cs="Times New Roman"/>
-          <w:color w:val="000000"/>
-        </w:rPr>
-        <w:t xml:space="preserve"> Digital systems have previously been used to provide key insights in</w:t>
-      </w:r>
-      <w:r>
-        <w:rPr>
-          <w:rFonts w:ascii="Times New Roman" w:eastAsia="Times New Roman" w:hAnsi="Times New Roman" w:cs="Times New Roman"/>
-          <w:color w:val="000000"/>
-        </w:rPr>
-        <w:t>to core evolutionary processes</w:t>
-      </w:r>
-      <w:r>
-        <w:rPr>
-          <w:rFonts w:ascii="Times New Roman" w:eastAsia="Times New Roman" w:hAnsi="Times New Roman" w:cs="Times New Roman"/>
-          <w:color w:val="000000"/>
-          <w:vertAlign w:val="superscript"/>
-        </w:rPr>
-        <w:t>6</w:t>
-      </w:r>
-      <w:r>
-        <w:rPr>
-          <w:rFonts w:ascii="Times New Roman" w:eastAsia="Times New Roman" w:hAnsi="Times New Roman" w:cs="Times New Roman"/>
-          <w:color w:val="000000"/>
-        </w:rPr>
-        <w:t>, and several well-known studies have adopted digital systems as a method to study swarm behavior</w:t>
-      </w:r>
-      <w:r>
-        <w:rPr>
-          <w:rFonts w:ascii="Times New Roman" w:eastAsia="Times New Roman" w:hAnsi="Times New Roman" w:cs="Times New Roman"/>
-          <w:color w:val="000000"/>
-        </w:rPr>
-        <w:t xml:space="preserve"> (e.g., </w:t>
-      </w:r>
-      <w:r>
-        <w:rPr>
-          <w:rFonts w:ascii="Times New Roman" w:eastAsia="Times New Roman" w:hAnsi="Times New Roman" w:cs="Times New Roman"/>
-          <w:color w:val="000000"/>
-          <w:vertAlign w:val="superscript"/>
-        </w:rPr>
-        <w:t>7</w:t>
-      </w:r>
-      <w:r>
-        <w:rPr>
-          <w:rFonts w:ascii="Times New Roman" w:eastAsia="Times New Roman" w:hAnsi="Times New Roman" w:cs="Times New Roman"/>
-          <w:color w:val="000000"/>
-        </w:rPr>
-        <w:t>)</w:t>
-      </w:r>
-      <w:r>
-        <w:rPr>
-          <w:rFonts w:ascii="Times New Roman" w:eastAsia="Times New Roman" w:hAnsi="Times New Roman" w:cs="Times New Roman"/>
-          <w:color w:val="000000"/>
-        </w:rPr>
-        <w:t xml:space="preserve">. </w:t>
-      </w:r>
-      <w:r>
-        <w:rPr>
-          <w:rFonts w:ascii="Times New Roman" w:hAnsi="Times New Roman" w:cs="Times New Roman"/>
-        </w:rPr>
-        <w:t xml:space="preserve">With </w:t>
-      </w:r>
-      <w:r>
-        <w:rPr>
-          <w:rFonts w:ascii="Times New Roman" w:hAnsi="Times New Roman" w:cs="Times New Roman"/>
-        </w:rPr>
-        <w:t>my</w:t>
-      </w:r>
-      <w:r>
-        <w:rPr>
-          <w:rFonts w:ascii="Times New Roman" w:hAnsi="Times New Roman" w:cs="Times New Roman"/>
-        </w:rPr>
-        <w:t xml:space="preserve"> </w:t>
-      </w:r>
-      <w:r>
-        <w:rPr>
-          <w:rFonts w:ascii="Times New Roman" w:hAnsi="Times New Roman" w:cs="Times New Roman"/>
-        </w:rPr>
-        <w:t xml:space="preserve">computational </w:t>
-      </w:r>
-      <w:r>
-        <w:rPr>
-          <w:rFonts w:ascii="Times New Roman" w:hAnsi="Times New Roman" w:cs="Times New Roman"/>
-        </w:rPr>
-        <w:t xml:space="preserve">model, I determined that the </w:t>
-      </w:r>
-      <w:r>
-        <w:rPr>
-          <w:rFonts w:ascii="Times New Roman" w:hAnsi="Times New Roman" w:cs="Times New Roman"/>
-          <w:i/>
-        </w:rPr>
-        <w:t>confusion</w:t>
-      </w:r>
-      <w:r>
-        <w:rPr>
-          <w:rFonts w:ascii="Times New Roman" w:hAnsi="Times New Roman" w:cs="Times New Roman"/>
-        </w:rPr>
-        <w:t xml:space="preserve"> </w:t>
-      </w:r>
-      <w:r>
-        <w:rPr>
-          <w:rFonts w:ascii="Times New Roman" w:hAnsi="Times New Roman" w:cs="Times New Roman"/>
-          <w:i/>
-        </w:rPr>
-        <w:t>effect</w:t>
-      </w:r>
-      <w:r>
-        <w:rPr>
-          <w:rFonts w:ascii="Times New Roman" w:hAnsi="Times New Roman" w:cs="Times New Roman"/>
-        </w:rPr>
-        <w:t xml:space="preserve">, where swarming prey confuse and thereby reduce the attack </w:t>
-      </w:r>
-      <w:r>
-        <w:rPr>
-          <w:rFonts w:ascii="Times New Roman" w:hAnsi="Times New Roman" w:cs="Times New Roman"/>
-        </w:rPr>
-        <w:lastRenderedPageBreak/>
-        <w:t>efficiency of their predators</w:t>
-      </w:r>
-      <w:r>
-        <w:rPr>
-          <w:rFonts w:ascii="Times New Roman" w:hAnsi="Times New Roman" w:cs="Times New Roman"/>
-        </w:rPr>
-        <w:t>,</w:t>
-      </w:r>
-      <w:r>
-        <w:rPr>
-          <w:rFonts w:ascii="Times New Roman" w:hAnsi="Times New Roman" w:cs="Times New Roman"/>
-        </w:rPr>
-        <w:t xml:space="preserve"> provides a sufficient</w:t>
-      </w:r>
-      <w:r>
-        <w:rPr>
-          <w:rFonts w:ascii="Times New Roman" w:hAnsi="Times New Roman" w:cs="Times New Roman"/>
-        </w:rPr>
-        <w:t xml:space="preserve"> (but not necessary)</w:t>
-      </w:r>
-      <w:r>
-        <w:rPr>
-          <w:rFonts w:ascii="Times New Roman" w:hAnsi="Times New Roman" w:cs="Times New Roman"/>
-        </w:rPr>
-        <w:t xml:space="preserve"> selective advantage to evolve and maintain swarming behavior in prey.</w:t>
-      </w:r>
-    </w:p>
-    <w:p>
-      <w:pPr>
-        <w:jc w:val="both"/>
-        <w:rPr>
-          <w:rFonts w:ascii="Times New Roman" w:hAnsi="Times New Roman" w:cs="Times New Roman"/>
-        </w:rPr>
-      </w:pPr>
-      <w:r>
-        <w:rPr>
-          <w:rFonts w:ascii="Times New Roman" w:hAnsi="Times New Roman" w:cs="Times New Roman"/>
-        </w:rPr>
-        <w:tab/>
-      </w:r>
-      <w:r>
-        <w:rPr>
-          <w:rFonts w:ascii="Times New Roman" w:hAnsi="Times New Roman" w:cs="Times New Roman"/>
-        </w:rPr>
-        <w:t>Throughout this project, I further refined my research skills</w:t>
-      </w:r>
-      <w:r>
-        <w:rPr>
-          <w:rFonts w:ascii="Times New Roman" w:hAnsi="Times New Roman" w:cs="Times New Roman"/>
-        </w:rPr>
-        <w:t xml:space="preserve"> by learning how to design experiments to test </w:t>
-      </w:r>
-      <w:r>
-        <w:rPr>
-          <w:rFonts w:ascii="Times New Roman" w:hAnsi="Times New Roman" w:cs="Times New Roman"/>
-        </w:rPr>
-        <w:t>biologically relevant</w:t>
-      </w:r>
-      <w:r>
-        <w:rPr>
-          <w:rFonts w:ascii="Times New Roman" w:hAnsi="Times New Roman" w:cs="Times New Roman"/>
-        </w:rPr>
-        <w:t xml:space="preserve"> hypotheses, </w:t>
-      </w:r>
-      <w:r>
-        <w:rPr>
-          <w:rFonts w:ascii="Times New Roman" w:hAnsi="Times New Roman" w:cs="Times New Roman"/>
-        </w:rPr>
-        <w:t xml:space="preserve">collaborate in ongoing research projects, </w:t>
-      </w:r>
-      <w:r>
-        <w:rPr>
-          <w:rFonts w:ascii="Times New Roman" w:hAnsi="Times New Roman" w:cs="Times New Roman"/>
-        </w:rPr>
-        <w:t>use</w:t>
-      </w:r>
-      <w:r>
-        <w:rPr>
-          <w:rFonts w:ascii="Times New Roman" w:hAnsi="Times New Roman" w:cs="Times New Roman"/>
-        </w:rPr>
-        <w:t xml:space="preserve"> a new </w:t>
-      </w:r>
-      <w:r>
-        <w:rPr>
-          <w:rFonts w:ascii="Times New Roman" w:hAnsi="Times New Roman" w:cs="Times New Roman"/>
-        </w:rPr>
-        <w:t>artificial brain model</w:t>
-      </w:r>
-      <w:r>
-        <w:rPr>
-          <w:rFonts w:ascii="Times New Roman" w:hAnsi="Times New Roman" w:cs="Times New Roman"/>
-        </w:rPr>
-        <w:t xml:space="preserve"> developed in the lab,</w:t>
-      </w:r>
-      <w:r>
-        <w:rPr>
-          <w:rFonts w:ascii="Times New Roman" w:hAnsi="Times New Roman" w:cs="Times New Roman"/>
-        </w:rPr>
-        <w:t xml:space="preserve"> and learning about responsible conduct of research in academia.</w:t>
-      </w:r>
-      <w:r>
-        <w:rPr>
-          <w:rFonts w:ascii="Times New Roman" w:hAnsi="Times New Roman" w:cs="Times New Roman"/>
-        </w:rPr>
-        <w:t xml:space="preserve"> </w:t>
-      </w:r>
-      <w:r>
-        <w:rPr>
-          <w:rFonts w:ascii="Times New Roman" w:hAnsi="Times New Roman" w:cs="Times New Roman"/>
-        </w:rPr>
-        <w:t xml:space="preserve">Additionally, I gained a great amount of experience giving presentations and poster presentations at conferences (listed in my application) and local meetings sharing the results of this project. </w:t>
-      </w:r>
-      <w:r>
-        <w:rPr>
-          <w:rFonts w:ascii="Times New Roman" w:hAnsi="Times New Roman" w:cs="Times New Roman"/>
-        </w:rPr>
-        <w:t xml:space="preserve">Moreover, I was able to apply what I learned about </w:t>
-      </w:r>
-      <w:r>
-        <w:rPr>
-          <w:rFonts w:ascii="Times New Roman" w:hAnsi="Times New Roman" w:cs="Times New Roman"/>
-        </w:rPr>
-        <w:t>evolving artificial brains</w:t>
-      </w:r>
-      <w:r>
-        <w:rPr>
-          <w:rFonts w:ascii="Times New Roman" w:hAnsi="Times New Roman" w:cs="Times New Roman"/>
-        </w:rPr>
-        <w:t xml:space="preserve"> from my undergraduate research project </w:t>
-      </w:r>
-      <w:r>
-        <w:rPr>
-          <w:rFonts w:ascii="Times New Roman" w:hAnsi="Times New Roman" w:cs="Times New Roman"/>
-        </w:rPr>
-        <w:t xml:space="preserve">to improve the </w:t>
-      </w:r>
-      <w:r>
-        <w:rPr>
-          <w:rFonts w:ascii="Times New Roman" w:hAnsi="Times New Roman" w:cs="Times New Roman"/>
-        </w:rPr>
-        <w:t>artificial brain model in my current lab.</w:t>
       </w:r>
     </w:p>
     <w:p>
@@ -1197,43 +132,787 @@
         <w:rPr>
           <w:rFonts w:ascii="Times New Roman" w:hAnsi="Times New Roman" w:cs="Times New Roman"/>
         </w:rPr>
-        <w:t xml:space="preserve">Most notably, this project resulted in a new method for testing hypotheses about the evolution of animal behavior. As a result, data and methods from this project are being included in a grant proposal to the NSF this year. </w:t>
-      </w:r>
-      <w:r>
-        <w:rPr>
-          <w:rFonts w:ascii="Times New Roman" w:hAnsi="Times New Roman" w:cs="Times New Roman"/>
-        </w:rPr>
-        <w:t xml:space="preserve">Due to this project’s success, I </w:t>
-      </w:r>
-      <w:r>
-        <w:rPr>
-          <w:rFonts w:ascii="Times New Roman" w:hAnsi="Times New Roman" w:cs="Times New Roman"/>
-        </w:rPr>
-        <w:t xml:space="preserve">am </w:t>
-      </w:r>
-      <w:r>
-        <w:rPr>
-          <w:rFonts w:ascii="Times New Roman" w:hAnsi="Times New Roman" w:cs="Times New Roman"/>
-        </w:rPr>
-        <w:t>pro</w:t>
-      </w:r>
-      <w:r>
-        <w:rPr>
-          <w:rFonts w:ascii="Times New Roman" w:hAnsi="Times New Roman" w:cs="Times New Roman"/>
-        </w:rPr>
-        <w:t>posing</w:t>
-      </w:r>
-      <w:r>
-        <w:rPr>
-          <w:rFonts w:ascii="Times New Roman" w:hAnsi="Times New Roman" w:cs="Times New Roman"/>
-        </w:rPr>
-        <w:t xml:space="preserve"> a direct extension of this</w:t>
-      </w:r>
-      <w:r>
-        <w:rPr>
-          <w:rFonts w:ascii="Times New Roman" w:hAnsi="Times New Roman" w:cs="Times New Roman"/>
-        </w:rPr>
-        <w:t xml:space="preserve"> project in my Proposed Research statement.</w:t>
+        <w:t xml:space="preserve">My </w:t>
+      </w:r>
+      <w:r>
+        <w:rPr>
+          <w:rFonts w:ascii="Times New Roman" w:hAnsi="Times New Roman" w:cs="Times New Roman"/>
+        </w:rPr>
+        <w:t>undergraduate thesis</w:t>
+      </w:r>
+      <w:r>
+        <w:rPr>
+          <w:rFonts w:ascii="Times New Roman" w:hAnsi="Times New Roman" w:cs="Times New Roman"/>
+        </w:rPr>
+        <w:t xml:space="preserve"> project sought </w:t>
+      </w:r>
+      <w:r>
+        <w:rPr>
+          <w:rFonts w:ascii="Times New Roman" w:hAnsi="Times New Roman" w:cs="Times New Roman"/>
+          <w:b/>
+        </w:rPr>
+        <w:t>to evolve an artificial brain for controlling the gait of a two-legged</w:t>
+      </w:r>
+      <w:r>
+        <w:rPr>
+          <w:rFonts w:ascii="Times New Roman" w:hAnsi="Times New Roman" w:cs="Times New Roman"/>
+          <w:b/>
+        </w:rPr>
+        <w:t xml:space="preserve"> (biped)</w:t>
+      </w:r>
+      <w:r>
+        <w:rPr>
+          <w:rFonts w:ascii="Times New Roman" w:hAnsi="Times New Roman" w:cs="Times New Roman"/>
+          <w:b/>
+        </w:rPr>
+        <w:t xml:space="preserve"> robot</w:t>
+      </w:r>
+      <w:r>
+        <w:rPr>
+          <w:rFonts w:ascii="Times New Roman" w:hAnsi="Times New Roman" w:cs="Times New Roman"/>
+        </w:rPr>
+        <w:t xml:space="preserve">, which has been a notoriously difficult problem </w:t>
+      </w:r>
+      <w:r>
+        <w:rPr>
+          <w:rFonts w:ascii="Times New Roman" w:hAnsi="Times New Roman" w:cs="Times New Roman"/>
+        </w:rPr>
+        <w:t>in robotics research</w:t>
+      </w:r>
+      <w:r>
+        <w:rPr>
+          <w:rFonts w:ascii="Times New Roman" w:hAnsi="Times New Roman" w:cs="Times New Roman"/>
+          <w:vertAlign w:val="superscript"/>
+        </w:rPr>
+        <w:t>1</w:t>
+      </w:r>
+      <w:r>
+        <w:rPr>
+          <w:rFonts w:ascii="Times New Roman" w:hAnsi="Times New Roman" w:cs="Times New Roman"/>
+        </w:rPr>
+        <w:t xml:space="preserve">. </w:t>
+      </w:r>
+      <w:r>
+        <w:rPr>
+          <w:rFonts w:ascii="Times New Roman" w:hAnsi="Times New Roman" w:cs="Times New Roman"/>
+        </w:rPr>
+        <w:t>With guidance from a faculty research mentor, I developed an independent th</w:t>
+      </w:r>
+      <w:r>
+        <w:rPr>
+          <w:rFonts w:ascii="Times New Roman" w:hAnsi="Times New Roman" w:cs="Times New Roman"/>
+        </w:rPr>
+        <w:t xml:space="preserve">esis project </w:t>
+      </w:r>
+      <w:r>
+        <w:rPr>
+          <w:rFonts w:ascii="Times New Roman" w:hAnsi="Times New Roman" w:cs="Times New Roman"/>
+        </w:rPr>
+        <w:t>to determine whether a direct</w:t>
+      </w:r>
+      <w:r>
+        <w:rPr>
+          <w:rFonts w:ascii="Times New Roman" w:hAnsi="Times New Roman" w:cs="Times New Roman"/>
+          <w:vertAlign w:val="superscript"/>
+        </w:rPr>
+        <w:t>2</w:t>
+      </w:r>
+      <w:r>
+        <w:rPr>
+          <w:rFonts w:ascii="Times New Roman" w:hAnsi="Times New Roman" w:cs="Times New Roman"/>
+        </w:rPr>
+        <w:t xml:space="preserve"> or indirect</w:t>
+      </w:r>
+      <w:r>
+        <w:rPr>
+          <w:rFonts w:ascii="Times New Roman" w:hAnsi="Times New Roman" w:cs="Times New Roman"/>
+          <w:vertAlign w:val="superscript"/>
+        </w:rPr>
+        <w:t>3</w:t>
+      </w:r>
+      <w:r>
+        <w:rPr>
+          <w:rFonts w:ascii="Times New Roman" w:hAnsi="Times New Roman" w:cs="Times New Roman"/>
+        </w:rPr>
+        <w:t xml:space="preserve"> encoding from artificial DNA to the artificial brain was </w:t>
+      </w:r>
+      <w:r>
+        <w:rPr>
+          <w:rFonts w:ascii="Times New Roman" w:hAnsi="Times New Roman" w:cs="Times New Roman"/>
+        </w:rPr>
+        <w:t>more conducive to</w:t>
+      </w:r>
+      <w:r>
+        <w:rPr>
+          <w:rFonts w:ascii="Times New Roman" w:hAnsi="Times New Roman" w:cs="Times New Roman"/>
+        </w:rPr>
+        <w:t xml:space="preserve"> </w:t>
+      </w:r>
+      <w:r>
+        <w:rPr>
+          <w:rFonts w:ascii="Times New Roman" w:hAnsi="Times New Roman" w:cs="Times New Roman"/>
+        </w:rPr>
+        <w:t>evolving a controller for a walking</w:t>
+      </w:r>
+      <w:r>
+        <w:rPr>
+          <w:rFonts w:ascii="Times New Roman" w:hAnsi="Times New Roman" w:cs="Times New Roman"/>
+        </w:rPr>
+        <w:t xml:space="preserve"> biped</w:t>
+      </w:r>
+      <w:r>
+        <w:rPr>
+          <w:rFonts w:ascii="Times New Roman" w:hAnsi="Times New Roman" w:cs="Times New Roman"/>
+        </w:rPr>
+        <w:t xml:space="preserve"> robot</w:t>
+      </w:r>
+      <w:r>
+        <w:rPr>
+          <w:rFonts w:ascii="Times New Roman" w:hAnsi="Times New Roman" w:cs="Times New Roman"/>
+        </w:rPr>
+        <w:t xml:space="preserve">. </w:t>
+      </w:r>
+      <w:r>
+        <w:rPr>
+          <w:rFonts w:ascii="Times New Roman" w:hAnsi="Times New Roman" w:cs="Times New Roman"/>
+        </w:rPr>
+        <w:t>As</w:t>
+      </w:r>
+      <w:r>
+        <w:rPr>
+          <w:rFonts w:ascii="Times New Roman" w:hAnsi="Times New Roman" w:cs="Times New Roman"/>
+        </w:rPr>
+        <w:t xml:space="preserve"> part of this project, I learned </w:t>
+      </w:r>
+      <w:r>
+        <w:rPr>
+          <w:rFonts w:ascii="Times New Roman" w:hAnsi="Times New Roman" w:cs="Times New Roman"/>
+        </w:rPr>
+        <w:t xml:space="preserve">how </w:t>
+      </w:r>
+      <w:r>
+        <w:rPr>
+          <w:rFonts w:ascii="Times New Roman" w:hAnsi="Times New Roman" w:cs="Times New Roman"/>
+        </w:rPr>
+        <w:t xml:space="preserve">to analyze and extend previous research; how </w:t>
+      </w:r>
+      <w:r>
+        <w:rPr>
+          <w:rFonts w:ascii="Times New Roman" w:hAnsi="Times New Roman" w:cs="Times New Roman"/>
+        </w:rPr>
+        <w:t xml:space="preserve">to design </w:t>
+      </w:r>
+      <w:r>
+        <w:rPr>
+          <w:rFonts w:ascii="Times New Roman" w:hAnsi="Times New Roman" w:cs="Times New Roman"/>
+        </w:rPr>
+        <w:t xml:space="preserve">new </w:t>
+      </w:r>
+      <w:r>
+        <w:rPr>
+          <w:rFonts w:ascii="Times New Roman" w:hAnsi="Times New Roman" w:cs="Times New Roman"/>
+        </w:rPr>
+        <w:t>experiments</w:t>
+      </w:r>
+      <w:r>
+        <w:rPr>
+          <w:rFonts w:ascii="Times New Roman" w:hAnsi="Times New Roman" w:cs="Times New Roman"/>
+        </w:rPr>
+        <w:t xml:space="preserve"> and </w:t>
+      </w:r>
+      <w:r>
+        <w:rPr>
+          <w:rFonts w:ascii="Times New Roman" w:hAnsi="Times New Roman" w:cs="Times New Roman"/>
+        </w:rPr>
+        <w:t>test for errors</w:t>
+      </w:r>
+      <w:r>
+        <w:rPr>
+          <w:rFonts w:ascii="Times New Roman" w:hAnsi="Times New Roman" w:cs="Times New Roman"/>
+        </w:rPr>
+        <w:t>;</w:t>
+      </w:r>
+      <w:r>
+        <w:rPr>
+          <w:rFonts w:ascii="Times New Roman" w:hAnsi="Times New Roman" w:cs="Times New Roman"/>
+        </w:rPr>
+        <w:t xml:space="preserve"> </w:t>
+      </w:r>
+      <w:r>
+        <w:rPr>
+          <w:rFonts w:ascii="Times New Roman" w:hAnsi="Times New Roman" w:cs="Times New Roman"/>
+        </w:rPr>
+        <w:t>methods</w:t>
+      </w:r>
+      <w:r>
+        <w:rPr>
+          <w:rFonts w:ascii="Times New Roman" w:hAnsi="Times New Roman" w:cs="Times New Roman"/>
+        </w:rPr>
+        <w:t xml:space="preserve"> to </w:t>
+      </w:r>
+      <w:r>
+        <w:rPr>
+          <w:rFonts w:ascii="Times New Roman" w:hAnsi="Times New Roman" w:cs="Times New Roman"/>
+        </w:rPr>
+        <w:t>create digital models of evolution</w:t>
+      </w:r>
+      <w:r>
+        <w:rPr>
+          <w:rFonts w:ascii="Times New Roman" w:hAnsi="Times New Roman" w:cs="Times New Roman"/>
+        </w:rPr>
+        <w:t>;</w:t>
+      </w:r>
+      <w:r>
+        <w:rPr>
+          <w:rFonts w:ascii="Times New Roman" w:hAnsi="Times New Roman" w:cs="Times New Roman"/>
+        </w:rPr>
+        <w:t xml:space="preserve"> </w:t>
+      </w:r>
+      <w:r>
+        <w:rPr>
+          <w:rFonts w:ascii="Times New Roman" w:hAnsi="Times New Roman" w:cs="Times New Roman"/>
+        </w:rPr>
+        <w:t xml:space="preserve">and how to </w:t>
+      </w:r>
+      <w:r>
+        <w:rPr>
+          <w:rFonts w:ascii="Times New Roman" w:hAnsi="Times New Roman" w:cs="Times New Roman"/>
+        </w:rPr>
+        <w:t>gather, manage, and statistically analyze data.</w:t>
+      </w:r>
+      <w:r>
+        <w:rPr>
+          <w:rFonts w:ascii="Times New Roman" w:hAnsi="Times New Roman" w:cs="Times New Roman"/>
+        </w:rPr>
+        <w:t xml:space="preserve"> In addition to these technical and research skills, I also learned </w:t>
+      </w:r>
+      <w:r>
+        <w:rPr>
+          <w:rFonts w:ascii="Times New Roman" w:hAnsi="Times New Roman" w:cs="Times New Roman"/>
+        </w:rPr>
+        <w:t xml:space="preserve">how to </w:t>
+      </w:r>
+      <w:r>
+        <w:rPr>
+          <w:rFonts w:ascii="Times New Roman" w:hAnsi="Times New Roman" w:cs="Times New Roman"/>
+        </w:rPr>
+        <w:t>overcome</w:t>
+      </w:r>
+      <w:r>
+        <w:rPr>
+          <w:rFonts w:ascii="Times New Roman" w:hAnsi="Times New Roman" w:cs="Times New Roman"/>
+        </w:rPr>
+        <w:t xml:space="preserve"> unexpected problems, how to </w:t>
+      </w:r>
+      <w:r>
+        <w:rPr>
+          <w:rFonts w:ascii="Times New Roman" w:hAnsi="Times New Roman" w:cs="Times New Roman"/>
+        </w:rPr>
+        <w:t xml:space="preserve">develop and test </w:t>
+      </w:r>
+      <w:r>
+        <w:rPr>
+          <w:rFonts w:ascii="Times New Roman" w:hAnsi="Times New Roman" w:cs="Times New Roman"/>
+        </w:rPr>
+        <w:t>innovative</w:t>
+      </w:r>
+      <w:r>
+        <w:rPr>
+          <w:rFonts w:ascii="Times New Roman" w:hAnsi="Times New Roman" w:cs="Times New Roman"/>
+        </w:rPr>
+        <w:t xml:space="preserve"> solutions, and how to </w:t>
+      </w:r>
+      <w:r>
+        <w:rPr>
+          <w:rFonts w:ascii="Times New Roman" w:hAnsi="Times New Roman" w:cs="Times New Roman"/>
+        </w:rPr>
+        <w:t xml:space="preserve">persevere </w:t>
+      </w:r>
+      <w:r>
+        <w:rPr>
+          <w:rFonts w:ascii="Times New Roman" w:hAnsi="Times New Roman" w:cs="Times New Roman"/>
+        </w:rPr>
+        <w:t xml:space="preserve">when research </w:t>
+      </w:r>
+      <w:r>
+        <w:rPr>
+          <w:rFonts w:ascii="Times New Roman" w:hAnsi="Times New Roman" w:cs="Times New Roman"/>
+        </w:rPr>
+        <w:t xml:space="preserve">does not go according to plan. </w:t>
+      </w:r>
+      <w:r>
+        <w:rPr>
+          <w:rFonts w:ascii="Times New Roman" w:hAnsi="Times New Roman" w:cs="Times New Roman"/>
+        </w:rPr>
+        <w:t xml:space="preserve">At the conclusion of the project, I discovered that the </w:t>
+      </w:r>
+      <w:r>
+        <w:rPr>
+          <w:rFonts w:ascii="Times New Roman" w:hAnsi="Times New Roman" w:cs="Times New Roman"/>
+        </w:rPr>
+        <w:t>directly encoded</w:t>
+      </w:r>
+      <w:r>
+        <w:rPr>
+          <w:rFonts w:ascii="Times New Roman" w:hAnsi="Times New Roman" w:cs="Times New Roman"/>
+        </w:rPr>
+        <w:t xml:space="preserve"> </w:t>
+      </w:r>
+      <w:r>
+        <w:rPr>
+          <w:rFonts w:ascii="Times New Roman" w:hAnsi="Times New Roman" w:cs="Times New Roman"/>
+        </w:rPr>
+        <w:t xml:space="preserve">artificial brain </w:t>
+      </w:r>
+      <w:r>
+        <w:rPr>
+          <w:rFonts w:ascii="Times New Roman" w:hAnsi="Times New Roman" w:cs="Times New Roman"/>
+        </w:rPr>
+        <w:t xml:space="preserve">model </w:t>
+      </w:r>
+      <w:r>
+        <w:rPr>
+          <w:rFonts w:ascii="Times New Roman" w:hAnsi="Times New Roman" w:cs="Times New Roman"/>
+        </w:rPr>
+        <w:t>significantly outperformed the indirectly encoded artificial brain model when applied</w:t>
+      </w:r>
+      <w:r>
+        <w:rPr>
+          <w:rFonts w:ascii="Times New Roman" w:hAnsi="Times New Roman" w:cs="Times New Roman"/>
+        </w:rPr>
+        <w:t xml:space="preserve"> to evolve a stable controller for </w:t>
+      </w:r>
+      <w:r>
+        <w:rPr>
+          <w:rFonts w:ascii="Times New Roman" w:hAnsi="Times New Roman" w:cs="Times New Roman"/>
+        </w:rPr>
+        <w:t>walking biped</w:t>
+      </w:r>
+      <w:r>
+        <w:rPr>
+          <w:rFonts w:ascii="Times New Roman" w:hAnsi="Times New Roman" w:cs="Times New Roman"/>
+        </w:rPr>
+        <w:t xml:space="preserve"> robots. </w:t>
+      </w:r>
+      <w:r>
+        <w:rPr>
+          <w:rFonts w:ascii="Times New Roman" w:hAnsi="Times New Roman" w:cs="Times New Roman"/>
+        </w:rPr>
+        <w:t>Furthermore</w:t>
+      </w:r>
+      <w:r>
+        <w:rPr>
+          <w:rFonts w:ascii="Times New Roman" w:hAnsi="Times New Roman" w:cs="Times New Roman"/>
+        </w:rPr>
+        <w:t xml:space="preserve">, </w:t>
+      </w:r>
+      <w:r>
+        <w:rPr>
+          <w:rFonts w:ascii="Times New Roman" w:hAnsi="Times New Roman" w:cs="Times New Roman"/>
+        </w:rPr>
+        <w:t>my undergraduate thesis research suggested that</w:t>
+      </w:r>
+      <w:r>
+        <w:rPr>
+          <w:rFonts w:ascii="Times New Roman" w:hAnsi="Times New Roman" w:cs="Times New Roman"/>
+        </w:rPr>
+        <w:t xml:space="preserve"> indirectly encoded</w:t>
+      </w:r>
+      <w:r>
+        <w:rPr>
+          <w:rFonts w:ascii="Times New Roman" w:hAnsi="Times New Roman" w:cs="Times New Roman"/>
+        </w:rPr>
+        <w:t xml:space="preserve"> artificial brains</w:t>
+      </w:r>
+      <w:r>
+        <w:rPr>
+          <w:rFonts w:ascii="Times New Roman" w:hAnsi="Times New Roman" w:cs="Times New Roman"/>
+        </w:rPr>
+        <w:t xml:space="preserve"> </w:t>
+      </w:r>
+      <w:r>
+        <w:rPr>
+          <w:rFonts w:ascii="Times New Roman" w:hAnsi="Times New Roman" w:cs="Times New Roman"/>
+        </w:rPr>
+        <w:t>must be self-adjusting</w:t>
+      </w:r>
+      <w:r>
+        <w:rPr>
+          <w:rFonts w:ascii="Times New Roman" w:hAnsi="Times New Roman" w:cs="Times New Roman"/>
+        </w:rPr>
+        <w:t xml:space="preserve"> (via feedback learning)</w:t>
+      </w:r>
+      <w:r>
+        <w:rPr>
+          <w:rFonts w:ascii="Times New Roman" w:hAnsi="Times New Roman" w:cs="Times New Roman"/>
+        </w:rPr>
+        <w:t xml:space="preserve"> in order to allow a </w:t>
+      </w:r>
+      <w:r>
+        <w:rPr>
+          <w:rFonts w:ascii="Times New Roman" w:hAnsi="Times New Roman" w:cs="Times New Roman"/>
+        </w:rPr>
+        <w:t>biped</w:t>
+      </w:r>
+      <w:r>
+        <w:rPr>
+          <w:rFonts w:ascii="Times New Roman" w:hAnsi="Times New Roman" w:cs="Times New Roman"/>
+        </w:rPr>
+        <w:t xml:space="preserve"> robot to </w:t>
+      </w:r>
+      <w:r>
+        <w:rPr>
+          <w:rFonts w:ascii="Times New Roman" w:hAnsi="Times New Roman" w:cs="Times New Roman"/>
+        </w:rPr>
+        <w:t xml:space="preserve">maintain balance </w:t>
+      </w:r>
+      <w:r>
+        <w:rPr>
+          <w:rFonts w:ascii="Times New Roman" w:hAnsi="Times New Roman" w:cs="Times New Roman"/>
+        </w:rPr>
+        <w:t>while walking.</w:t>
+      </w:r>
+    </w:p>
+    <w:p>
+      <w:pPr>
+        <w:ind w:firstLine="720"/>
+        <w:jc w:val="both"/>
+        <w:rPr>
+          <w:rFonts w:ascii="Times New Roman" w:eastAsia="Times New Roman" w:hAnsi="Times New Roman" w:cs="Times New Roman"/>
+          <w:color w:val="000000"/>
+        </w:rPr>
+      </w:pPr>
+      <w:r>
+        <w:rPr>
+          <w:rFonts w:ascii="Times New Roman" w:hAnsi="Times New Roman" w:cs="Times New Roman"/>
+        </w:rPr>
+        <w:t xml:space="preserve">This </w:t>
+      </w:r>
+      <w:r>
+        <w:rPr>
+          <w:rFonts w:ascii="Times New Roman" w:hAnsi="Times New Roman" w:cs="Times New Roman"/>
+        </w:rPr>
+        <w:t xml:space="preserve">undergraduate </w:t>
+      </w:r>
+      <w:r>
+        <w:rPr>
+          <w:rFonts w:ascii="Times New Roman" w:hAnsi="Times New Roman" w:cs="Times New Roman"/>
+        </w:rPr>
+        <w:t xml:space="preserve">research </w:t>
+      </w:r>
+      <w:r>
+        <w:rPr>
+          <w:rFonts w:ascii="Times New Roman" w:hAnsi="Times New Roman" w:cs="Times New Roman"/>
+        </w:rPr>
+        <w:t xml:space="preserve">experience confirmed </w:t>
+      </w:r>
+      <w:r>
+        <w:rPr>
+          <w:rFonts w:ascii="Times New Roman" w:hAnsi="Times New Roman" w:cs="Times New Roman"/>
+        </w:rPr>
+        <w:t>my interest in evolved Artificial Intelligence, and motivated me to pursue graduate studies</w:t>
+      </w:r>
+      <w:r>
+        <w:rPr>
+          <w:rFonts w:ascii="Times New Roman" w:hAnsi="Times New Roman" w:cs="Times New Roman"/>
+        </w:rPr>
+        <w:t xml:space="preserve"> at Michigan State University (MSU). During </w:t>
+      </w:r>
+      <w:r>
+        <w:rPr>
+          <w:rFonts w:ascii="Times New Roman" w:eastAsia="Times New Roman" w:hAnsi="Times New Roman" w:cs="Times New Roman"/>
+          <w:color w:val="000000"/>
+        </w:rPr>
+        <w:t xml:space="preserve">my first year at MSU, I joined a research project studying collective animal behavior, which has important </w:t>
+      </w:r>
+      <w:r>
+        <w:rPr>
+          <w:rFonts w:ascii="Times New Roman" w:eastAsia="Times New Roman" w:hAnsi="Times New Roman" w:cs="Times New Roman"/>
+          <w:color w:val="000000"/>
+        </w:rPr>
+        <w:t>impli</w:t>
+      </w:r>
+      <w:r>
+        <w:rPr>
+          <w:rFonts w:ascii="Times New Roman" w:eastAsia="Times New Roman" w:hAnsi="Times New Roman" w:cs="Times New Roman"/>
+          <w:color w:val="000000"/>
+        </w:rPr>
+        <w:t xml:space="preserve">cations for understanding social intelligence and </w:t>
+      </w:r>
+      <w:r>
+        <w:rPr>
+          <w:rFonts w:ascii="Times New Roman" w:eastAsia="Times New Roman" w:hAnsi="Times New Roman" w:cs="Times New Roman"/>
+          <w:color w:val="000000"/>
+        </w:rPr>
+        <w:t>collective cognition</w:t>
+      </w:r>
+      <w:r>
+        <w:rPr>
+          <w:rFonts w:ascii="Times New Roman" w:eastAsia="Times New Roman" w:hAnsi="Times New Roman" w:cs="Times New Roman"/>
+          <w:color w:val="000000"/>
+        </w:rPr>
+        <w:t xml:space="preserve"> in animals, and potential applications in the automated control of distributed systems</w:t>
+      </w:r>
+      <w:r>
+        <w:rPr>
+          <w:rFonts w:ascii="Times New Roman" w:eastAsia="Times New Roman" w:hAnsi="Times New Roman" w:cs="Times New Roman"/>
+          <w:color w:val="000000"/>
+          <w:vertAlign w:val="superscript"/>
+        </w:rPr>
+        <w:t>4</w:t>
+      </w:r>
+      <w:r>
+        <w:rPr>
+          <w:rFonts w:ascii="Times New Roman" w:eastAsia="Times New Roman" w:hAnsi="Times New Roman" w:cs="Times New Roman"/>
+          <w:color w:val="000000"/>
+        </w:rPr>
+        <w:t>.</w:t>
+      </w:r>
+      <w:r>
+        <w:rPr>
+          <w:rFonts w:ascii="Times New Roman" w:eastAsia="Times New Roman" w:hAnsi="Times New Roman" w:cs="Times New Roman"/>
+          <w:color w:val="000000"/>
+        </w:rPr>
+        <w:t xml:space="preserve"> </w:t>
+      </w:r>
+      <w:r>
+        <w:rPr>
+          <w:rFonts w:ascii="Times New Roman" w:eastAsia="Times New Roman" w:hAnsi="Times New Roman" w:cs="Times New Roman"/>
+          <w:color w:val="000000"/>
+        </w:rPr>
+        <w:t>Swarming behavior is one of the most striking example</w:t>
+      </w:r>
+      <w:r>
+        <w:rPr>
+          <w:rFonts w:ascii="Times New Roman" w:eastAsia="Times New Roman" w:hAnsi="Times New Roman" w:cs="Times New Roman"/>
+          <w:color w:val="000000"/>
+        </w:rPr>
+        <w:t>s of such collective animal behavior</w:t>
+      </w:r>
+      <w:r>
+        <w:rPr>
+          <w:rFonts w:ascii="Times New Roman" w:eastAsia="Times New Roman" w:hAnsi="Times New Roman" w:cs="Times New Roman"/>
+          <w:color w:val="000000"/>
+        </w:rPr>
+        <w:t xml:space="preserve">. </w:t>
+      </w:r>
+      <w:r>
+        <w:rPr>
+          <w:rFonts w:ascii="Times New Roman" w:eastAsia="Times New Roman" w:hAnsi="Times New Roman" w:cs="Times New Roman"/>
+          <w:color w:val="000000"/>
+        </w:rPr>
+        <w:t>These decades of research have produced</w:t>
+      </w:r>
+      <w:r>
+        <w:rPr>
+          <w:rFonts w:ascii="Times New Roman" w:eastAsia="Times New Roman" w:hAnsi="Times New Roman" w:cs="Times New Roman"/>
+          <w:color w:val="000000"/>
+        </w:rPr>
+        <w:t xml:space="preserve"> numerous hypotheses </w:t>
+      </w:r>
+      <w:r>
+        <w:rPr>
+          <w:rFonts w:ascii="Times New Roman" w:eastAsia="Times New Roman" w:hAnsi="Times New Roman" w:cs="Times New Roman"/>
+          <w:color w:val="000000"/>
+        </w:rPr>
+        <w:t>about</w:t>
+      </w:r>
+      <w:r>
+        <w:rPr>
+          <w:rFonts w:ascii="Times New Roman" w:eastAsia="Times New Roman" w:hAnsi="Times New Roman" w:cs="Times New Roman"/>
+          <w:color w:val="000000"/>
+        </w:rPr>
+        <w:t xml:space="preserve"> the selective benefits of swarming behavior</w:t>
+      </w:r>
+      <w:r>
+        <w:rPr>
+          <w:rFonts w:ascii="Times New Roman" w:eastAsia="Times New Roman" w:hAnsi="Times New Roman" w:cs="Times New Roman"/>
+          <w:color w:val="000000"/>
+        </w:rPr>
+        <w:t>, such as increased mating success or improved defense against predators</w:t>
+      </w:r>
+      <w:r>
+        <w:rPr>
+          <w:rFonts w:ascii="Times New Roman" w:eastAsia="Times New Roman" w:hAnsi="Times New Roman" w:cs="Times New Roman"/>
+          <w:color w:val="000000"/>
+          <w:vertAlign w:val="superscript"/>
+        </w:rPr>
+        <w:t>5</w:t>
+      </w:r>
+      <w:r>
+        <w:rPr>
+          <w:rFonts w:ascii="Times New Roman" w:eastAsia="Times New Roman" w:hAnsi="Times New Roman" w:cs="Times New Roman"/>
+          <w:color w:val="000000"/>
+        </w:rPr>
+        <w:t>. However,</w:t>
+      </w:r>
+      <w:r>
+        <w:rPr>
+          <w:rFonts w:ascii="Times New Roman" w:eastAsia="Times New Roman" w:hAnsi="Times New Roman" w:cs="Times New Roman"/>
+          <w:color w:val="000000"/>
+        </w:rPr>
+        <w:t xml:space="preserve"> due to </w:t>
+      </w:r>
+      <w:r>
+        <w:rPr>
+          <w:rFonts w:ascii="Times New Roman" w:eastAsia="Times New Roman" w:hAnsi="Times New Roman" w:cs="Times New Roman"/>
+          <w:color w:val="000000"/>
+        </w:rPr>
+        <w:t xml:space="preserve">the </w:t>
+      </w:r>
+      <w:r>
+        <w:rPr>
+          <w:rFonts w:ascii="Times New Roman" w:eastAsia="Times New Roman" w:hAnsi="Times New Roman" w:cs="Times New Roman"/>
+          <w:color w:val="000000"/>
+        </w:rPr>
+        <w:t xml:space="preserve">long generation times in swarming animals, studying the </w:t>
+      </w:r>
+      <w:r>
+        <w:rPr>
+          <w:rFonts w:ascii="Times New Roman" w:eastAsia="Times New Roman" w:hAnsi="Times New Roman" w:cs="Times New Roman"/>
+          <w:color w:val="000000"/>
+        </w:rPr>
+        <w:t>evolution</w:t>
+      </w:r>
+      <w:r>
+        <w:rPr>
+          <w:rFonts w:ascii="Times New Roman" w:eastAsia="Times New Roman" w:hAnsi="Times New Roman" w:cs="Times New Roman"/>
+          <w:color w:val="000000"/>
+        </w:rPr>
+        <w:t xml:space="preserve"> of swarming behavior has often proven difficult</w:t>
+      </w:r>
+      <w:r>
+        <w:rPr>
+          <w:rFonts w:ascii="Times New Roman" w:eastAsia="Times New Roman" w:hAnsi="Times New Roman" w:cs="Times New Roman"/>
+          <w:color w:val="000000"/>
+          <w:vertAlign w:val="superscript"/>
+        </w:rPr>
+        <w:t>6</w:t>
+      </w:r>
+      <w:r>
+        <w:rPr>
+          <w:rFonts w:ascii="Times New Roman" w:eastAsia="Times New Roman" w:hAnsi="Times New Roman" w:cs="Times New Roman"/>
+          <w:color w:val="000000"/>
+        </w:rPr>
+        <w:t xml:space="preserve">. </w:t>
+      </w:r>
+      <w:r>
+        <w:rPr>
+          <w:rFonts w:ascii="Times New Roman" w:hAnsi="Times New Roman" w:cs="Times New Roman"/>
+        </w:rPr>
+        <w:t xml:space="preserve">To overcome this difficulty, I developed a computational model </w:t>
+      </w:r>
+      <w:r>
+        <w:rPr>
+          <w:rFonts w:ascii="Times New Roman" w:hAnsi="Times New Roman" w:cs="Times New Roman"/>
+        </w:rPr>
+        <w:t>that simulates</w:t>
+      </w:r>
+      <w:r>
+        <w:rPr>
+          <w:rFonts w:ascii="Times New Roman" w:hAnsi="Times New Roman" w:cs="Times New Roman"/>
+        </w:rPr>
+        <w:t xml:space="preserve"> digital organisms with evolving behaviors to examine which of the proposed selective benefits</w:t>
+      </w:r>
+      <w:r>
+        <w:rPr>
+          <w:rFonts w:ascii="Times New Roman" w:hAnsi="Times New Roman" w:cs="Times New Roman"/>
+        </w:rPr>
+        <w:t xml:space="preserve"> favor the evolution of swarming</w:t>
+      </w:r>
+      <w:r>
+        <w:rPr>
+          <w:rFonts w:ascii="Times New Roman" w:hAnsi="Times New Roman" w:cs="Times New Roman"/>
+          <w:vertAlign w:val="superscript"/>
+        </w:rPr>
+        <w:t>7</w:t>
+      </w:r>
+      <w:r>
+        <w:rPr>
+          <w:rFonts w:ascii="Times New Roman" w:hAnsi="Times New Roman" w:cs="Times New Roman"/>
+        </w:rPr>
+        <w:t>.</w:t>
+      </w:r>
+      <w:r>
+        <w:rPr>
+          <w:rFonts w:ascii="Times New Roman" w:eastAsia="Times New Roman" w:hAnsi="Times New Roman" w:cs="Times New Roman"/>
+          <w:color w:val="000000"/>
+        </w:rPr>
+        <w:t xml:space="preserve"> Digital systems have previously been used to provide key insights in</w:t>
+      </w:r>
+      <w:r>
+        <w:rPr>
+          <w:rFonts w:ascii="Times New Roman" w:eastAsia="Times New Roman" w:hAnsi="Times New Roman" w:cs="Times New Roman"/>
+          <w:color w:val="000000"/>
+        </w:rPr>
+        <w:t>to core evolutionary processes</w:t>
+      </w:r>
+      <w:r>
+        <w:rPr>
+          <w:rFonts w:ascii="Times New Roman" w:eastAsia="Times New Roman" w:hAnsi="Times New Roman" w:cs="Times New Roman"/>
+          <w:color w:val="000000"/>
+          <w:vertAlign w:val="superscript"/>
+        </w:rPr>
+        <w:t>8</w:t>
+      </w:r>
+      <w:r>
+        <w:rPr>
+          <w:rFonts w:ascii="Times New Roman" w:eastAsia="Times New Roman" w:hAnsi="Times New Roman" w:cs="Times New Roman"/>
+          <w:color w:val="000000"/>
+        </w:rPr>
+        <w:t>, and several well-known studies have adopted digital systems as a method to study swarm behavior</w:t>
+      </w:r>
+      <w:r>
+        <w:rPr>
+          <w:rFonts w:ascii="Times New Roman" w:eastAsia="Times New Roman" w:hAnsi="Times New Roman" w:cs="Times New Roman"/>
+          <w:color w:val="000000"/>
+          <w:vertAlign w:val="superscript"/>
+        </w:rPr>
+        <w:t>9</w:t>
+      </w:r>
+      <w:r>
+        <w:rPr>
+          <w:rFonts w:ascii="Times New Roman" w:eastAsia="Times New Roman" w:hAnsi="Times New Roman" w:cs="Times New Roman"/>
+          <w:color w:val="000000"/>
+        </w:rPr>
+        <w:t xml:space="preserve">. </w:t>
+      </w:r>
+      <w:r>
+        <w:rPr>
+          <w:rFonts w:ascii="Times New Roman" w:hAnsi="Times New Roman" w:cs="Times New Roman"/>
+          <w:b/>
+        </w:rPr>
+        <w:t xml:space="preserve">With my computational model, I determined that the </w:t>
+      </w:r>
+      <w:r>
+        <w:rPr>
+          <w:rFonts w:ascii="Times New Roman" w:hAnsi="Times New Roman" w:cs="Times New Roman"/>
+          <w:b/>
+          <w:i/>
+        </w:rPr>
+        <w:t>confusion</w:t>
+      </w:r>
+      <w:r>
+        <w:rPr>
+          <w:rFonts w:ascii="Times New Roman" w:hAnsi="Times New Roman" w:cs="Times New Roman"/>
+          <w:b/>
+        </w:rPr>
+        <w:t xml:space="preserve"> </w:t>
+      </w:r>
+      <w:r>
+        <w:rPr>
+          <w:rFonts w:ascii="Times New Roman" w:hAnsi="Times New Roman" w:cs="Times New Roman"/>
+          <w:b/>
+          <w:i/>
+        </w:rPr>
+        <w:t>effect</w:t>
+      </w:r>
+      <w:r>
+        <w:rPr>
+          <w:rFonts w:ascii="Times New Roman" w:hAnsi="Times New Roman" w:cs="Times New Roman"/>
+          <w:b/>
+        </w:rPr>
+        <w:t>, where swarming prey confuse and thereby reduce the attack efficiency of their predators, provides a sufficient (but not necessary) selective advantage to evolve and maintain swarming behavior in prey.</w:t>
       </w:r>
     </w:p>
     <w:p>
@@ -1243,22 +922,65 @@
           <w:rFonts w:ascii="Times New Roman" w:hAnsi="Times New Roman" w:cs="Times New Roman"/>
         </w:rPr>
       </w:pPr>
-    </w:p>
-    <w:p>
-      <w:pPr>
-        <w:rPr>
-          <w:rFonts w:ascii="Times New Roman" w:hAnsi="Times New Roman" w:cs="Times New Roman"/>
-          <w:b/>
-          <w:u w:val="single"/>
-        </w:rPr>
-      </w:pPr>
-      <w:r>
-        <w:rPr>
-          <w:rFonts w:ascii="Times New Roman" w:hAnsi="Times New Roman" w:cs="Times New Roman"/>
-          <w:b/>
-          <w:u w:val="single"/>
-        </w:rPr>
-        <w:t>Intellectual Merit</w:t>
+      <w:r>
+        <w:rPr>
+          <w:rFonts w:ascii="Times New Roman" w:hAnsi="Times New Roman" w:cs="Times New Roman"/>
+        </w:rPr>
+        <w:tab/>
+        <w:t>Throughout this project, I further refined my research skills by learning how to design experiments to test biologically relevant hypotheses, collaborate in ongoing research projects, use a new artificial brain model developed in the lab, and learning about the responsible conduct of research. This graduate research project builds on the skills and experien</w:t>
+      </w:r>
+      <w:r>
+        <w:rPr>
+          <w:rFonts w:ascii="Times New Roman" w:hAnsi="Times New Roman" w:cs="Times New Roman"/>
+        </w:rPr>
+        <w:t>ce I gained as an undergraduate</w:t>
+      </w:r>
+      <w:r>
+        <w:rPr>
+          <w:rFonts w:ascii="Times New Roman" w:hAnsi="Times New Roman" w:cs="Times New Roman"/>
+        </w:rPr>
+        <w:t xml:space="preserve"> working with evolving artificial brains, and I have made contributions to improving the artificial brain model in my current lab. I have had the opportunity to present my research at conferences and local meetings</w:t>
+      </w:r>
+      <w:r>
+        <w:rPr>
+          <w:rFonts w:ascii="Times New Roman" w:hAnsi="Times New Roman" w:cs="Times New Roman"/>
+          <w:vertAlign w:val="superscript"/>
+        </w:rPr>
+        <w:t>10-14</w:t>
+      </w:r>
+      <w:r>
+        <w:rPr>
+          <w:rFonts w:ascii="Times New Roman" w:hAnsi="Times New Roman" w:cs="Times New Roman"/>
+        </w:rPr>
+        <w:t>, and this</w:t>
+      </w:r>
+      <w:bookmarkStart w:id="0" w:name="_GoBack"/>
+      <w:bookmarkEnd w:id="0"/>
+      <w:r>
+        <w:rPr>
+          <w:rFonts w:ascii="Times New Roman" w:hAnsi="Times New Roman" w:cs="Times New Roman"/>
+        </w:rPr>
+        <w:t xml:space="preserve"> project resulted in a new method for </w:t>
+      </w:r>
+      <w:r>
+        <w:rPr>
+          <w:rFonts w:ascii="Times New Roman" w:hAnsi="Times New Roman" w:cs="Times New Roman"/>
+        </w:rPr>
+        <w:lastRenderedPageBreak/>
+        <w:t>testing hypotheses about the evolution of animal behavior</w:t>
+      </w:r>
+      <w:r>
+        <w:rPr>
+          <w:rFonts w:ascii="Times New Roman" w:hAnsi="Times New Roman" w:cs="Times New Roman"/>
+          <w:vertAlign w:val="superscript"/>
+        </w:rPr>
+        <w:t>7</w:t>
+      </w:r>
+      <w:r>
+        <w:rPr>
+          <w:rFonts w:ascii="Times New Roman" w:hAnsi="Times New Roman" w:cs="Times New Roman"/>
+        </w:rPr>
+        <w:t>. As a result, data and methods from this project are being included in a grant proposal to the NSF this year.</w:t>
       </w:r>
     </w:p>
     <w:p>
@@ -1268,177 +990,22 @@
           <w:rFonts w:ascii="Times New Roman" w:hAnsi="Times New Roman" w:cs="Times New Roman"/>
         </w:rPr>
       </w:pPr>
-      <w:r>
-        <w:rPr>
-          <w:rFonts w:ascii="Times New Roman" w:hAnsi="Times New Roman" w:cs="Times New Roman"/>
-        </w:rPr>
-        <w:t xml:space="preserve">My previous research experiences have helped me develop the essential skills </w:t>
-      </w:r>
-      <w:r>
-        <w:rPr>
-          <w:rFonts w:ascii="Times New Roman" w:hAnsi="Times New Roman" w:cs="Times New Roman"/>
-        </w:rPr>
-        <w:t xml:space="preserve">for </w:t>
-      </w:r>
-      <w:r>
-        <w:rPr>
-          <w:rFonts w:ascii="Times New Roman" w:hAnsi="Times New Roman" w:cs="Times New Roman"/>
-        </w:rPr>
-        <w:t xml:space="preserve">responsible </w:t>
-      </w:r>
-      <w:r>
-        <w:rPr>
-          <w:rFonts w:ascii="Times New Roman" w:hAnsi="Times New Roman" w:cs="Times New Roman"/>
-        </w:rPr>
-        <w:t>grad</w:t>
-      </w:r>
-      <w:r>
-        <w:rPr>
-          <w:rFonts w:ascii="Times New Roman" w:hAnsi="Times New Roman" w:cs="Times New Roman"/>
-        </w:rPr>
-        <w:t>uate</w:t>
-      </w:r>
-      <w:r>
-        <w:rPr>
-          <w:rFonts w:ascii="Times New Roman" w:hAnsi="Times New Roman" w:cs="Times New Roman"/>
-        </w:rPr>
-        <w:t xml:space="preserve"> </w:t>
-      </w:r>
-      <w:r>
-        <w:rPr>
-          <w:rFonts w:ascii="Times New Roman" w:hAnsi="Times New Roman" w:cs="Times New Roman"/>
-        </w:rPr>
-        <w:t>research</w:t>
-      </w:r>
-      <w:r>
-        <w:rPr>
-          <w:rFonts w:ascii="Times New Roman" w:hAnsi="Times New Roman" w:cs="Times New Roman"/>
-        </w:rPr>
-        <w:t xml:space="preserve"> by providing projects in which I participated in </w:t>
-      </w:r>
-      <w:r>
-        <w:rPr>
-          <w:rFonts w:ascii="Times New Roman" w:hAnsi="Times New Roman" w:cs="Times New Roman"/>
-        </w:rPr>
-        <w:t>the majority</w:t>
-      </w:r>
-      <w:r>
-        <w:rPr>
-          <w:rFonts w:ascii="Times New Roman" w:hAnsi="Times New Roman" w:cs="Times New Roman"/>
-        </w:rPr>
-        <w:t xml:space="preserve"> of the research process: constructing the hypotheses, designing the experiment to test the hypotheses, executing the experiment, analyzing the results, then repeating this process until </w:t>
-      </w:r>
-      <w:r>
-        <w:rPr>
-          <w:rFonts w:ascii="Times New Roman" w:hAnsi="Times New Roman" w:cs="Times New Roman"/>
-        </w:rPr>
-        <w:t>repeatable</w:t>
-      </w:r>
-      <w:r>
-        <w:rPr>
-          <w:rFonts w:ascii="Times New Roman" w:hAnsi="Times New Roman" w:cs="Times New Roman"/>
-        </w:rPr>
-        <w:t xml:space="preserve">, </w:t>
-      </w:r>
-      <w:r>
-        <w:rPr>
-          <w:rFonts w:ascii="Times New Roman" w:hAnsi="Times New Roman" w:cs="Times New Roman"/>
-        </w:rPr>
-        <w:t>publishable results are achieved.</w:t>
-      </w:r>
-      <w:r>
-        <w:rPr>
-          <w:rFonts w:ascii="Times New Roman" w:hAnsi="Times New Roman" w:cs="Times New Roman"/>
-        </w:rPr>
-        <w:t xml:space="preserve"> </w:t>
-      </w:r>
-      <w:r>
-        <w:rPr>
-          <w:rFonts w:ascii="Times New Roman" w:hAnsi="Times New Roman" w:cs="Times New Roman"/>
-        </w:rPr>
-        <w:t>Beyond research skills, I have learned a great breadth of knowledge about the evolutionary</w:t>
-      </w:r>
-      <w:r>
-        <w:rPr>
-          <w:rFonts w:ascii="Times New Roman" w:hAnsi="Times New Roman" w:cs="Times New Roman"/>
-        </w:rPr>
-        <w:t xml:space="preserve"> and neurobiological</w:t>
-      </w:r>
-      <w:r>
-        <w:rPr>
-          <w:rFonts w:ascii="Times New Roman" w:hAnsi="Times New Roman" w:cs="Times New Roman"/>
-        </w:rPr>
-        <w:t xml:space="preserve"> processes guiding the evolution of animal behavior, which will</w:t>
-      </w:r>
-      <w:r>
-        <w:rPr>
-          <w:rFonts w:ascii="Times New Roman" w:hAnsi="Times New Roman" w:cs="Times New Roman"/>
-        </w:rPr>
-        <w:t xml:space="preserve"> directly aid me in my </w:t>
-      </w:r>
-      <w:r>
-        <w:rPr>
-          <w:rFonts w:ascii="Times New Roman" w:hAnsi="Times New Roman" w:cs="Times New Roman"/>
-        </w:rPr>
-        <w:t>proposed doctoral research. U</w:t>
-      </w:r>
-      <w:r>
-        <w:rPr>
-          <w:rFonts w:ascii="Times New Roman" w:hAnsi="Times New Roman" w:cs="Times New Roman"/>
-        </w:rPr>
-        <w:t>ltimate</w:t>
-      </w:r>
-      <w:r>
-        <w:rPr>
-          <w:rFonts w:ascii="Times New Roman" w:hAnsi="Times New Roman" w:cs="Times New Roman"/>
-        </w:rPr>
-        <w:t>ly, these skills will enable me to achieve my</w:t>
-      </w:r>
-      <w:r>
-        <w:rPr>
-          <w:rFonts w:ascii="Times New Roman" w:hAnsi="Times New Roman" w:cs="Times New Roman"/>
-        </w:rPr>
-        <w:t xml:space="preserve"> goal </w:t>
-      </w:r>
-      <w:r>
-        <w:rPr>
-          <w:rFonts w:ascii="Times New Roman" w:hAnsi="Times New Roman" w:cs="Times New Roman"/>
-        </w:rPr>
-        <w:t>of</w:t>
-      </w:r>
-      <w:r>
-        <w:rPr>
-          <w:rFonts w:ascii="Times New Roman" w:hAnsi="Times New Roman" w:cs="Times New Roman"/>
-        </w:rPr>
-        <w:t xml:space="preserve"> </w:t>
-      </w:r>
-      <w:r>
-        <w:rPr>
-          <w:rFonts w:ascii="Times New Roman" w:eastAsia="Times New Roman" w:hAnsi="Times New Roman" w:cs="Times New Roman"/>
-          <w:color w:val="000000"/>
-        </w:rPr>
-        <w:t>reproducing</w:t>
-      </w:r>
-      <w:r>
-        <w:rPr>
-          <w:rFonts w:ascii="Times New Roman" w:eastAsia="Times New Roman" w:hAnsi="Times New Roman" w:cs="Times New Roman"/>
-          <w:color w:val="000000"/>
-        </w:rPr>
-        <w:t xml:space="preserve"> the evolutionary path to human-level intelligence</w:t>
-      </w:r>
-      <w:r>
-        <w:rPr>
-          <w:rFonts w:ascii="Times New Roman" w:eastAsia="Times New Roman" w:hAnsi="Times New Roman" w:cs="Times New Roman"/>
-          <w:color w:val="000000"/>
-        </w:rPr>
-        <w:t>.</w:t>
-      </w:r>
-      <w:r>
-        <w:rPr>
-          <w:rFonts w:ascii="Times New Roman" w:eastAsia="Times New Roman" w:hAnsi="Times New Roman" w:cs="Times New Roman"/>
-          <w:color w:val="000000"/>
-        </w:rPr>
-        <w:t xml:space="preserve"> </w:t>
+    </w:p>
+    <w:p>
+      <w:pPr>
+        <w:rPr>
+          <w:rFonts w:ascii="Times New Roman" w:hAnsi="Times New Roman" w:cs="Times New Roman"/>
+          <w:b/>
+          <w:u w:val="single"/>
+        </w:rPr>
+      </w:pPr>
+      <w:r>
+        <w:rPr>
+          <w:rFonts w:ascii="Times New Roman" w:hAnsi="Times New Roman" w:cs="Times New Roman"/>
+          <w:b/>
+          <w:u w:val="single"/>
+        </w:rPr>
+        <w:t>Intellectual Merit</w:t>
       </w:r>
     </w:p>
     <w:p>
@@ -1448,22 +1015,18 @@
           <w:rFonts w:ascii="Times New Roman" w:hAnsi="Times New Roman" w:cs="Times New Roman"/>
         </w:rPr>
       </w:pPr>
-    </w:p>
-    <w:p>
-      <w:pPr>
-        <w:rPr>
-          <w:rFonts w:ascii="Times New Roman" w:hAnsi="Times New Roman" w:cs="Times New Roman"/>
-          <w:b/>
-          <w:u w:val="single"/>
-        </w:rPr>
-      </w:pPr>
-      <w:r>
-        <w:rPr>
-          <w:rFonts w:ascii="Times New Roman" w:hAnsi="Times New Roman" w:cs="Times New Roman"/>
-          <w:b/>
-          <w:u w:val="single"/>
-        </w:rPr>
-        <w:t>Broader Impacts</w:t>
+      <w:r>
+        <w:rPr>
+          <w:rFonts w:ascii="Times New Roman" w:hAnsi="Times New Roman" w:cs="Times New Roman"/>
+        </w:rPr>
+        <w:t>My previous research experiences have helped me develop essential skills for graduate research, including opportunities to construct hypotheses, design and execute experiments, analyze results, and publish outcomes. Beyond technical and research skills, I have developed a broad understanding of the evolutionary and neurobiological processes guiding the evolution of animal behavior</w:t>
+      </w:r>
+      <w:r>
+        <w:rPr>
+          <w:rFonts w:ascii="Times New Roman" w:eastAsia="Times New Roman" w:hAnsi="Times New Roman" w:cs="Times New Roman"/>
+          <w:color w:val="000000"/>
+        </w:rPr>
+        <w:t>.</w:t>
       </w:r>
     </w:p>
     <w:p>
@@ -1473,104 +1036,49 @@
           <w:rFonts w:ascii="Times New Roman" w:hAnsi="Times New Roman" w:cs="Times New Roman"/>
         </w:rPr>
       </w:pPr>
-      <w:r>
-        <w:rPr>
-          <w:rFonts w:ascii="Times New Roman" w:hAnsi="Times New Roman" w:cs="Times New Roman"/>
-        </w:rPr>
-        <w:t xml:space="preserve">The experience I gained in my previous research projects has enabled me to </w:t>
-      </w:r>
-      <w:r>
-        <w:rPr>
-          <w:rFonts w:ascii="Times New Roman" w:hAnsi="Times New Roman" w:cs="Times New Roman"/>
-        </w:rPr>
-        <w:t xml:space="preserve">share my passion for science, </w:t>
-      </w:r>
-      <w:r>
-        <w:rPr>
-          <w:rFonts w:ascii="Times New Roman" w:hAnsi="Times New Roman" w:cs="Times New Roman"/>
-        </w:rPr>
-        <w:t>evolution</w:t>
-      </w:r>
-      <w:r>
-        <w:rPr>
-          <w:rFonts w:ascii="Times New Roman" w:hAnsi="Times New Roman" w:cs="Times New Roman"/>
-        </w:rPr>
-        <w:t>,</w:t>
-      </w:r>
-      <w:r>
-        <w:rPr>
-          <w:rFonts w:ascii="Times New Roman" w:hAnsi="Times New Roman" w:cs="Times New Roman"/>
-        </w:rPr>
-        <w:t xml:space="preserve"> and the field of Artificial Intelligence </w:t>
-      </w:r>
-      <w:r>
-        <w:rPr>
-          <w:rFonts w:ascii="Times New Roman" w:hAnsi="Times New Roman" w:cs="Times New Roman"/>
-        </w:rPr>
-        <w:t>with</w:t>
-      </w:r>
-      <w:r>
-        <w:rPr>
-          <w:rFonts w:ascii="Times New Roman" w:hAnsi="Times New Roman" w:cs="Times New Roman"/>
-        </w:rPr>
-        <w:t xml:space="preserve"> the public</w:t>
-      </w:r>
-      <w:r>
-        <w:rPr>
-          <w:rFonts w:ascii="Times New Roman" w:hAnsi="Times New Roman" w:cs="Times New Roman"/>
-        </w:rPr>
-        <w:t>.</w:t>
-      </w:r>
-      <w:r>
-        <w:rPr>
-          <w:rFonts w:ascii="Times New Roman" w:hAnsi="Times New Roman" w:cs="Times New Roman"/>
-        </w:rPr>
-        <w:t xml:space="preserve"> I have regularly participated in outreach efforts to educat</w:t>
-      </w:r>
-      <w:r>
-        <w:rPr>
-          <w:rFonts w:ascii="Times New Roman" w:hAnsi="Times New Roman" w:cs="Times New Roman"/>
-        </w:rPr>
-        <w:t xml:space="preserve">e the public about these topics </w:t>
-      </w:r>
-      <w:r>
-        <w:rPr>
-          <w:rFonts w:ascii="Times New Roman" w:hAnsi="Times New Roman" w:cs="Times New Roman"/>
-        </w:rPr>
-        <w:t>via blog posts on NSF BEACON’s web site</w:t>
-      </w:r>
-      <w:r>
-        <w:rPr>
-          <w:rFonts w:ascii="Times New Roman" w:hAnsi="Times New Roman" w:cs="Times New Roman"/>
-        </w:rPr>
-        <w:t>, museum events, and local science fairs</w:t>
-      </w:r>
-      <w:r>
-        <w:rPr>
-          <w:rFonts w:ascii="Times New Roman" w:hAnsi="Times New Roman" w:cs="Times New Roman"/>
-        </w:rPr>
-        <w:t>.</w:t>
-      </w:r>
-      <w:r>
-        <w:rPr>
-          <w:rFonts w:ascii="Times New Roman" w:hAnsi="Times New Roman" w:cs="Times New Roman"/>
-        </w:rPr>
-        <w:t xml:space="preserve"> </w:t>
-      </w:r>
-      <w:r>
-        <w:rPr>
-          <w:rFonts w:ascii="Times New Roman" w:hAnsi="Times New Roman" w:cs="Times New Roman"/>
-        </w:rPr>
-        <w:t xml:space="preserve">From the numerous presentations I have given about my work, I have developed the confidence to share and discuss my research with professionals in my field, and the ability to relate my research to other researcher’s work in a meaningful way. As a result, I have </w:t>
-      </w:r>
-      <w:r>
-        <w:rPr>
-          <w:rFonts w:ascii="Times New Roman" w:hAnsi="Times New Roman" w:cs="Times New Roman"/>
-        </w:rPr>
-        <w:t>been able to establish numerous collaborations bridging computational research and biology, leading to yet more projects that will broaden our understanding of the evolution of animal behavior.</w:t>
-      </w:r>
-      <w:bookmarkStart w:id="0" w:name="_GoBack"/>
-      <w:bookmarkEnd w:id="0"/>
+    </w:p>
+    <w:p>
+      <w:pPr>
+        <w:rPr>
+          <w:rFonts w:ascii="Times New Roman" w:hAnsi="Times New Roman" w:cs="Times New Roman"/>
+          <w:b/>
+          <w:u w:val="single"/>
+        </w:rPr>
+      </w:pPr>
+      <w:r>
+        <w:rPr>
+          <w:rFonts w:ascii="Times New Roman" w:hAnsi="Times New Roman" w:cs="Times New Roman"/>
+          <w:b/>
+          <w:u w:val="single"/>
+        </w:rPr>
+        <w:t>Broader Impacts</w:t>
+      </w:r>
+    </w:p>
+    <w:p>
+      <w:pPr>
+        <w:jc w:val="both"/>
+        <w:rPr>
+          <w:rFonts w:ascii="Times New Roman" w:hAnsi="Times New Roman" w:cs="Times New Roman"/>
+        </w:rPr>
+      </w:pPr>
+      <w:r>
+        <w:rPr>
+          <w:rFonts w:ascii="Times New Roman" w:hAnsi="Times New Roman" w:cs="Times New Roman"/>
+        </w:rPr>
+        <w:t>The experience I gained in my previous research projects has enabled me to share my passion for science, evolution, and the field of Artificial Intelligence with the public. I have regularly participated in outreach efforts to educate the public about these topics via blog posts on NSF BEACON’s web site</w:t>
+      </w:r>
+      <w:r>
+        <w:rPr>
+          <w:rFonts w:ascii="Times New Roman" w:hAnsi="Times New Roman" w:cs="Times New Roman"/>
+        </w:rPr>
+        <w:t xml:space="preserve"> and my personal blog</w:t>
+      </w:r>
+      <w:r>
+        <w:rPr>
+          <w:rFonts w:ascii="Times New Roman" w:hAnsi="Times New Roman" w:cs="Times New Roman"/>
+        </w:rPr>
+        <w:t>, museum events, and local science fairs. From the numerous presentations I have given about my work, I have developed the confidence to share and discuss my research with professionals in my field, and the ability to relate my research to other researcher’s work in a meaningful way. As a result, I have been able to establish numerous collaborations bridging computational research and biology, leading to yet more projects that will broaden our understanding of the evolution of animal behavior.</w:t>
+      </w:r>
     </w:p>
     <w:p>
       <w:pPr>
@@ -1598,7 +1106,6 @@
     </w:p>
     <w:p>
       <w:pPr>
-        <w:ind w:left="360" w:hanging="360"/>
         <w:rPr>
           <w:rFonts w:ascii="Times New Roman" w:hAnsi="Times New Roman" w:cs="Times New Roman"/>
           <w:sz w:val="20"/>
@@ -1613,37 +1120,41 @@
         </w:rPr>
         <w:t xml:space="preserve">[1] </w:t>
       </w:r>
-      <w:r>
-        <w:rPr>
-          <w:rFonts w:ascii="Times New Roman" w:hAnsi="Times New Roman" w:cs="Times New Roman"/>
-          <w:sz w:val="20"/>
-          <w:szCs w:val="20"/>
-        </w:rPr>
-        <w:t>Olson RS</w:t>
-      </w:r>
-      <w:r>
-        <w:rPr>
-          <w:rFonts w:ascii="Times New Roman" w:hAnsi="Times New Roman" w:cs="Times New Roman"/>
-          <w:sz w:val="20"/>
-          <w:szCs w:val="20"/>
-        </w:rPr>
-        <w:t xml:space="preserve"> (2010). A step toward evolving biped walking behavior through indirect encoding. </w:t>
-      </w:r>
-      <w:r>
-        <w:rPr>
-          <w:rFonts w:ascii="Times New Roman" w:hAnsi="Times New Roman" w:cs="Times New Roman"/>
-          <w:sz w:val="20"/>
-          <w:szCs w:val="20"/>
-        </w:rPr>
-        <w:t xml:space="preserve">Undergraduate Thesis. </w:t>
-      </w:r>
-      <w:r>
-        <w:rPr>
-          <w:rFonts w:ascii="Times New Roman" w:hAnsi="Times New Roman" w:cs="Times New Roman"/>
-          <w:sz w:val="20"/>
-          <w:szCs w:val="20"/>
-        </w:rPr>
-        <w:t xml:space="preserve">In: </w:t>
+      <w:proofErr w:type="gramStart"/>
+      <w:r>
+        <w:rPr>
+          <w:rFonts w:ascii="Times New Roman" w:hAnsi="Times New Roman" w:cs="Times New Roman"/>
+          <w:sz w:val="20"/>
+          <w:szCs w:val="20"/>
+        </w:rPr>
+        <w:t>Olson RS (2010).</w:t>
+      </w:r>
+      <w:proofErr w:type="gramEnd"/>
+      <w:r>
+        <w:rPr>
+          <w:rFonts w:ascii="Times New Roman" w:hAnsi="Times New Roman" w:cs="Times New Roman"/>
+          <w:sz w:val="20"/>
+          <w:szCs w:val="20"/>
+        </w:rPr>
+        <w:t xml:space="preserve"> </w:t>
+      </w:r>
+      <w:proofErr w:type="gramStart"/>
+      <w:r>
+        <w:rPr>
+          <w:rFonts w:ascii="Times New Roman" w:hAnsi="Times New Roman" w:cs="Times New Roman"/>
+          <w:sz w:val="20"/>
+          <w:szCs w:val="20"/>
+        </w:rPr>
+        <w:t>A step toward evolving biped walking behavior through indirect encoding.</w:t>
+      </w:r>
+      <w:proofErr w:type="gramEnd"/>
+      <w:r>
+        <w:rPr>
+          <w:rFonts w:ascii="Times New Roman" w:hAnsi="Times New Roman" w:cs="Times New Roman"/>
+          <w:sz w:val="20"/>
+          <w:szCs w:val="20"/>
+        </w:rPr>
+        <w:t xml:space="preserve"> Undergraduate Thesis. In: </w:t>
       </w:r>
       <w:r>
         <w:rPr>
@@ -1664,7 +1175,6 @@
     </w:p>
     <w:p>
       <w:pPr>
-        <w:ind w:left="216" w:hanging="216"/>
         <w:rPr>
           <w:rFonts w:ascii="Times New Roman" w:hAnsi="Times New Roman" w:cs="Times New Roman"/>
           <w:sz w:val="20"/>
@@ -1677,31 +1187,43 @@
           <w:sz w:val="20"/>
           <w:szCs w:val="20"/>
         </w:rPr>
-        <w:t>[2</w:t>
-      </w:r>
-      <w:r>
-        <w:rPr>
-          <w:rFonts w:ascii="Times New Roman" w:hAnsi="Times New Roman" w:cs="Times New Roman"/>
-          <w:sz w:val="20"/>
-          <w:szCs w:val="20"/>
-        </w:rPr>
-        <w:t xml:space="preserve">] </w:t>
-      </w:r>
-      <w:r>
-        <w:rPr>
-          <w:rFonts w:ascii="Times New Roman" w:hAnsi="Times New Roman" w:cs="Times New Roman"/>
-          <w:sz w:val="20"/>
-          <w:szCs w:val="20"/>
-        </w:rPr>
-        <w:t>Couzin</w:t>
-      </w:r>
-      <w:r>
-        <w:rPr>
-          <w:rFonts w:ascii="Times New Roman" w:hAnsi="Times New Roman" w:cs="Times New Roman"/>
-          <w:sz w:val="20"/>
-          <w:szCs w:val="20"/>
-        </w:rPr>
-        <w:t xml:space="preserve"> ID (2009) Collective cognition in animal groups. </w:t>
+        <w:t xml:space="preserve">[2] </w:t>
+      </w:r>
+      <w:proofErr w:type="gramStart"/>
+      <w:r>
+        <w:rPr>
+          <w:rFonts w:ascii="Times New Roman" w:hAnsi="Times New Roman" w:cs="Times New Roman"/>
+          <w:sz w:val="20"/>
+          <w:szCs w:val="20"/>
+        </w:rPr>
+        <w:t xml:space="preserve">Stanley KO, </w:t>
+      </w:r>
+      <w:proofErr w:type="spellStart"/>
+      <w:r>
+        <w:rPr>
+          <w:rFonts w:ascii="Times New Roman" w:hAnsi="Times New Roman" w:cs="Times New Roman"/>
+          <w:sz w:val="20"/>
+          <w:szCs w:val="20"/>
+        </w:rPr>
+        <w:t>Miikkulainen</w:t>
+      </w:r>
+      <w:proofErr w:type="spellEnd"/>
+      <w:r>
+        <w:rPr>
+          <w:rFonts w:ascii="Times New Roman" w:hAnsi="Times New Roman" w:cs="Times New Roman"/>
+          <w:sz w:val="20"/>
+          <w:szCs w:val="20"/>
+        </w:rPr>
+        <w:t xml:space="preserve"> R (2002).</w:t>
+      </w:r>
+      <w:proofErr w:type="gramEnd"/>
+      <w:r>
+        <w:rPr>
+          <w:rFonts w:ascii="Times New Roman" w:hAnsi="Times New Roman" w:cs="Times New Roman"/>
+          <w:sz w:val="20"/>
+          <w:szCs w:val="20"/>
+        </w:rPr>
+        <w:t xml:space="preserve"> Evolving neural networks through augmenting topologies. </w:t>
       </w:r>
       <w:r>
         <w:rPr>
@@ -1710,20 +1232,37 @@
           <w:sz w:val="20"/>
           <w:szCs w:val="20"/>
         </w:rPr>
-        <w:t>Trends in Cognitive Sciences</w:t>
-      </w:r>
-      <w:r>
-        <w:rPr>
-          <w:rFonts w:ascii="Times New Roman" w:hAnsi="Times New Roman" w:cs="Times New Roman"/>
-          <w:sz w:val="20"/>
-          <w:szCs w:val="20"/>
-        </w:rPr>
-        <w:t xml:space="preserve"> 13:35-43.</w:t>
+        <w:t>Evolutionary Computation</w:t>
+      </w:r>
+      <w:r>
+        <w:rPr>
+          <w:rFonts w:ascii="Times New Roman" w:hAnsi="Times New Roman" w:cs="Times New Roman"/>
+          <w:sz w:val="20"/>
+          <w:szCs w:val="20"/>
+        </w:rPr>
+        <w:t xml:space="preserve"> 10(2)</w:t>
+      </w:r>
+      <w:proofErr w:type="gramStart"/>
+      <w:r>
+        <w:rPr>
+          <w:rFonts w:ascii="Times New Roman" w:hAnsi="Times New Roman" w:cs="Times New Roman"/>
+          <w:sz w:val="20"/>
+          <w:szCs w:val="20"/>
+        </w:rPr>
+        <w:t>:99</w:t>
+      </w:r>
+      <w:proofErr w:type="gramEnd"/>
+      <w:r>
+        <w:rPr>
+          <w:rFonts w:ascii="Times New Roman" w:hAnsi="Times New Roman" w:cs="Times New Roman"/>
+          <w:sz w:val="20"/>
+          <w:szCs w:val="20"/>
+        </w:rPr>
+        <w:t>-127.</w:t>
       </w:r>
     </w:p>
     <w:p>
       <w:pPr>
-        <w:ind w:left="360" w:hanging="360"/>
         <w:rPr>
           <w:rFonts w:ascii="Times New Roman" w:hAnsi="Times New Roman" w:cs="Times New Roman"/>
           <w:sz w:val="20"/>
@@ -1738,13 +1277,77 @@
         </w:rPr>
         <w:t xml:space="preserve">[3] </w:t>
       </w:r>
-      <w:r>
-        <w:rPr>
-          <w:rFonts w:ascii="Times New Roman" w:hAnsi="Times New Roman" w:cs="Times New Roman"/>
-          <w:sz w:val="20"/>
-          <w:szCs w:val="20"/>
-        </w:rPr>
-        <w:t xml:space="preserve">Krause J, Ruxton GD (2002) Living in Groups. </w:t>
+      <w:proofErr w:type="gramStart"/>
+      <w:r>
+        <w:rPr>
+          <w:rFonts w:ascii="Times New Roman" w:hAnsi="Times New Roman" w:cs="Times New Roman"/>
+          <w:sz w:val="20"/>
+          <w:szCs w:val="20"/>
+        </w:rPr>
+        <w:t xml:space="preserve">Stanley KO, </w:t>
+      </w:r>
+      <w:proofErr w:type="spellStart"/>
+      <w:r>
+        <w:rPr>
+          <w:rFonts w:ascii="Times New Roman" w:hAnsi="Times New Roman" w:cs="Times New Roman"/>
+          <w:sz w:val="20"/>
+          <w:szCs w:val="20"/>
+        </w:rPr>
+        <w:t>D’Ambrosio</w:t>
+      </w:r>
+      <w:proofErr w:type="spellEnd"/>
+      <w:r>
+        <w:rPr>
+          <w:rFonts w:ascii="Times New Roman" w:hAnsi="Times New Roman" w:cs="Times New Roman"/>
+          <w:sz w:val="20"/>
+          <w:szCs w:val="20"/>
+        </w:rPr>
+        <w:t xml:space="preserve"> DB, </w:t>
+      </w:r>
+      <w:proofErr w:type="spellStart"/>
+      <w:r>
+        <w:rPr>
+          <w:rFonts w:ascii="Times New Roman" w:hAnsi="Times New Roman" w:cs="Times New Roman"/>
+          <w:sz w:val="20"/>
+          <w:szCs w:val="20"/>
+        </w:rPr>
+        <w:t>Gauci</w:t>
+      </w:r>
+      <w:proofErr w:type="spellEnd"/>
+      <w:r>
+        <w:rPr>
+          <w:rFonts w:ascii="Times New Roman" w:hAnsi="Times New Roman" w:cs="Times New Roman"/>
+          <w:sz w:val="20"/>
+          <w:szCs w:val="20"/>
+        </w:rPr>
+        <w:t xml:space="preserve"> J (2009).</w:t>
+      </w:r>
+      <w:proofErr w:type="gramEnd"/>
+      <w:r>
+        <w:rPr>
+          <w:rFonts w:ascii="Times New Roman" w:hAnsi="Times New Roman" w:cs="Times New Roman"/>
+          <w:sz w:val="20"/>
+          <w:szCs w:val="20"/>
+        </w:rPr>
+        <w:t xml:space="preserve"> </w:t>
+      </w:r>
+      <w:proofErr w:type="gramStart"/>
+      <w:r>
+        <w:rPr>
+          <w:rFonts w:ascii="Times New Roman" w:hAnsi="Times New Roman" w:cs="Times New Roman"/>
+          <w:sz w:val="20"/>
+          <w:szCs w:val="20"/>
+        </w:rPr>
+        <w:t>A Hypercube-based encoding for evolving large-scale neural networks.</w:t>
+      </w:r>
+      <w:proofErr w:type="gramEnd"/>
+      <w:r>
+        <w:rPr>
+          <w:rFonts w:ascii="Times New Roman" w:hAnsi="Times New Roman" w:cs="Times New Roman"/>
+          <w:sz w:val="20"/>
+          <w:szCs w:val="20"/>
+        </w:rPr>
+        <w:t xml:space="preserve"> </w:t>
       </w:r>
       <w:r>
         <w:rPr>
@@ -1753,26 +1356,44 @@
           <w:sz w:val="20"/>
           <w:szCs w:val="20"/>
         </w:rPr>
-        <w:t>Oxford University Press</w:t>
-      </w:r>
-      <w:r>
-        <w:rPr>
-          <w:rFonts w:ascii="Times New Roman" w:hAnsi="Times New Roman" w:cs="Times New Roman"/>
-          <w:sz w:val="20"/>
-          <w:szCs w:val="20"/>
-        </w:rPr>
-        <w:t>, USA.</w:t>
+        <w:t>Artificial Life</w:t>
+      </w:r>
+      <w:r>
+        <w:rPr>
+          <w:rFonts w:ascii="Times New Roman" w:hAnsi="Times New Roman" w:cs="Times New Roman"/>
+          <w:sz w:val="20"/>
+          <w:szCs w:val="20"/>
+        </w:rPr>
+        <w:t xml:space="preserve"> 15(2)</w:t>
+      </w:r>
+      <w:proofErr w:type="gramStart"/>
+      <w:r>
+        <w:rPr>
+          <w:rFonts w:ascii="Times New Roman" w:hAnsi="Times New Roman" w:cs="Times New Roman"/>
+          <w:sz w:val="20"/>
+          <w:szCs w:val="20"/>
+        </w:rPr>
+        <w:t>:185</w:t>
+      </w:r>
+      <w:proofErr w:type="gramEnd"/>
+      <w:r>
+        <w:rPr>
+          <w:rFonts w:ascii="Times New Roman" w:hAnsi="Times New Roman" w:cs="Times New Roman"/>
+          <w:sz w:val="20"/>
+          <w:szCs w:val="20"/>
+        </w:rPr>
+        <w:t>-212.</w:t>
       </w:r>
     </w:p>
     <w:p>
       <w:pPr>
-        <w:ind w:left="360" w:hanging="360"/>
         <w:rPr>
           <w:rFonts w:ascii="Times New Roman" w:hAnsi="Times New Roman" w:cs="Times New Roman"/>
           <w:sz w:val="20"/>
           <w:szCs w:val="20"/>
         </w:rPr>
       </w:pPr>
+      <w:proofErr w:type="gramStart"/>
       <w:r>
         <w:rPr>
           <w:rFonts w:ascii="Times New Roman" w:hAnsi="Times New Roman" w:cs="Times New Roman"/>
@@ -1787,8 +1408,36 @@
           <w:sz w:val="20"/>
           <w:szCs w:val="20"/>
         </w:rPr>
-        <w:t xml:space="preserve">] Jeschke JM, Tollrian R (2007) Prey swarming: which predators become confused and why? </w:t>
-      </w:r>
+        <w:t xml:space="preserve">] </w:t>
+      </w:r>
+      <w:proofErr w:type="spellStart"/>
+      <w:r>
+        <w:rPr>
+          <w:rFonts w:ascii="Times New Roman" w:hAnsi="Times New Roman" w:cs="Times New Roman"/>
+          <w:sz w:val="20"/>
+          <w:szCs w:val="20"/>
+        </w:rPr>
+        <w:t>Couzin</w:t>
+      </w:r>
+      <w:proofErr w:type="spellEnd"/>
+      <w:r>
+        <w:rPr>
+          <w:rFonts w:ascii="Times New Roman" w:hAnsi="Times New Roman" w:cs="Times New Roman"/>
+          <w:sz w:val="20"/>
+          <w:szCs w:val="20"/>
+        </w:rPr>
+        <w:t xml:space="preserve"> ID (2009) Collective cognition in animal groups.</w:t>
+      </w:r>
+      <w:proofErr w:type="gramEnd"/>
+      <w:r>
+        <w:rPr>
+          <w:rFonts w:ascii="Times New Roman" w:hAnsi="Times New Roman" w:cs="Times New Roman"/>
+          <w:sz w:val="20"/>
+          <w:szCs w:val="20"/>
+        </w:rPr>
+        <w:t xml:space="preserve"> </w:t>
+      </w:r>
+      <w:proofErr w:type="gramStart"/>
       <w:r>
         <w:rPr>
           <w:rFonts w:ascii="Times New Roman" w:hAnsi="Times New Roman" w:cs="Times New Roman"/>
@@ -1796,20 +1445,20 @@
           <w:sz w:val="20"/>
           <w:szCs w:val="20"/>
         </w:rPr>
-        <w:t>Animal Behaviour</w:t>
-      </w:r>
-      <w:r>
-        <w:rPr>
-          <w:rFonts w:ascii="Times New Roman" w:hAnsi="Times New Roman" w:cs="Times New Roman"/>
-          <w:sz w:val="20"/>
-          <w:szCs w:val="20"/>
-        </w:rPr>
-        <w:t xml:space="preserve"> 74:387-393.</w:t>
-      </w:r>
+        <w:t>Trends in Cognitive Sciences</w:t>
+      </w:r>
+      <w:r>
+        <w:rPr>
+          <w:rFonts w:ascii="Times New Roman" w:hAnsi="Times New Roman" w:cs="Times New Roman"/>
+          <w:sz w:val="20"/>
+          <w:szCs w:val="20"/>
+        </w:rPr>
+        <w:t xml:space="preserve"> 13:35-43.</w:t>
+      </w:r>
+      <w:proofErr w:type="gramEnd"/>
     </w:p>
     <w:p>
       <w:pPr>
-        <w:ind w:left="360" w:hanging="360"/>
         <w:rPr>
           <w:rFonts w:ascii="Times New Roman" w:hAnsi="Times New Roman" w:cs="Times New Roman"/>
           <w:sz w:val="20"/>
@@ -1830,8 +1479,35 @@
           <w:sz w:val="20"/>
           <w:szCs w:val="20"/>
         </w:rPr>
-        <w:t xml:space="preserve">] Olson RS, Hintze A, Dyer FC, Knoester DB, Adami C (2012) Predator confusion is sufficient to evolve swarming. </w:t>
-      </w:r>
+        <w:t xml:space="preserve">] </w:t>
+      </w:r>
+      <w:r>
+        <w:rPr>
+          <w:rFonts w:ascii="Times New Roman" w:hAnsi="Times New Roman" w:cs="Times New Roman"/>
+          <w:sz w:val="20"/>
+          <w:szCs w:val="20"/>
+        </w:rPr>
+        <w:t xml:space="preserve">Krause J, </w:t>
+      </w:r>
+      <w:proofErr w:type="spellStart"/>
+      <w:r>
+        <w:rPr>
+          <w:rFonts w:ascii="Times New Roman" w:hAnsi="Times New Roman" w:cs="Times New Roman"/>
+          <w:sz w:val="20"/>
+          <w:szCs w:val="20"/>
+        </w:rPr>
+        <w:t>Ruxton</w:t>
+      </w:r>
+      <w:proofErr w:type="spellEnd"/>
+      <w:r>
+        <w:rPr>
+          <w:rFonts w:ascii="Times New Roman" w:hAnsi="Times New Roman" w:cs="Times New Roman"/>
+          <w:sz w:val="20"/>
+          <w:szCs w:val="20"/>
+        </w:rPr>
+        <w:t xml:space="preserve"> GD (2002) Living in Groups. </w:t>
+      </w:r>
+      <w:proofErr w:type="gramStart"/>
       <w:r>
         <w:rPr>
           <w:rFonts w:ascii="Times New Roman" w:hAnsi="Times New Roman" w:cs="Times New Roman"/>
@@ -1839,28 +1515,20 @@
           <w:sz w:val="20"/>
           <w:szCs w:val="20"/>
         </w:rPr>
-        <w:t>In review</w:t>
-      </w:r>
-      <w:r>
-        <w:rPr>
-          <w:rFonts w:ascii="Times New Roman" w:hAnsi="Times New Roman" w:cs="Times New Roman"/>
-          <w:sz w:val="20"/>
-          <w:szCs w:val="20"/>
-        </w:rPr>
-        <w:t xml:space="preserve">. Preprint: </w:t>
-      </w:r>
-      <w:r>
-        <w:rPr>
-          <w:rFonts w:ascii="Times New Roman" w:hAnsi="Times New Roman" w:cs="Times New Roman"/>
-          <w:sz w:val="20"/>
-          <w:szCs w:val="20"/>
-        </w:rPr>
-        <w:t>http://arxiv.org/abs/1209.3330</w:t>
-      </w:r>
+        <w:t>Oxford University Press</w:t>
+      </w:r>
+      <w:r>
+        <w:rPr>
+          <w:rFonts w:ascii="Times New Roman" w:hAnsi="Times New Roman" w:cs="Times New Roman"/>
+          <w:sz w:val="20"/>
+          <w:szCs w:val="20"/>
+        </w:rPr>
+        <w:t>, USA.</w:t>
+      </w:r>
+      <w:proofErr w:type="gramEnd"/>
     </w:p>
     <w:p>
       <w:pPr>
-        <w:ind w:left="360" w:hanging="360"/>
         <w:rPr>
           <w:rFonts w:ascii="Times New Roman" w:hAnsi="Times New Roman" w:cs="Times New Roman"/>
           <w:sz w:val="20"/>
@@ -1881,7 +1549,43 @@
           <w:sz w:val="20"/>
           <w:szCs w:val="20"/>
         </w:rPr>
-        <w:t xml:space="preserve">] Lenski RE, Ofria C, Pennock RT, Adami C (2003) The evolutionary origin of complex features. </w:t>
+        <w:t xml:space="preserve">] </w:t>
+      </w:r>
+      <w:proofErr w:type="spellStart"/>
+      <w:r>
+        <w:rPr>
+          <w:rFonts w:ascii="Times New Roman" w:hAnsi="Times New Roman" w:cs="Times New Roman"/>
+          <w:sz w:val="20"/>
+          <w:szCs w:val="20"/>
+        </w:rPr>
+        <w:t>Jeschke</w:t>
+      </w:r>
+      <w:proofErr w:type="spellEnd"/>
+      <w:r>
+        <w:rPr>
+          <w:rFonts w:ascii="Times New Roman" w:hAnsi="Times New Roman" w:cs="Times New Roman"/>
+          <w:sz w:val="20"/>
+          <w:szCs w:val="20"/>
+        </w:rPr>
+        <w:t xml:space="preserve"> JM, </w:t>
+      </w:r>
+      <w:proofErr w:type="spellStart"/>
+      <w:r>
+        <w:rPr>
+          <w:rFonts w:ascii="Times New Roman" w:hAnsi="Times New Roman" w:cs="Times New Roman"/>
+          <w:sz w:val="20"/>
+          <w:szCs w:val="20"/>
+        </w:rPr>
+        <w:t>Tollrian</w:t>
+      </w:r>
+      <w:proofErr w:type="spellEnd"/>
+      <w:r>
+        <w:rPr>
+          <w:rFonts w:ascii="Times New Roman" w:hAnsi="Times New Roman" w:cs="Times New Roman"/>
+          <w:sz w:val="20"/>
+          <w:szCs w:val="20"/>
+        </w:rPr>
+        <w:t xml:space="preserve"> R (2007) Prey swarming: which predators become confused and why? </w:t>
       </w:r>
       <w:r>
         <w:rPr>
@@ -1890,20 +1594,30 @@
           <w:sz w:val="20"/>
           <w:szCs w:val="20"/>
         </w:rPr>
-        <w:t>Nature</w:t>
-      </w:r>
-      <w:r>
-        <w:rPr>
-          <w:rFonts w:ascii="Times New Roman" w:hAnsi="Times New Roman" w:cs="Times New Roman"/>
-          <w:sz w:val="20"/>
-          <w:szCs w:val="20"/>
-        </w:rPr>
-        <w:t xml:space="preserve"> 423:139-144.</w:t>
+        <w:t xml:space="preserve">Animal </w:t>
+      </w:r>
+      <w:proofErr w:type="spellStart"/>
+      <w:r>
+        <w:rPr>
+          <w:rFonts w:ascii="Times New Roman" w:hAnsi="Times New Roman" w:cs="Times New Roman"/>
+          <w:i/>
+          <w:sz w:val="20"/>
+          <w:szCs w:val="20"/>
+        </w:rPr>
+        <w:t>Behaviour</w:t>
+      </w:r>
+      <w:proofErr w:type="spellEnd"/>
+      <w:r>
+        <w:rPr>
+          <w:rFonts w:ascii="Times New Roman" w:hAnsi="Times New Roman" w:cs="Times New Roman"/>
+          <w:sz w:val="20"/>
+          <w:szCs w:val="20"/>
+        </w:rPr>
+        <w:t xml:space="preserve"> 74:387-393.</w:t>
       </w:r>
     </w:p>
     <w:p>
       <w:pPr>
-        <w:ind w:left="360" w:hanging="360"/>
         <w:rPr>
           <w:rFonts w:ascii="Times New Roman" w:hAnsi="Times New Roman" w:cs="Times New Roman"/>
           <w:sz w:val="20"/>
@@ -1924,8 +1638,63 @@
           <w:sz w:val="20"/>
           <w:szCs w:val="20"/>
         </w:rPr>
-        <w:t xml:space="preserve">] Couzin ID, Krause J, Franks NR, Levin SA (2005) Effective leadership and decision-making in animal groups on the move. </w:t>
-      </w:r>
+        <w:t xml:space="preserve">] Olson RS, </w:t>
+      </w:r>
+      <w:proofErr w:type="spellStart"/>
+      <w:r>
+        <w:rPr>
+          <w:rFonts w:ascii="Times New Roman" w:hAnsi="Times New Roman" w:cs="Times New Roman"/>
+          <w:sz w:val="20"/>
+          <w:szCs w:val="20"/>
+        </w:rPr>
+        <w:t>Hintze</w:t>
+      </w:r>
+      <w:proofErr w:type="spellEnd"/>
+      <w:r>
+        <w:rPr>
+          <w:rFonts w:ascii="Times New Roman" w:hAnsi="Times New Roman" w:cs="Times New Roman"/>
+          <w:sz w:val="20"/>
+          <w:szCs w:val="20"/>
+        </w:rPr>
+        <w:t xml:space="preserve"> A, Dyer FC, </w:t>
+      </w:r>
+      <w:proofErr w:type="spellStart"/>
+      <w:r>
+        <w:rPr>
+          <w:rFonts w:ascii="Times New Roman" w:hAnsi="Times New Roman" w:cs="Times New Roman"/>
+          <w:sz w:val="20"/>
+          <w:szCs w:val="20"/>
+        </w:rPr>
+        <w:t>Knoester</w:t>
+      </w:r>
+      <w:proofErr w:type="spellEnd"/>
+      <w:r>
+        <w:rPr>
+          <w:rFonts w:ascii="Times New Roman" w:hAnsi="Times New Roman" w:cs="Times New Roman"/>
+          <w:sz w:val="20"/>
+          <w:szCs w:val="20"/>
+        </w:rPr>
+        <w:t xml:space="preserve"> DB, </w:t>
+      </w:r>
+      <w:proofErr w:type="spellStart"/>
+      <w:r>
+        <w:rPr>
+          <w:rFonts w:ascii="Times New Roman" w:hAnsi="Times New Roman" w:cs="Times New Roman"/>
+          <w:sz w:val="20"/>
+          <w:szCs w:val="20"/>
+        </w:rPr>
+        <w:t>Adami</w:t>
+      </w:r>
+      <w:proofErr w:type="spellEnd"/>
+      <w:r>
+        <w:rPr>
+          <w:rFonts w:ascii="Times New Roman" w:hAnsi="Times New Roman" w:cs="Times New Roman"/>
+          <w:sz w:val="20"/>
+          <w:szCs w:val="20"/>
+        </w:rPr>
+        <w:t xml:space="preserve"> C (2012) Predator confusion is sufficient to evolve swarming. </w:t>
+      </w:r>
+      <w:proofErr w:type="gramStart"/>
       <w:r>
         <w:rPr>
           <w:rFonts w:ascii="Times New Roman" w:hAnsi="Times New Roman" w:cs="Times New Roman"/>
@@ -1933,6 +1702,138 @@
           <w:sz w:val="20"/>
           <w:szCs w:val="20"/>
         </w:rPr>
+        <w:t>In review</w:t>
+      </w:r>
+      <w:r>
+        <w:rPr>
+          <w:rFonts w:ascii="Times New Roman" w:hAnsi="Times New Roman" w:cs="Times New Roman"/>
+          <w:sz w:val="20"/>
+          <w:szCs w:val="20"/>
+        </w:rPr>
+        <w:t>.</w:t>
+      </w:r>
+      <w:proofErr w:type="gramEnd"/>
+      <w:r>
+        <w:rPr>
+          <w:rFonts w:ascii="Times New Roman" w:hAnsi="Times New Roman" w:cs="Times New Roman"/>
+          <w:sz w:val="20"/>
+          <w:szCs w:val="20"/>
+        </w:rPr>
+        <w:t xml:space="preserve"> Preprint: </w:t>
+      </w:r>
+      <w:r>
+        <w:rPr>
+          <w:rFonts w:ascii="Times New Roman" w:hAnsi="Times New Roman" w:cs="Times New Roman"/>
+          <w:sz w:val="20"/>
+          <w:szCs w:val="20"/>
+        </w:rPr>
+        <w:t>http://arxiv.org/abs/1209.3330</w:t>
+      </w:r>
+    </w:p>
+    <w:p>
+      <w:pPr>
+        <w:rPr>
+          <w:rFonts w:ascii="Times New Roman" w:hAnsi="Times New Roman" w:cs="Times New Roman"/>
+          <w:sz w:val="20"/>
+          <w:szCs w:val="20"/>
+        </w:rPr>
+      </w:pPr>
+      <w:r>
+        <w:rPr>
+          <w:rFonts w:ascii="Times New Roman" w:hAnsi="Times New Roman" w:cs="Times New Roman"/>
+          <w:sz w:val="20"/>
+          <w:szCs w:val="20"/>
+        </w:rPr>
+        <w:t>[8</w:t>
+      </w:r>
+      <w:r>
+        <w:rPr>
+          <w:rFonts w:ascii="Times New Roman" w:hAnsi="Times New Roman" w:cs="Times New Roman"/>
+          <w:sz w:val="20"/>
+          <w:szCs w:val="20"/>
+        </w:rPr>
+        <w:t xml:space="preserve">] </w:t>
+      </w:r>
+      <w:proofErr w:type="spellStart"/>
+      <w:r>
+        <w:rPr>
+          <w:rFonts w:ascii="Times New Roman" w:hAnsi="Times New Roman" w:cs="Times New Roman"/>
+          <w:sz w:val="20"/>
+          <w:szCs w:val="20"/>
+        </w:rPr>
+        <w:t>Lenski</w:t>
+      </w:r>
+      <w:proofErr w:type="spellEnd"/>
+      <w:r>
+        <w:rPr>
+          <w:rFonts w:ascii="Times New Roman" w:hAnsi="Times New Roman" w:cs="Times New Roman"/>
+          <w:sz w:val="20"/>
+          <w:szCs w:val="20"/>
+        </w:rPr>
+        <w:t xml:space="preserve"> RE, </w:t>
+      </w:r>
+      <w:proofErr w:type="spellStart"/>
+      <w:r>
+        <w:rPr>
+          <w:rFonts w:ascii="Times New Roman" w:hAnsi="Times New Roman" w:cs="Times New Roman"/>
+          <w:sz w:val="20"/>
+          <w:szCs w:val="20"/>
+        </w:rPr>
+        <w:t>Ofria</w:t>
+      </w:r>
+      <w:proofErr w:type="spellEnd"/>
+      <w:r>
+        <w:rPr>
+          <w:rFonts w:ascii="Times New Roman" w:hAnsi="Times New Roman" w:cs="Times New Roman"/>
+          <w:sz w:val="20"/>
+          <w:szCs w:val="20"/>
+        </w:rPr>
+        <w:t xml:space="preserve"> C, </w:t>
+      </w:r>
+      <w:proofErr w:type="spellStart"/>
+      <w:r>
+        <w:rPr>
+          <w:rFonts w:ascii="Times New Roman" w:hAnsi="Times New Roman" w:cs="Times New Roman"/>
+          <w:sz w:val="20"/>
+          <w:szCs w:val="20"/>
+        </w:rPr>
+        <w:t>Pennock</w:t>
+      </w:r>
+      <w:proofErr w:type="spellEnd"/>
+      <w:r>
+        <w:rPr>
+          <w:rFonts w:ascii="Times New Roman" w:hAnsi="Times New Roman" w:cs="Times New Roman"/>
+          <w:sz w:val="20"/>
+          <w:szCs w:val="20"/>
+        </w:rPr>
+        <w:t xml:space="preserve"> RT, </w:t>
+      </w:r>
+      <w:proofErr w:type="spellStart"/>
+      <w:r>
+        <w:rPr>
+          <w:rFonts w:ascii="Times New Roman" w:hAnsi="Times New Roman" w:cs="Times New Roman"/>
+          <w:sz w:val="20"/>
+          <w:szCs w:val="20"/>
+        </w:rPr>
+        <w:t>Adami</w:t>
+      </w:r>
+      <w:proofErr w:type="spellEnd"/>
+      <w:r>
+        <w:rPr>
+          <w:rFonts w:ascii="Times New Roman" w:hAnsi="Times New Roman" w:cs="Times New Roman"/>
+          <w:sz w:val="20"/>
+          <w:szCs w:val="20"/>
+        </w:rPr>
+        <w:t xml:space="preserve"> C (2003) The evolutionary origin of complex features. </w:t>
+      </w:r>
+      <w:proofErr w:type="gramStart"/>
+      <w:r>
+        <w:rPr>
+          <w:rFonts w:ascii="Times New Roman" w:hAnsi="Times New Roman" w:cs="Times New Roman"/>
+          <w:i/>
+          <w:sz w:val="20"/>
+          <w:szCs w:val="20"/>
+        </w:rPr>
         <w:t>Nature</w:t>
       </w:r>
       <w:r>
@@ -1941,7 +1842,487 @@
           <w:sz w:val="20"/>
           <w:szCs w:val="20"/>
         </w:rPr>
+        <w:t xml:space="preserve"> 423:139-144.</w:t>
+      </w:r>
+      <w:proofErr w:type="gramEnd"/>
+    </w:p>
+    <w:p>
+      <w:pPr>
+        <w:rPr>
+          <w:rFonts w:ascii="Times New Roman" w:hAnsi="Times New Roman" w:cs="Times New Roman"/>
+          <w:sz w:val="20"/>
+          <w:szCs w:val="20"/>
+        </w:rPr>
+      </w:pPr>
+      <w:proofErr w:type="gramStart"/>
+      <w:r>
+        <w:rPr>
+          <w:rFonts w:ascii="Times New Roman" w:hAnsi="Times New Roman" w:cs="Times New Roman"/>
+          <w:sz w:val="20"/>
+          <w:szCs w:val="20"/>
+        </w:rPr>
+        <w:t>[9</w:t>
+      </w:r>
+      <w:r>
+        <w:rPr>
+          <w:rFonts w:ascii="Times New Roman" w:hAnsi="Times New Roman" w:cs="Times New Roman"/>
+          <w:sz w:val="20"/>
+          <w:szCs w:val="20"/>
+        </w:rPr>
+        <w:t xml:space="preserve">] </w:t>
+      </w:r>
+      <w:proofErr w:type="spellStart"/>
+      <w:r>
+        <w:rPr>
+          <w:rFonts w:ascii="Times New Roman" w:hAnsi="Times New Roman" w:cs="Times New Roman"/>
+          <w:sz w:val="20"/>
+          <w:szCs w:val="20"/>
+        </w:rPr>
+        <w:t>Couzin</w:t>
+      </w:r>
+      <w:proofErr w:type="spellEnd"/>
+      <w:r>
+        <w:rPr>
+          <w:rFonts w:ascii="Times New Roman" w:hAnsi="Times New Roman" w:cs="Times New Roman"/>
+          <w:sz w:val="20"/>
+          <w:szCs w:val="20"/>
+        </w:rPr>
+        <w:t xml:space="preserve"> ID, Krause J, Franks NR, Levin SA (2005) Effective leadership and decision-making in animal groups on the move.</w:t>
+      </w:r>
+      <w:proofErr w:type="gramEnd"/>
+      <w:r>
+        <w:rPr>
+          <w:rFonts w:ascii="Times New Roman" w:hAnsi="Times New Roman" w:cs="Times New Roman"/>
+          <w:sz w:val="20"/>
+          <w:szCs w:val="20"/>
+        </w:rPr>
+        <w:t xml:space="preserve"> </w:t>
+      </w:r>
+      <w:proofErr w:type="gramStart"/>
+      <w:r>
+        <w:rPr>
+          <w:rFonts w:ascii="Times New Roman" w:hAnsi="Times New Roman" w:cs="Times New Roman"/>
+          <w:i/>
+          <w:sz w:val="20"/>
+          <w:szCs w:val="20"/>
+        </w:rPr>
+        <w:t>Nature</w:t>
+      </w:r>
+      <w:r>
+        <w:rPr>
+          <w:rFonts w:ascii="Times New Roman" w:hAnsi="Times New Roman" w:cs="Times New Roman"/>
+          <w:sz w:val="20"/>
+          <w:szCs w:val="20"/>
+        </w:rPr>
         <w:t xml:space="preserve"> 433:513-516.</w:t>
+      </w:r>
+      <w:proofErr w:type="gramEnd"/>
+    </w:p>
+    <w:p>
+      <w:pPr>
+        <w:rPr>
+          <w:rFonts w:ascii="Times New Roman" w:hAnsi="Times New Roman" w:cs="Times New Roman"/>
+          <w:sz w:val="20"/>
+          <w:szCs w:val="20"/>
+        </w:rPr>
+      </w:pPr>
+      <w:r>
+        <w:rPr>
+          <w:rFonts w:ascii="Times New Roman" w:hAnsi="Times New Roman" w:cs="Times New Roman"/>
+          <w:sz w:val="20"/>
+          <w:szCs w:val="20"/>
+        </w:rPr>
+        <w:t xml:space="preserve">[10] Oral presentation: </w:t>
+      </w:r>
+      <w:r>
+        <w:rPr>
+          <w:rFonts w:ascii="Times New Roman" w:hAnsi="Times New Roman" w:cs="Times New Roman"/>
+          <w:sz w:val="20"/>
+          <w:szCs w:val="20"/>
+        </w:rPr>
+        <w:t>"Predator confusion is su</w:t>
+      </w:r>
+      <w:r>
+        <w:rPr>
+          <w:rFonts w:ascii="Times New Roman" w:hAnsi="Times New Roman" w:cs="Times New Roman"/>
+          <w:sz w:val="20"/>
+          <w:szCs w:val="20"/>
+        </w:rPr>
+        <w:t>ffi</w:t>
+      </w:r>
+      <w:r>
+        <w:rPr>
+          <w:rFonts w:ascii="Times New Roman" w:hAnsi="Times New Roman" w:cs="Times New Roman"/>
+          <w:sz w:val="20"/>
+          <w:szCs w:val="20"/>
+        </w:rPr>
+        <w:t xml:space="preserve">cient to evolve </w:t>
+      </w:r>
+      <w:r>
+        <w:rPr>
+          <w:rFonts w:ascii="Times New Roman" w:hAnsi="Times New Roman" w:cs="Times New Roman"/>
+          <w:sz w:val="20"/>
+          <w:szCs w:val="20"/>
+        </w:rPr>
+        <w:t xml:space="preserve">swarming." </w:t>
+      </w:r>
+      <w:proofErr w:type="spellStart"/>
+      <w:r>
+        <w:rPr>
+          <w:rFonts w:ascii="Times New Roman" w:hAnsi="Times New Roman" w:cs="Times New Roman"/>
+          <w:sz w:val="20"/>
+          <w:szCs w:val="20"/>
+        </w:rPr>
+        <w:t>SwarmFest</w:t>
+      </w:r>
+      <w:proofErr w:type="spellEnd"/>
+      <w:r>
+        <w:rPr>
+          <w:rFonts w:ascii="Times New Roman" w:hAnsi="Times New Roman" w:cs="Times New Roman"/>
+          <w:sz w:val="20"/>
+          <w:szCs w:val="20"/>
+        </w:rPr>
+        <w:t>, July 2012.</w:t>
+      </w:r>
+      <w:r>
+        <w:rPr>
+          <w:rFonts w:ascii="Times New Roman" w:hAnsi="Times New Roman" w:cs="Times New Roman"/>
+          <w:sz w:val="20"/>
+          <w:szCs w:val="20"/>
+        </w:rPr>
+        <w:t xml:space="preserve"> Charlotte, NC.</w:t>
+      </w:r>
+    </w:p>
+    <w:p>
+      <w:pPr>
+        <w:rPr>
+          <w:rFonts w:ascii="Times New Roman" w:hAnsi="Times New Roman" w:cs="Times New Roman"/>
+          <w:sz w:val="20"/>
+          <w:szCs w:val="20"/>
+        </w:rPr>
+      </w:pPr>
+      <w:r>
+        <w:rPr>
+          <w:rFonts w:ascii="Times New Roman" w:hAnsi="Times New Roman" w:cs="Times New Roman"/>
+          <w:sz w:val="20"/>
+          <w:szCs w:val="20"/>
+        </w:rPr>
+        <w:t xml:space="preserve">[11] Oral presentation: </w:t>
+      </w:r>
+      <w:r>
+        <w:rPr>
+          <w:rFonts w:ascii="Times New Roman" w:hAnsi="Times New Roman" w:cs="Times New Roman"/>
+          <w:sz w:val="20"/>
+          <w:szCs w:val="20"/>
+        </w:rPr>
+        <w:t>"</w:t>
+      </w:r>
+      <w:proofErr w:type="spellStart"/>
+      <w:r>
+        <w:rPr>
+          <w:rFonts w:ascii="Times New Roman" w:hAnsi="Times New Roman" w:cs="Times New Roman"/>
+          <w:sz w:val="20"/>
+          <w:szCs w:val="20"/>
+        </w:rPr>
+        <w:t>aBeeDa</w:t>
+      </w:r>
+      <w:proofErr w:type="spellEnd"/>
+      <w:r>
+        <w:rPr>
+          <w:rFonts w:ascii="Times New Roman" w:hAnsi="Times New Roman" w:cs="Times New Roman"/>
+          <w:sz w:val="20"/>
+          <w:szCs w:val="20"/>
+        </w:rPr>
+        <w:t>: A bottom-up approach to the evolution of swarming." BEACON Congress, July</w:t>
+      </w:r>
+      <w:r>
+        <w:rPr>
+          <w:rFonts w:ascii="Times New Roman" w:hAnsi="Times New Roman" w:cs="Times New Roman"/>
+          <w:sz w:val="20"/>
+          <w:szCs w:val="20"/>
+        </w:rPr>
+        <w:t xml:space="preserve"> </w:t>
+      </w:r>
+      <w:r>
+        <w:rPr>
+          <w:rFonts w:ascii="Times New Roman" w:hAnsi="Times New Roman" w:cs="Times New Roman"/>
+          <w:sz w:val="20"/>
+          <w:szCs w:val="20"/>
+        </w:rPr>
+        <w:t>2012.</w:t>
+      </w:r>
+      <w:r>
+        <w:rPr>
+          <w:rFonts w:ascii="Times New Roman" w:hAnsi="Times New Roman" w:cs="Times New Roman"/>
+          <w:sz w:val="20"/>
+          <w:szCs w:val="20"/>
+        </w:rPr>
+        <w:t xml:space="preserve"> East Lansing, MI.</w:t>
+      </w:r>
+    </w:p>
+    <w:p>
+      <w:pPr>
+        <w:rPr>
+          <w:rFonts w:ascii="Times New Roman" w:hAnsi="Times New Roman" w:cs="Times New Roman"/>
+          <w:sz w:val="20"/>
+          <w:szCs w:val="20"/>
+        </w:rPr>
+      </w:pPr>
+      <w:r>
+        <w:rPr>
+          <w:rFonts w:ascii="Times New Roman" w:hAnsi="Times New Roman" w:cs="Times New Roman"/>
+          <w:sz w:val="20"/>
+          <w:szCs w:val="20"/>
+        </w:rPr>
+        <w:t xml:space="preserve">[12] Oral presentation: </w:t>
+      </w:r>
+      <w:r>
+        <w:rPr>
+          <w:rFonts w:ascii="Times New Roman" w:hAnsi="Times New Roman" w:cs="Times New Roman"/>
+          <w:sz w:val="20"/>
+          <w:szCs w:val="20"/>
+        </w:rPr>
+        <w:t>"Predator confusion is su</w:t>
+      </w:r>
+      <w:r>
+        <w:rPr>
+          <w:rFonts w:ascii="Times New Roman" w:hAnsi="Times New Roman" w:cs="Times New Roman"/>
+          <w:sz w:val="20"/>
+          <w:szCs w:val="20"/>
+        </w:rPr>
+        <w:t>ffi</w:t>
+      </w:r>
+      <w:r>
+        <w:rPr>
+          <w:rFonts w:ascii="Times New Roman" w:hAnsi="Times New Roman" w:cs="Times New Roman"/>
+          <w:sz w:val="20"/>
+          <w:szCs w:val="20"/>
+        </w:rPr>
+        <w:t>cient to evolve swarming."</w:t>
+      </w:r>
+      <w:r>
+        <w:rPr>
+          <w:rFonts w:ascii="Times New Roman" w:hAnsi="Times New Roman" w:cs="Times New Roman"/>
+          <w:sz w:val="20"/>
+          <w:szCs w:val="20"/>
+        </w:rPr>
+        <w:t xml:space="preserve"> BEACON Seminar, October 2012. East Lansing, MI.</w:t>
+      </w:r>
+    </w:p>
+    <w:p>
+      <w:pPr>
+        <w:rPr>
+          <w:rFonts w:ascii="Times New Roman" w:hAnsi="Times New Roman" w:cs="Times New Roman"/>
+          <w:sz w:val="20"/>
+          <w:szCs w:val="20"/>
+        </w:rPr>
+      </w:pPr>
+      <w:r>
+        <w:rPr>
+          <w:rFonts w:ascii="Times New Roman" w:hAnsi="Times New Roman" w:cs="Times New Roman"/>
+          <w:sz w:val="20"/>
+          <w:szCs w:val="20"/>
+        </w:rPr>
+        <w:t>[13]</w:t>
+      </w:r>
+      <w:r>
+        <w:rPr>
+          <w:rFonts w:ascii="Times New Roman" w:hAnsi="Times New Roman" w:cs="Times New Roman"/>
+          <w:sz w:val="20"/>
+          <w:szCs w:val="20"/>
+        </w:rPr>
+        <w:t xml:space="preserve"> Poster presentation: </w:t>
+      </w:r>
+      <w:r>
+        <w:rPr>
+          <w:rFonts w:ascii="Times New Roman" w:hAnsi="Times New Roman" w:cs="Times New Roman"/>
+          <w:sz w:val="20"/>
+          <w:szCs w:val="20"/>
+        </w:rPr>
+        <w:t xml:space="preserve">Olson, R., </w:t>
+      </w:r>
+      <w:proofErr w:type="spellStart"/>
+      <w:r>
+        <w:rPr>
+          <w:rFonts w:ascii="Times New Roman" w:hAnsi="Times New Roman" w:cs="Times New Roman"/>
+          <w:sz w:val="20"/>
+          <w:szCs w:val="20"/>
+        </w:rPr>
+        <w:t>Adami</w:t>
+      </w:r>
+      <w:proofErr w:type="spellEnd"/>
+      <w:r>
+        <w:rPr>
+          <w:rFonts w:ascii="Times New Roman" w:hAnsi="Times New Roman" w:cs="Times New Roman"/>
+          <w:sz w:val="20"/>
+          <w:szCs w:val="20"/>
+        </w:rPr>
+        <w:t xml:space="preserve">, C., Dyer, F., </w:t>
+      </w:r>
+      <w:proofErr w:type="spellStart"/>
+      <w:r>
+        <w:rPr>
+          <w:rFonts w:ascii="Times New Roman" w:hAnsi="Times New Roman" w:cs="Times New Roman"/>
+          <w:sz w:val="20"/>
+          <w:szCs w:val="20"/>
+        </w:rPr>
+        <w:t>Hintze</w:t>
+      </w:r>
+      <w:proofErr w:type="spellEnd"/>
+      <w:r>
+        <w:rPr>
+          <w:rFonts w:ascii="Times New Roman" w:hAnsi="Times New Roman" w:cs="Times New Roman"/>
+          <w:sz w:val="20"/>
+          <w:szCs w:val="20"/>
+        </w:rPr>
+        <w:t>, A. "A bottom-up approach to the evolution of</w:t>
+      </w:r>
+      <w:r>
+        <w:rPr>
+          <w:rFonts w:ascii="Times New Roman" w:hAnsi="Times New Roman" w:cs="Times New Roman"/>
+          <w:sz w:val="20"/>
+          <w:szCs w:val="20"/>
+        </w:rPr>
+        <w:t xml:space="preserve"> </w:t>
+      </w:r>
+      <w:r>
+        <w:rPr>
+          <w:rFonts w:ascii="Times New Roman" w:hAnsi="Times New Roman" w:cs="Times New Roman"/>
+          <w:sz w:val="20"/>
+          <w:szCs w:val="20"/>
+        </w:rPr>
+        <w:t xml:space="preserve">swarming." </w:t>
+      </w:r>
+      <w:proofErr w:type="spellStart"/>
+      <w:r>
+        <w:rPr>
+          <w:rFonts w:ascii="Times New Roman" w:hAnsi="Times New Roman" w:cs="Times New Roman"/>
+          <w:sz w:val="20"/>
+          <w:szCs w:val="20"/>
+        </w:rPr>
+        <w:t>ALife</w:t>
+      </w:r>
+      <w:proofErr w:type="spellEnd"/>
+      <w:r>
+        <w:rPr>
+          <w:rFonts w:ascii="Times New Roman" w:hAnsi="Times New Roman" w:cs="Times New Roman"/>
+          <w:sz w:val="20"/>
+          <w:szCs w:val="20"/>
+        </w:rPr>
+        <w:t xml:space="preserve"> XIII, July 2012. East Lansing, MI</w:t>
+      </w:r>
+      <w:r>
+        <w:rPr>
+          <w:rFonts w:ascii="Times New Roman" w:hAnsi="Times New Roman" w:cs="Times New Roman"/>
+          <w:sz w:val="20"/>
+          <w:szCs w:val="20"/>
+        </w:rPr>
+        <w:t>.</w:t>
+      </w:r>
+    </w:p>
+    <w:p>
+      <w:pPr>
+        <w:rPr>
+          <w:rFonts w:ascii="Times New Roman" w:hAnsi="Times New Roman" w:cs="Times New Roman"/>
+          <w:sz w:val="20"/>
+          <w:szCs w:val="20"/>
+        </w:rPr>
+      </w:pPr>
+      <w:r>
+        <w:rPr>
+          <w:rFonts w:ascii="Times New Roman" w:hAnsi="Times New Roman" w:cs="Times New Roman"/>
+          <w:sz w:val="20"/>
+          <w:szCs w:val="20"/>
+        </w:rPr>
+        <w:t xml:space="preserve">[14] Poster presentation: </w:t>
+      </w:r>
+      <w:r>
+        <w:rPr>
+          <w:rFonts w:ascii="Times New Roman" w:hAnsi="Times New Roman" w:cs="Times New Roman"/>
+          <w:sz w:val="20"/>
+          <w:szCs w:val="20"/>
+        </w:rPr>
+        <w:t xml:space="preserve">Olson RS, </w:t>
+      </w:r>
+      <w:proofErr w:type="spellStart"/>
+      <w:r>
+        <w:rPr>
+          <w:rFonts w:ascii="Times New Roman" w:hAnsi="Times New Roman" w:cs="Times New Roman"/>
+          <w:sz w:val="20"/>
+          <w:szCs w:val="20"/>
+        </w:rPr>
+        <w:t>Hintze</w:t>
+      </w:r>
+      <w:proofErr w:type="spellEnd"/>
+      <w:r>
+        <w:rPr>
+          <w:rFonts w:ascii="Times New Roman" w:hAnsi="Times New Roman" w:cs="Times New Roman"/>
+          <w:sz w:val="20"/>
+          <w:szCs w:val="20"/>
+        </w:rPr>
+        <w:t xml:space="preserve"> A, Dyer FC, </w:t>
+      </w:r>
+      <w:proofErr w:type="spellStart"/>
+      <w:r>
+        <w:rPr>
+          <w:rFonts w:ascii="Times New Roman" w:hAnsi="Times New Roman" w:cs="Times New Roman"/>
+          <w:sz w:val="20"/>
+          <w:szCs w:val="20"/>
+        </w:rPr>
+        <w:t>Knoester</w:t>
+      </w:r>
+      <w:proofErr w:type="spellEnd"/>
+      <w:r>
+        <w:rPr>
+          <w:rFonts w:ascii="Times New Roman" w:hAnsi="Times New Roman" w:cs="Times New Roman"/>
+          <w:sz w:val="20"/>
+          <w:szCs w:val="20"/>
+        </w:rPr>
+        <w:t xml:space="preserve"> DB, </w:t>
+      </w:r>
+      <w:proofErr w:type="spellStart"/>
+      <w:r>
+        <w:rPr>
+          <w:rFonts w:ascii="Times New Roman" w:hAnsi="Times New Roman" w:cs="Times New Roman"/>
+          <w:sz w:val="20"/>
+          <w:szCs w:val="20"/>
+        </w:rPr>
+        <w:t>Adami</w:t>
+      </w:r>
+      <w:proofErr w:type="spellEnd"/>
+      <w:r>
+        <w:rPr>
+          <w:rFonts w:ascii="Times New Roman" w:hAnsi="Times New Roman" w:cs="Times New Roman"/>
+          <w:sz w:val="20"/>
+          <w:szCs w:val="20"/>
+        </w:rPr>
+        <w:t xml:space="preserve"> C</w:t>
+      </w:r>
+      <w:r>
+        <w:rPr>
+          <w:rFonts w:ascii="Times New Roman" w:hAnsi="Times New Roman" w:cs="Times New Roman"/>
+          <w:sz w:val="20"/>
+          <w:szCs w:val="20"/>
+        </w:rPr>
+        <w:t xml:space="preserve">. “High-performance computing enables the study of collective animal behavior.” MSU </w:t>
+      </w:r>
+      <w:proofErr w:type="spellStart"/>
+      <w:r>
+        <w:rPr>
+          <w:rFonts w:ascii="Times New Roman" w:hAnsi="Times New Roman" w:cs="Times New Roman"/>
+          <w:sz w:val="20"/>
+          <w:szCs w:val="20"/>
+        </w:rPr>
+        <w:t>Cyberinfrastructure</w:t>
+      </w:r>
+      <w:proofErr w:type="spellEnd"/>
+      <w:r>
+        <w:rPr>
+          <w:rFonts w:ascii="Times New Roman" w:hAnsi="Times New Roman" w:cs="Times New Roman"/>
+          <w:sz w:val="20"/>
+          <w:szCs w:val="20"/>
+        </w:rPr>
+        <w:t xml:space="preserve"> Day, October 2012. East Lansing, MI.</w:t>
       </w:r>
     </w:p>
     <w:sectPr>
@@ -2347,6 +2728,7 @@
   <w:style w:type="paragraph" w:default="1" w:styleId="Normal">
     <w:name w:val="Normal"/>
     <w:qFormat/>
+    <w:rsid w:val="002B68A1"/>
   </w:style>
   <w:style w:type="paragraph" w:styleId="Heading3">
     <w:name w:val="heading 3"/>
@@ -2862,6 +3244,7 @@
   <w:style w:type="paragraph" w:default="1" w:styleId="Normal">
     <w:name w:val="Normal"/>
     <w:qFormat/>
+    <w:rsid w:val="002B68A1"/>
   </w:style>
   <w:style w:type="paragraph" w:styleId="Heading3">
     <w:name w:val="heading 3"/>
@@ -3345,10 +3728,12 @@
     <w:sig w:usb0="E00002FF" w:usb1="400004FF" w:usb2="00000000" w:usb3="00000000" w:csb0="0000019F" w:csb1="00000000"/>
   </w:font>
   <w:font w:name="ＭＳ 明朝">
-    <w:charset w:val="4E"/>
-    <w:family w:val="auto"/>
-    <w:pitch w:val="variable"/>
-    <w:sig w:usb0="E00002FF" w:usb1="6AC7FDFB" w:usb2="00000012" w:usb3="00000000" w:csb0="0002009F" w:csb1="00000000"/>
+    <w:panose1 w:val="00000000000000000000"/>
+    <w:charset w:val="80"/>
+    <w:family w:val="roman"/>
+    <w:notTrueType/>
+    <w:pitch w:val="fixed"/>
+    <w:sig w:usb0="00000001" w:usb1="08070000" w:usb2="00000010" w:usb3="00000000" w:csb0="00020000" w:csb1="00000000"/>
   </w:font>
   <w:font w:name="Times">
     <w:panose1 w:val="02000500000000000000"/>
@@ -3358,6 +3743,7 @@
     <w:sig w:usb0="00000003" w:usb1="00000000" w:usb2="00000000" w:usb3="00000000" w:csb0="00000001" w:csb1="00000000"/>
   </w:font>
   <w:font w:name="Lucida Grande">
+    <w:altName w:val="Arial"/>
     <w:panose1 w:val="020B0600040502020204"/>
     <w:charset w:val="00"/>
     <w:family w:val="auto"/>
@@ -3372,10 +3758,12 @@
     <w:sig w:usb0="E0002AFF" w:usb1="C0007843" w:usb2="00000009" w:usb3="00000000" w:csb0="000001FF" w:csb1="00000000"/>
   </w:font>
   <w:font w:name="ＭＳ ゴシック">
-    <w:charset w:val="4E"/>
-    <w:family w:val="auto"/>
-    <w:pitch w:val="variable"/>
-    <w:sig w:usb0="E00002FF" w:usb1="6AC7FDFB" w:usb2="00000012" w:usb3="00000000" w:csb0="0002009F" w:csb1="00000000"/>
+    <w:panose1 w:val="00000000000000000000"/>
+    <w:charset w:val="80"/>
+    <w:family w:val="modern"/>
+    <w:notTrueType/>
+    <w:pitch w:val="fixed"/>
+    <w:sig w:usb0="00000001" w:usb1="08070000" w:usb2="00000010" w:usb3="00000000" w:csb0="00020000" w:csb1="00000000"/>
   </w:font>
   <w:font w:name="Calibri">
     <w:panose1 w:val="020F0502020204030204"/>
@@ -3404,6 +3792,7 @@
     <w:rsid w:val="001C240E"/>
     <w:rsid w:val="006738FB"/>
     <w:rsid w:val="008346E2"/>
+    <w:rsid w:val="008E38F6"/>
     <w:rsid w:val="00D14A85"/>
     <w:rsid w:val="00EE144D"/>
     <w:rsid w:val="00EE2BAD"/>
@@ -4182,7 +4571,7 @@
 </file>
 
 <file path=customXml/itemProps1.xml><?xml version="1.0" encoding="utf-8"?>
-<ds:datastoreItem xmlns:ds="http://schemas.openxmlformats.org/officeDocument/2006/customXml" ds:itemID="{261B3E1C-9CE5-964C-AA20-14596FD9506E}">
+<ds:datastoreItem xmlns:ds="http://schemas.openxmlformats.org/officeDocument/2006/customXml" ds:itemID="{602637B4-9457-5A43-AC17-7BC0FC5D7E76}">
   <ds:schemaRefs>
     <ds:schemaRef ds:uri="http://schemas.openxmlformats.org/officeDocument/2006/bibliography"/>
   </ds:schemaRefs>

</xml_diff>

<commit_message>
Minor edits to the previous research statement.
</commit_message>
<xml_diff>
--- a/Randal Olson NSF Predoc Previous Research Statement.docx
+++ b/Randal Olson NSF Predoc Previous Research Statement.docx
@@ -438,7 +438,19 @@
         <w:rPr>
           <w:rFonts w:ascii="Times New Roman" w:hAnsi="Times New Roman" w:cs="Times New Roman"/>
         </w:rPr>
-        <w:t xml:space="preserve">does not go according to plan. </w:t>
+        <w:t>does not go according to plan</w:t>
+      </w:r>
+      <w:r>
+        <w:rPr>
+          <w:rFonts w:ascii="Times New Roman" w:hAnsi="Times New Roman" w:cs="Times New Roman"/>
+        </w:rPr>
+        <w:t xml:space="preserve"> (which is likely one of the most important skills to have in graduate school!)</w:t>
+      </w:r>
+      <w:r>
+        <w:rPr>
+          <w:rFonts w:ascii="Times New Roman" w:hAnsi="Times New Roman" w:cs="Times New Roman"/>
+        </w:rPr>
+        <w:t xml:space="preserve">. </w:t>
       </w:r>
       <w:r>
         <w:rPr>
@@ -927,7 +939,31 @@
           <w:rFonts w:ascii="Times New Roman" w:hAnsi="Times New Roman" w:cs="Times New Roman"/>
         </w:rPr>
         <w:tab/>
-        <w:t>Throughout this project, I further refined my research skills by learning how to design experiments to test biologically relevant hypotheses, collaborate in ongoing research projects, use a new artificial brain model developed in the lab, and learning about the responsible conduct of research. This graduate research project builds on the skills and experien</w:t>
+        <w:t xml:space="preserve">Throughout this project, I further refined my research skills by learning how to design experiments to test biologically relevant hypotheses, collaborate in ongoing research projects, use a new artificial brain model developed in the lab, and </w:t>
+      </w:r>
+      <w:r>
+        <w:rPr>
+          <w:rFonts w:ascii="Times New Roman" w:hAnsi="Times New Roman" w:cs="Times New Roman"/>
+        </w:rPr>
+        <w:t xml:space="preserve">by </w:t>
+      </w:r>
+      <w:r>
+        <w:rPr>
+          <w:rFonts w:ascii="Times New Roman" w:hAnsi="Times New Roman" w:cs="Times New Roman"/>
+        </w:rPr>
+        <w:t xml:space="preserve">learning </w:t>
+      </w:r>
+      <w:r>
+        <w:rPr>
+          <w:rFonts w:ascii="Times New Roman" w:hAnsi="Times New Roman" w:cs="Times New Roman"/>
+        </w:rPr>
+        <w:t>how to responsibly</w:t>
+      </w:r>
+      <w:r>
+        <w:rPr>
+          <w:rFonts w:ascii="Times New Roman" w:hAnsi="Times New Roman" w:cs="Times New Roman"/>
+        </w:rPr>
+        <w:t xml:space="preserve"> conduct research. This graduate research project builds on the skills and experien</w:t>
       </w:r>
       <w:r>
         <w:rPr>
@@ -939,7 +975,31 @@
         <w:rPr>
           <w:rFonts w:ascii="Times New Roman" w:hAnsi="Times New Roman" w:cs="Times New Roman"/>
         </w:rPr>
-        <w:t xml:space="preserve"> working with evolving artificial brains, and I have made contributions to improving the artificial brain model in my current lab. I have had the opportunity to present my research at conferences and local meetings</w:t>
+        <w:t xml:space="preserve"> working with evolving artificial brains, and I have made contributions to improving the artificial brain model </w:t>
+      </w:r>
+      <w:r>
+        <w:rPr>
+          <w:rFonts w:ascii="Times New Roman" w:hAnsi="Times New Roman" w:cs="Times New Roman"/>
+        </w:rPr>
+        <w:t xml:space="preserve">developed </w:t>
+      </w:r>
+      <w:r>
+        <w:rPr>
+          <w:rFonts w:ascii="Times New Roman" w:hAnsi="Times New Roman" w:cs="Times New Roman"/>
+        </w:rPr>
+        <w:t xml:space="preserve">in my current lab. I have had the opportunity to present my research at </w:t>
+      </w:r>
+      <w:r>
+        <w:rPr>
+          <w:rFonts w:ascii="Times New Roman" w:hAnsi="Times New Roman" w:cs="Times New Roman"/>
+        </w:rPr>
+        <w:t xml:space="preserve">numerous </w:t>
+      </w:r>
+      <w:r>
+        <w:rPr>
+          <w:rFonts w:ascii="Times New Roman" w:hAnsi="Times New Roman" w:cs="Times New Roman"/>
+        </w:rPr>
+        <w:t>conferences and local meetings</w:t>
       </w:r>
       <w:r>
         <w:rPr>
@@ -952,22 +1012,14 @@
         <w:rPr>
           <w:rFonts w:ascii="Times New Roman" w:hAnsi="Times New Roman" w:cs="Times New Roman"/>
         </w:rPr>
-        <w:t>, and this</w:t>
-      </w:r>
-      <w:bookmarkStart w:id="0" w:name="_GoBack"/>
-      <w:bookmarkEnd w:id="0"/>
-      <w:r>
-        <w:rPr>
-          <w:rFonts w:ascii="Times New Roman" w:hAnsi="Times New Roman" w:cs="Times New Roman"/>
-        </w:rPr>
-        <w:t xml:space="preserve"> project resulted in a new method for </w:t>
+        <w:t xml:space="preserve">, and this project resulted in </w:t>
       </w:r>
       <w:r>
         <w:rPr>
           <w:rFonts w:ascii="Times New Roman" w:hAnsi="Times New Roman" w:cs="Times New Roman"/>
         </w:rPr>
         <w:lastRenderedPageBreak/>
-        <w:t>testing hypotheses about the evolution of animal behavior</w:t>
+        <w:t>a new method for testing hypotheses about the evolution of animal behavior</w:t>
       </w:r>
       <w:r>
         <w:rPr>
@@ -1026,7 +1078,21 @@
           <w:rFonts w:ascii="Times New Roman" w:eastAsia="Times New Roman" w:hAnsi="Times New Roman" w:cs="Times New Roman"/>
           <w:color w:val="000000"/>
         </w:rPr>
-        <w:t>.</w:t>
+        <w:t xml:space="preserve">, which will </w:t>
+      </w:r>
+      <w:r>
+        <w:rPr>
+          <w:rFonts w:ascii="Times New Roman" w:eastAsia="Times New Roman" w:hAnsi="Times New Roman" w:cs="Times New Roman"/>
+          <w:color w:val="000000"/>
+        </w:rPr>
+        <w:t>constitute</w:t>
+      </w:r>
+      <w:r>
+        <w:rPr>
+          <w:rFonts w:ascii="Times New Roman" w:eastAsia="Times New Roman" w:hAnsi="Times New Roman" w:cs="Times New Roman"/>
+          <w:color w:val="000000"/>
+        </w:rPr>
+        <w:t xml:space="preserve"> a key component of my long-term project to reproduce the evolutionary path to human-level intelligence.</w:t>
       </w:r>
     </w:p>
     <w:p>
@@ -1071,14 +1137,64 @@
         <w:rPr>
           <w:rFonts w:ascii="Times New Roman" w:hAnsi="Times New Roman" w:cs="Times New Roman"/>
         </w:rPr>
+        <w:t xml:space="preserve"> (</w:t>
+      </w:r>
+      <w:r>
+        <w:rPr>
+          <w:rFonts w:ascii="Times New Roman" w:hAnsi="Times New Roman" w:cs="Times New Roman"/>
+        </w:rPr>
+        <w:t>http://beacon-center.org/</w:t>
+      </w:r>
+      <w:r>
+        <w:rPr>
+          <w:rFonts w:ascii="Times New Roman" w:hAnsi="Times New Roman" w:cs="Times New Roman"/>
+        </w:rPr>
+        <w:t>)</w:t>
+      </w:r>
+      <w:r>
+        <w:rPr>
+          <w:rFonts w:ascii="Times New Roman" w:hAnsi="Times New Roman" w:cs="Times New Roman"/>
+        </w:rPr>
         <w:t xml:space="preserve"> and my personal blog</w:t>
       </w:r>
       <w:r>
         <w:rPr>
           <w:rFonts w:ascii="Times New Roman" w:hAnsi="Times New Roman" w:cs="Times New Roman"/>
         </w:rPr>
-        <w:t>, museum events, and local science fairs. From the numerous presentations I have given about my work, I have developed the confidence to share and discuss my research with professionals in my field, and the ability to relate my research to other researcher’s work in a meaningful way. As a result, I have been able to establish numerous collaborations bridging computational research and biology, leading to yet more projects that will broaden our understanding of the evolution of animal behavior.</w:t>
-      </w:r>
+        <w:t xml:space="preserve"> (</w:t>
+      </w:r>
+      <w:r>
+        <w:rPr>
+          <w:rFonts w:ascii="Times New Roman" w:hAnsi="Times New Roman" w:cs="Times New Roman"/>
+        </w:rPr>
+        <w:t>http://www.randalolson.com/blog/</w:t>
+      </w:r>
+      <w:r>
+        <w:rPr>
+          <w:rFonts w:ascii="Times New Roman" w:hAnsi="Times New Roman" w:cs="Times New Roman"/>
+        </w:rPr>
+        <w:t>)</w:t>
+      </w:r>
+      <w:r>
+        <w:rPr>
+          <w:rFonts w:ascii="Times New Roman" w:hAnsi="Times New Roman" w:cs="Times New Roman"/>
+        </w:rPr>
+        <w:t>, museum events</w:t>
+      </w:r>
+      <w:r>
+        <w:rPr>
+          <w:rFonts w:ascii="Times New Roman" w:hAnsi="Times New Roman" w:cs="Times New Roman"/>
+        </w:rPr>
+        <w:t xml:space="preserve"> (e.g. the MSU Museum’s Darwin Day)</w:t>
+      </w:r>
+      <w:r>
+        <w:rPr>
+          <w:rFonts w:ascii="Times New Roman" w:hAnsi="Times New Roman" w:cs="Times New Roman"/>
+        </w:rPr>
+        <w:t>, and local science fairs. From the numerous presentations I have given about my work, I have developed the confidence to share and discuss my research with professionals in my field, and the ability to relate my research to other researcher’s work in a meaningful way. As a result, I have been able to establish numerous collaborations bridging computational research and biology, leading to yet more projects that will broaden our understanding of the evolution of animal behavior.</w:t>
+      </w:r>
+      <w:bookmarkStart w:id="0" w:name="_GoBack"/>
+      <w:bookmarkEnd w:id="0"/>
     </w:p>
     <w:p>
       <w:pPr>
@@ -1118,43 +1234,7 @@
           <w:sz w:val="20"/>
           <w:szCs w:val="20"/>
         </w:rPr>
-        <w:t xml:space="preserve">[1] </w:t>
-      </w:r>
-      <w:proofErr w:type="gramStart"/>
-      <w:r>
-        <w:rPr>
-          <w:rFonts w:ascii="Times New Roman" w:hAnsi="Times New Roman" w:cs="Times New Roman"/>
-          <w:sz w:val="20"/>
-          <w:szCs w:val="20"/>
-        </w:rPr>
-        <w:t>Olson RS (2010).</w:t>
-      </w:r>
-      <w:proofErr w:type="gramEnd"/>
-      <w:r>
-        <w:rPr>
-          <w:rFonts w:ascii="Times New Roman" w:hAnsi="Times New Roman" w:cs="Times New Roman"/>
-          <w:sz w:val="20"/>
-          <w:szCs w:val="20"/>
-        </w:rPr>
-        <w:t xml:space="preserve"> </w:t>
-      </w:r>
-      <w:proofErr w:type="gramStart"/>
-      <w:r>
-        <w:rPr>
-          <w:rFonts w:ascii="Times New Roman" w:hAnsi="Times New Roman" w:cs="Times New Roman"/>
-          <w:sz w:val="20"/>
-          <w:szCs w:val="20"/>
-        </w:rPr>
-        <w:t>A step toward evolving biped walking behavior through indirect encoding.</w:t>
-      </w:r>
-      <w:proofErr w:type="gramEnd"/>
-      <w:r>
-        <w:rPr>
-          <w:rFonts w:ascii="Times New Roman" w:hAnsi="Times New Roman" w:cs="Times New Roman"/>
-          <w:sz w:val="20"/>
-          <w:szCs w:val="20"/>
-        </w:rPr>
-        <w:t xml:space="preserve"> Undergraduate Thesis. In: </w:t>
+        <w:t xml:space="preserve">[1] Olson RS (2010). A step toward evolving biped walking behavior through indirect encoding. Undergraduate Thesis. In: </w:t>
       </w:r>
       <w:r>
         <w:rPr>
@@ -1187,16 +1267,7 @@
           <w:sz w:val="20"/>
           <w:szCs w:val="20"/>
         </w:rPr>
-        <w:t xml:space="preserve">[2] </w:t>
-      </w:r>
-      <w:proofErr w:type="gramStart"/>
-      <w:r>
-        <w:rPr>
-          <w:rFonts w:ascii="Times New Roman" w:hAnsi="Times New Roman" w:cs="Times New Roman"/>
-          <w:sz w:val="20"/>
-          <w:szCs w:val="20"/>
-        </w:rPr>
-        <w:t xml:space="preserve">Stanley KO, </w:t>
+        <w:t xml:space="preserve">[2] Stanley KO, </w:t>
       </w:r>
       <w:proofErr w:type="spellStart"/>
       <w:r>
@@ -1214,16 +1285,7 @@
           <w:sz w:val="20"/>
           <w:szCs w:val="20"/>
         </w:rPr>
-        <w:t xml:space="preserve"> R (2002).</w:t>
-      </w:r>
-      <w:proofErr w:type="gramEnd"/>
-      <w:r>
-        <w:rPr>
-          <w:rFonts w:ascii="Times New Roman" w:hAnsi="Times New Roman" w:cs="Times New Roman"/>
-          <w:sz w:val="20"/>
-          <w:szCs w:val="20"/>
-        </w:rPr>
-        <w:t xml:space="preserve"> Evolving neural networks through augmenting topologies. </w:t>
+        <w:t xml:space="preserve"> R (2002). Evolving neural networks through augmenting topologies. </w:t>
       </w:r>
       <w:r>
         <w:rPr>
@@ -1240,25 +1302,7 @@
           <w:sz w:val="20"/>
           <w:szCs w:val="20"/>
         </w:rPr>
-        <w:t xml:space="preserve"> 10(2)</w:t>
-      </w:r>
-      <w:proofErr w:type="gramStart"/>
-      <w:r>
-        <w:rPr>
-          <w:rFonts w:ascii="Times New Roman" w:hAnsi="Times New Roman" w:cs="Times New Roman"/>
-          <w:sz w:val="20"/>
-          <w:szCs w:val="20"/>
-        </w:rPr>
-        <w:t>:99</w:t>
-      </w:r>
-      <w:proofErr w:type="gramEnd"/>
-      <w:r>
-        <w:rPr>
-          <w:rFonts w:ascii="Times New Roman" w:hAnsi="Times New Roman" w:cs="Times New Roman"/>
-          <w:sz w:val="20"/>
-          <w:szCs w:val="20"/>
-        </w:rPr>
-        <w:t>-127.</w:t>
+        <w:t xml:space="preserve"> 10(2):99-127.</w:t>
       </w:r>
     </w:p>
     <w:p>
@@ -1275,16 +1319,7 @@
           <w:sz w:val="20"/>
           <w:szCs w:val="20"/>
         </w:rPr>
-        <w:t xml:space="preserve">[3] </w:t>
-      </w:r>
-      <w:proofErr w:type="gramStart"/>
-      <w:r>
-        <w:rPr>
-          <w:rFonts w:ascii="Times New Roman" w:hAnsi="Times New Roman" w:cs="Times New Roman"/>
-          <w:sz w:val="20"/>
-          <w:szCs w:val="20"/>
-        </w:rPr>
-        <w:t xml:space="preserve">Stanley KO, </w:t>
+        <w:t xml:space="preserve">[3] Stanley KO, </w:t>
       </w:r>
       <w:proofErr w:type="spellStart"/>
       <w:r>
@@ -1320,34 +1355,7 @@
           <w:sz w:val="20"/>
           <w:szCs w:val="20"/>
         </w:rPr>
-        <w:t xml:space="preserve"> J (2009).</w:t>
-      </w:r>
-      <w:proofErr w:type="gramEnd"/>
-      <w:r>
-        <w:rPr>
-          <w:rFonts w:ascii="Times New Roman" w:hAnsi="Times New Roman" w:cs="Times New Roman"/>
-          <w:sz w:val="20"/>
-          <w:szCs w:val="20"/>
-        </w:rPr>
-        <w:t xml:space="preserve"> </w:t>
-      </w:r>
-      <w:proofErr w:type="gramStart"/>
-      <w:r>
-        <w:rPr>
-          <w:rFonts w:ascii="Times New Roman" w:hAnsi="Times New Roman" w:cs="Times New Roman"/>
-          <w:sz w:val="20"/>
-          <w:szCs w:val="20"/>
-        </w:rPr>
-        <w:t>A Hypercube-based encoding for evolving large-scale neural networks.</w:t>
-      </w:r>
-      <w:proofErr w:type="gramEnd"/>
-      <w:r>
-        <w:rPr>
-          <w:rFonts w:ascii="Times New Roman" w:hAnsi="Times New Roman" w:cs="Times New Roman"/>
-          <w:sz w:val="20"/>
-          <w:szCs w:val="20"/>
-        </w:rPr>
-        <w:t xml:space="preserve"> </w:t>
+        <w:t xml:space="preserve"> J (2009). A Hypercube-based encoding for evolving large-scale neural networks. </w:t>
       </w:r>
       <w:r>
         <w:rPr>
@@ -1364,25 +1372,7 @@
           <w:sz w:val="20"/>
           <w:szCs w:val="20"/>
         </w:rPr>
-        <w:t xml:space="preserve"> 15(2)</w:t>
-      </w:r>
-      <w:proofErr w:type="gramStart"/>
-      <w:r>
-        <w:rPr>
-          <w:rFonts w:ascii="Times New Roman" w:hAnsi="Times New Roman" w:cs="Times New Roman"/>
-          <w:sz w:val="20"/>
-          <w:szCs w:val="20"/>
-        </w:rPr>
-        <w:t>:185</w:t>
-      </w:r>
-      <w:proofErr w:type="gramEnd"/>
-      <w:r>
-        <w:rPr>
-          <w:rFonts w:ascii="Times New Roman" w:hAnsi="Times New Roman" w:cs="Times New Roman"/>
-          <w:sz w:val="20"/>
-          <w:szCs w:val="20"/>
-        </w:rPr>
-        <w:t>-212.</w:t>
+        <w:t xml:space="preserve"> 15(2):185-212.</w:t>
       </w:r>
     </w:p>
     <w:p>
@@ -1393,7 +1383,6 @@
           <w:szCs w:val="20"/>
         </w:rPr>
       </w:pPr>
-      <w:proofErr w:type="gramStart"/>
       <w:r>
         <w:rPr>
           <w:rFonts w:ascii="Times New Roman" w:hAnsi="Times New Roman" w:cs="Times New Roman"/>
@@ -1426,18 +1415,8 @@
           <w:sz w:val="20"/>
           <w:szCs w:val="20"/>
         </w:rPr>
-        <w:t xml:space="preserve"> ID (2009) Collective cognition in animal groups.</w:t>
-      </w:r>
-      <w:proofErr w:type="gramEnd"/>
-      <w:r>
-        <w:rPr>
-          <w:rFonts w:ascii="Times New Roman" w:hAnsi="Times New Roman" w:cs="Times New Roman"/>
-          <w:sz w:val="20"/>
-          <w:szCs w:val="20"/>
-        </w:rPr>
-        <w:t xml:space="preserve"> </w:t>
-      </w:r>
-      <w:proofErr w:type="gramStart"/>
+        <w:t xml:space="preserve"> ID (2009) Collective cognition in animal groups. </w:t>
+      </w:r>
       <w:r>
         <w:rPr>
           <w:rFonts w:ascii="Times New Roman" w:hAnsi="Times New Roman" w:cs="Times New Roman"/>
@@ -1455,7 +1434,6 @@
         </w:rPr>
         <w:t xml:space="preserve"> 13:35-43.</w:t>
       </w:r>
-      <w:proofErr w:type="gramEnd"/>
     </w:p>
     <w:p>
       <w:pPr>
@@ -1507,7 +1485,6 @@
         </w:rPr>
         <w:t xml:space="preserve"> GD (2002) Living in Groups. </w:t>
       </w:r>
-      <w:proofErr w:type="gramStart"/>
       <w:r>
         <w:rPr>
           <w:rFonts w:ascii="Times New Roman" w:hAnsi="Times New Roman" w:cs="Times New Roman"/>
@@ -1525,7 +1502,6 @@
         </w:rPr>
         <w:t>, USA.</w:t>
       </w:r>
-      <w:proofErr w:type="gramEnd"/>
     </w:p>
     <w:p>
       <w:pPr>
@@ -1694,7 +1670,6 @@
         </w:rPr>
         <w:t xml:space="preserve"> C (2012) Predator confusion is sufficient to evolve swarming. </w:t>
       </w:r>
-      <w:proofErr w:type="gramStart"/>
       <w:r>
         <w:rPr>
           <w:rFonts w:ascii="Times New Roman" w:hAnsi="Times New Roman" w:cs="Times New Roman"/>
@@ -1710,16 +1685,7 @@
           <w:sz w:val="20"/>
           <w:szCs w:val="20"/>
         </w:rPr>
-        <w:t>.</w:t>
-      </w:r>
-      <w:proofErr w:type="gramEnd"/>
-      <w:r>
-        <w:rPr>
-          <w:rFonts w:ascii="Times New Roman" w:hAnsi="Times New Roman" w:cs="Times New Roman"/>
-          <w:sz w:val="20"/>
-          <w:szCs w:val="20"/>
-        </w:rPr>
-        <w:t xml:space="preserve"> Preprint: </w:t>
+        <w:t xml:space="preserve">. Preprint: </w:t>
       </w:r>
       <w:r>
         <w:rPr>
@@ -1826,7 +1792,6 @@
         </w:rPr>
         <w:t xml:space="preserve"> C (2003) The evolutionary origin of complex features. </w:t>
       </w:r>
-      <w:proofErr w:type="gramStart"/>
       <w:r>
         <w:rPr>
           <w:rFonts w:ascii="Times New Roman" w:hAnsi="Times New Roman" w:cs="Times New Roman"/>
@@ -1844,7 +1809,6 @@
         </w:rPr>
         <w:t xml:space="preserve"> 423:139-144.</w:t>
       </w:r>
-      <w:proofErr w:type="gramEnd"/>
     </w:p>
     <w:p>
       <w:pPr>
@@ -1854,7 +1818,6 @@
           <w:szCs w:val="20"/>
         </w:rPr>
       </w:pPr>
-      <w:proofErr w:type="gramStart"/>
       <w:r>
         <w:rPr>
           <w:rFonts w:ascii="Times New Roman" w:hAnsi="Times New Roman" w:cs="Times New Roman"/>
@@ -1887,18 +1850,8 @@
           <w:sz w:val="20"/>
           <w:szCs w:val="20"/>
         </w:rPr>
-        <w:t xml:space="preserve"> ID, Krause J, Franks NR, Levin SA (2005) Effective leadership and decision-making in animal groups on the move.</w:t>
-      </w:r>
-      <w:proofErr w:type="gramEnd"/>
-      <w:r>
-        <w:rPr>
-          <w:rFonts w:ascii="Times New Roman" w:hAnsi="Times New Roman" w:cs="Times New Roman"/>
-          <w:sz w:val="20"/>
-          <w:szCs w:val="20"/>
-        </w:rPr>
-        <w:t xml:space="preserve"> </w:t>
-      </w:r>
-      <w:proofErr w:type="gramStart"/>
+        <w:t xml:space="preserve"> ID, Krause J, Franks NR, Levin SA (2005) Effective leadership and decision-making in animal groups on the move. </w:t>
+      </w:r>
       <w:r>
         <w:rPr>
           <w:rFonts w:ascii="Times New Roman" w:hAnsi="Times New Roman" w:cs="Times New Roman"/>
@@ -1916,7 +1869,6 @@
         </w:rPr>
         <w:t xml:space="preserve"> 433:513-516.</w:t>
       </w:r>
-      <w:proofErr w:type="gramEnd"/>
     </w:p>
     <w:p>
       <w:pPr>
@@ -3728,11 +3680,9 @@
     <w:sig w:usb0="E00002FF" w:usb1="400004FF" w:usb2="00000000" w:usb3="00000000" w:csb0="0000019F" w:csb1="00000000"/>
   </w:font>
   <w:font w:name="ＭＳ 明朝">
-    <w:panose1 w:val="00000000000000000000"/>
-    <w:charset w:val="80"/>
-    <w:family w:val="roman"/>
-    <w:notTrueType/>
-    <w:pitch w:val="fixed"/>
+    <w:charset w:val="4E"/>
+    <w:family w:val="auto"/>
+    <w:pitch w:val="variable"/>
     <w:sig w:usb0="00000001" w:usb1="08070000" w:usb2="00000010" w:usb3="00000000" w:csb0="00020000" w:csb1="00000000"/>
   </w:font>
   <w:font w:name="Times">
@@ -3758,11 +3708,9 @@
     <w:sig w:usb0="E0002AFF" w:usb1="C0007843" w:usb2="00000009" w:usb3="00000000" w:csb0="000001FF" w:csb1="00000000"/>
   </w:font>
   <w:font w:name="ＭＳ ゴシック">
-    <w:panose1 w:val="00000000000000000000"/>
-    <w:charset w:val="80"/>
-    <w:family w:val="modern"/>
-    <w:notTrueType/>
-    <w:pitch w:val="fixed"/>
+    <w:charset w:val="4E"/>
+    <w:family w:val="auto"/>
+    <w:pitch w:val="variable"/>
     <w:sig w:usb0="00000001" w:usb1="08070000" w:usb2="00000010" w:usb3="00000000" w:csb0="00020000" w:csb1="00000000"/>
   </w:font>
   <w:font w:name="Calibri">
@@ -3791,6 +3739,7 @@
     <w:rsidRoot w:val="006738FB"/>
     <w:rsid w:val="001C240E"/>
     <w:rsid w:val="006738FB"/>
+    <w:rsid w:val="0078749F"/>
     <w:rsid w:val="008346E2"/>
     <w:rsid w:val="008E38F6"/>
     <w:rsid w:val="00D14A85"/>
@@ -4571,7 +4520,7 @@
 </file>
 
 <file path=customXml/itemProps1.xml><?xml version="1.0" encoding="utf-8"?>
-<ds:datastoreItem xmlns:ds="http://schemas.openxmlformats.org/officeDocument/2006/customXml" ds:itemID="{602637B4-9457-5A43-AC17-7BC0FC5D7E76}">
+<ds:datastoreItem xmlns:ds="http://schemas.openxmlformats.org/officeDocument/2006/customXml" ds:itemID="{97492897-63E5-C340-90DD-5790F3365449}">
   <ds:schemaRefs>
     <ds:schemaRef ds:uri="http://schemas.openxmlformats.org/officeDocument/2006/bibliography"/>
   </ds:schemaRefs>

</xml_diff>

<commit_message>
Edited essays with feedback from Jessica.
</commit_message>
<xml_diff>
--- a/Randal Olson NSF Predoc Previous Research Statement.docx
+++ b/Randal Olson NSF Predoc Previous Research Statement.docx
@@ -1131,7 +1131,19 @@
         <w:rPr>
           <w:rFonts w:ascii="Times New Roman" w:hAnsi="Times New Roman" w:cs="Times New Roman"/>
         </w:rPr>
-        <w:t>The experience I gained in my previous research projects has enabled me to share my passion for science, evolution, and the field of Artificial Intelligence with the public. I have regularly participated in outreach efforts to educate the public about these topics via blog posts on NSF BEACON’s web site</w:t>
+        <w:t xml:space="preserve">The experience I gained in my previous research projects has enabled me to share my passion for science, evolution, and </w:t>
+      </w:r>
+      <w:r>
+        <w:rPr>
+          <w:rFonts w:ascii="Times New Roman" w:hAnsi="Times New Roman" w:cs="Times New Roman"/>
+        </w:rPr>
+        <w:t>artificial i</w:t>
+      </w:r>
+      <w:r>
+        <w:rPr>
+          <w:rFonts w:ascii="Times New Roman" w:hAnsi="Times New Roman" w:cs="Times New Roman"/>
+        </w:rPr>
+        <w:t>ntelligence with the public. I have regularly participated in outreach efforts to educate the public about these topics via blog posts on NSF BEACON’s web site</w:t>
       </w:r>
       <w:r>
         <w:rPr>
@@ -1185,16 +1197,46 @@
         <w:rPr>
           <w:rFonts w:ascii="Times New Roman" w:hAnsi="Times New Roman" w:cs="Times New Roman"/>
         </w:rPr>
-        <w:t xml:space="preserve"> (e.g. the MSU Museum’s Darwin Day)</w:t>
-      </w:r>
-      <w:r>
-        <w:rPr>
-          <w:rFonts w:ascii="Times New Roman" w:hAnsi="Times New Roman" w:cs="Times New Roman"/>
-        </w:rPr>
-        <w:t>, and local science fairs. From the numerous presentations I have given about my work, I have developed the confidence to share and discuss my research with professionals in my field, and the ability to relate my research to other researcher’s work in a meaningful way. As a result, I have been able to establish numerous collaborations bridging computational research and biology, leading to yet more projects that will broaden our understanding of the evolution of animal behavior.</w:t>
+        <w:t xml:space="preserve"> (e.g.</w:t>
+      </w:r>
+      <w:r>
+        <w:rPr>
+          <w:rFonts w:ascii="Times New Roman" w:hAnsi="Times New Roman" w:cs="Times New Roman"/>
+        </w:rPr>
+        <w:t>,</w:t>
+      </w:r>
+      <w:r>
+        <w:rPr>
+          <w:rFonts w:ascii="Times New Roman" w:hAnsi="Times New Roman" w:cs="Times New Roman"/>
+        </w:rPr>
+        <w:t xml:space="preserve"> the MSU Museum’s Darwin Day)</w:t>
+      </w:r>
+      <w:r>
+        <w:rPr>
+          <w:rFonts w:ascii="Times New Roman" w:hAnsi="Times New Roman" w:cs="Times New Roman"/>
+        </w:rPr>
+        <w:t>, and local science fairs.</w:t>
+      </w:r>
+      <w:r>
+        <w:rPr>
+          <w:rFonts w:ascii="Times New Roman" w:hAnsi="Times New Roman" w:cs="Times New Roman"/>
+        </w:rPr>
+        <w:t xml:space="preserve"> Additionally, my colleagues and I are currently developing an educational</w:t>
       </w:r>
       <w:bookmarkStart w:id="0" w:name="_GoBack"/>
       <w:bookmarkEnd w:id="0"/>
+      <w:r>
+        <w:rPr>
+          <w:rFonts w:ascii="Times New Roman" w:hAnsi="Times New Roman" w:cs="Times New Roman"/>
+        </w:rPr>
+        <w:t xml:space="preserve"> multiplayer video game to teach the concepts of evolution to young adults.</w:t>
+      </w:r>
+      <w:r>
+        <w:rPr>
+          <w:rFonts w:ascii="Times New Roman" w:hAnsi="Times New Roman" w:cs="Times New Roman"/>
+        </w:rPr>
+        <w:t xml:space="preserve"> From the numerous presentations I have given about my work, I have developed the confidence to share and discuss my research with professionals in my field, and the ability to relate my research to other researcher’s work in a meaningful way. As a result, I have been able to establish numerous collaborations bridging computational research and biology, leading to yet more projects that will broaden our understanding of the evolution of animal behavior.</w:t>
+      </w:r>
     </w:p>
     <w:p>
       <w:pPr>
@@ -1267,25 +1309,7 @@
           <w:sz w:val="20"/>
           <w:szCs w:val="20"/>
         </w:rPr>
-        <w:t xml:space="preserve">[2] Stanley KO, </w:t>
-      </w:r>
-      <w:proofErr w:type="spellStart"/>
-      <w:r>
-        <w:rPr>
-          <w:rFonts w:ascii="Times New Roman" w:hAnsi="Times New Roman" w:cs="Times New Roman"/>
-          <w:sz w:val="20"/>
-          <w:szCs w:val="20"/>
-        </w:rPr>
-        <w:t>Miikkulainen</w:t>
-      </w:r>
-      <w:proofErr w:type="spellEnd"/>
-      <w:r>
-        <w:rPr>
-          <w:rFonts w:ascii="Times New Roman" w:hAnsi="Times New Roman" w:cs="Times New Roman"/>
-          <w:sz w:val="20"/>
-          <w:szCs w:val="20"/>
-        </w:rPr>
-        <w:t xml:space="preserve"> R (2002). Evolving neural networks through augmenting topologies. </w:t>
+        <w:t xml:space="preserve">[2] Stanley KO, Miikkulainen R (2002). Evolving neural networks through augmenting topologies. </w:t>
       </w:r>
       <w:r>
         <w:rPr>
@@ -1319,43 +1343,7 @@
           <w:sz w:val="20"/>
           <w:szCs w:val="20"/>
         </w:rPr>
-        <w:t xml:space="preserve">[3] Stanley KO, </w:t>
-      </w:r>
-      <w:proofErr w:type="spellStart"/>
-      <w:r>
-        <w:rPr>
-          <w:rFonts w:ascii="Times New Roman" w:hAnsi="Times New Roman" w:cs="Times New Roman"/>
-          <w:sz w:val="20"/>
-          <w:szCs w:val="20"/>
-        </w:rPr>
-        <w:t>D’Ambrosio</w:t>
-      </w:r>
-      <w:proofErr w:type="spellEnd"/>
-      <w:r>
-        <w:rPr>
-          <w:rFonts w:ascii="Times New Roman" w:hAnsi="Times New Roman" w:cs="Times New Roman"/>
-          <w:sz w:val="20"/>
-          <w:szCs w:val="20"/>
-        </w:rPr>
-        <w:t xml:space="preserve"> DB, </w:t>
-      </w:r>
-      <w:proofErr w:type="spellStart"/>
-      <w:r>
-        <w:rPr>
-          <w:rFonts w:ascii="Times New Roman" w:hAnsi="Times New Roman" w:cs="Times New Roman"/>
-          <w:sz w:val="20"/>
-          <w:szCs w:val="20"/>
-        </w:rPr>
-        <w:t>Gauci</w:t>
-      </w:r>
-      <w:proofErr w:type="spellEnd"/>
-      <w:r>
-        <w:rPr>
-          <w:rFonts w:ascii="Times New Roman" w:hAnsi="Times New Roman" w:cs="Times New Roman"/>
-          <w:sz w:val="20"/>
-          <w:szCs w:val="20"/>
-        </w:rPr>
-        <w:t xml:space="preserve"> J (2009). A Hypercube-based encoding for evolving large-scale neural networks. </w:t>
+        <w:t xml:space="preserve">[3] Stanley KO, D’Ambrosio DB, Gauci J (2009). A Hypercube-based encoding for evolving large-scale neural networks. </w:t>
       </w:r>
       <w:r>
         <w:rPr>
@@ -1399,7 +1387,6 @@
         </w:rPr>
         <w:t xml:space="preserve">] </w:t>
       </w:r>
-      <w:proofErr w:type="spellStart"/>
       <w:r>
         <w:rPr>
           <w:rFonts w:ascii="Times New Roman" w:hAnsi="Times New Roman" w:cs="Times New Roman"/>
@@ -1408,7 +1395,6 @@
         </w:rPr>
         <w:t>Couzin</w:t>
       </w:r>
-      <w:proofErr w:type="spellEnd"/>
       <w:r>
         <w:rPr>
           <w:rFonts w:ascii="Times New Roman" w:hAnsi="Times New Roman" w:cs="Times New Roman"/>
@@ -1465,25 +1451,7 @@
           <w:sz w:val="20"/>
           <w:szCs w:val="20"/>
         </w:rPr>
-        <w:t xml:space="preserve">Krause J, </w:t>
-      </w:r>
-      <w:proofErr w:type="spellStart"/>
-      <w:r>
-        <w:rPr>
-          <w:rFonts w:ascii="Times New Roman" w:hAnsi="Times New Roman" w:cs="Times New Roman"/>
-          <w:sz w:val="20"/>
-          <w:szCs w:val="20"/>
-        </w:rPr>
-        <w:t>Ruxton</w:t>
-      </w:r>
-      <w:proofErr w:type="spellEnd"/>
-      <w:r>
-        <w:rPr>
-          <w:rFonts w:ascii="Times New Roman" w:hAnsi="Times New Roman" w:cs="Times New Roman"/>
-          <w:sz w:val="20"/>
-          <w:szCs w:val="20"/>
-        </w:rPr>
-        <w:t xml:space="preserve"> GD (2002) Living in Groups. </w:t>
+        <w:t xml:space="preserve">Krause J, Ruxton GD (2002) Living in Groups. </w:t>
       </w:r>
       <w:r>
         <w:rPr>
@@ -1525,43 +1493,7 @@
           <w:sz w:val="20"/>
           <w:szCs w:val="20"/>
         </w:rPr>
-        <w:t xml:space="preserve">] </w:t>
-      </w:r>
-      <w:proofErr w:type="spellStart"/>
-      <w:r>
-        <w:rPr>
-          <w:rFonts w:ascii="Times New Roman" w:hAnsi="Times New Roman" w:cs="Times New Roman"/>
-          <w:sz w:val="20"/>
-          <w:szCs w:val="20"/>
-        </w:rPr>
-        <w:t>Jeschke</w:t>
-      </w:r>
-      <w:proofErr w:type="spellEnd"/>
-      <w:r>
-        <w:rPr>
-          <w:rFonts w:ascii="Times New Roman" w:hAnsi="Times New Roman" w:cs="Times New Roman"/>
-          <w:sz w:val="20"/>
-          <w:szCs w:val="20"/>
-        </w:rPr>
-        <w:t xml:space="preserve"> JM, </w:t>
-      </w:r>
-      <w:proofErr w:type="spellStart"/>
-      <w:r>
-        <w:rPr>
-          <w:rFonts w:ascii="Times New Roman" w:hAnsi="Times New Roman" w:cs="Times New Roman"/>
-          <w:sz w:val="20"/>
-          <w:szCs w:val="20"/>
-        </w:rPr>
-        <w:t>Tollrian</w:t>
-      </w:r>
-      <w:proofErr w:type="spellEnd"/>
-      <w:r>
-        <w:rPr>
-          <w:rFonts w:ascii="Times New Roman" w:hAnsi="Times New Roman" w:cs="Times New Roman"/>
-          <w:sz w:val="20"/>
-          <w:szCs w:val="20"/>
-        </w:rPr>
-        <w:t xml:space="preserve"> R (2007) Prey swarming: which predators become confused and why? </w:t>
+        <w:t xml:space="preserve">] Jeschke JM, Tollrian R (2007) Prey swarming: which predators become confused and why? </w:t>
       </w:r>
       <w:r>
         <w:rPr>
@@ -1570,19 +1502,8 @@
           <w:sz w:val="20"/>
           <w:szCs w:val="20"/>
         </w:rPr>
-        <w:t xml:space="preserve">Animal </w:t>
-      </w:r>
-      <w:proofErr w:type="spellStart"/>
-      <w:r>
-        <w:rPr>
-          <w:rFonts w:ascii="Times New Roman" w:hAnsi="Times New Roman" w:cs="Times New Roman"/>
-          <w:i/>
-          <w:sz w:val="20"/>
-          <w:szCs w:val="20"/>
-        </w:rPr>
-        <w:t>Behaviour</w:t>
-      </w:r>
-      <w:proofErr w:type="spellEnd"/>
+        <w:t>Animal Behaviour</w:t>
+      </w:r>
       <w:r>
         <w:rPr>
           <w:rFonts w:ascii="Times New Roman" w:hAnsi="Times New Roman" w:cs="Times New Roman"/>
@@ -1614,61 +1535,7 @@
           <w:sz w:val="20"/>
           <w:szCs w:val="20"/>
         </w:rPr>
-        <w:t xml:space="preserve">] Olson RS, </w:t>
-      </w:r>
-      <w:proofErr w:type="spellStart"/>
-      <w:r>
-        <w:rPr>
-          <w:rFonts w:ascii="Times New Roman" w:hAnsi="Times New Roman" w:cs="Times New Roman"/>
-          <w:sz w:val="20"/>
-          <w:szCs w:val="20"/>
-        </w:rPr>
-        <w:t>Hintze</w:t>
-      </w:r>
-      <w:proofErr w:type="spellEnd"/>
-      <w:r>
-        <w:rPr>
-          <w:rFonts w:ascii="Times New Roman" w:hAnsi="Times New Roman" w:cs="Times New Roman"/>
-          <w:sz w:val="20"/>
-          <w:szCs w:val="20"/>
-        </w:rPr>
-        <w:t xml:space="preserve"> A, Dyer FC, </w:t>
-      </w:r>
-      <w:proofErr w:type="spellStart"/>
-      <w:r>
-        <w:rPr>
-          <w:rFonts w:ascii="Times New Roman" w:hAnsi="Times New Roman" w:cs="Times New Roman"/>
-          <w:sz w:val="20"/>
-          <w:szCs w:val="20"/>
-        </w:rPr>
-        <w:t>Knoester</w:t>
-      </w:r>
-      <w:proofErr w:type="spellEnd"/>
-      <w:r>
-        <w:rPr>
-          <w:rFonts w:ascii="Times New Roman" w:hAnsi="Times New Roman" w:cs="Times New Roman"/>
-          <w:sz w:val="20"/>
-          <w:szCs w:val="20"/>
-        </w:rPr>
-        <w:t xml:space="preserve"> DB, </w:t>
-      </w:r>
-      <w:proofErr w:type="spellStart"/>
-      <w:r>
-        <w:rPr>
-          <w:rFonts w:ascii="Times New Roman" w:hAnsi="Times New Roman" w:cs="Times New Roman"/>
-          <w:sz w:val="20"/>
-          <w:szCs w:val="20"/>
-        </w:rPr>
-        <w:t>Adami</w:t>
-      </w:r>
-      <w:proofErr w:type="spellEnd"/>
-      <w:r>
-        <w:rPr>
-          <w:rFonts w:ascii="Times New Roman" w:hAnsi="Times New Roman" w:cs="Times New Roman"/>
-          <w:sz w:val="20"/>
-          <w:szCs w:val="20"/>
-        </w:rPr>
-        <w:t xml:space="preserve"> C (2012) Predator confusion is sufficient to evolve swarming. </w:t>
+        <w:t xml:space="preserve">] Olson RS, Hintze A, Dyer FC, Knoester DB, Adami C (2012) Predator confusion is sufficient to evolve swarming. </w:t>
       </w:r>
       <w:r>
         <w:rPr>
@@ -1718,79 +1585,7 @@
           <w:sz w:val="20"/>
           <w:szCs w:val="20"/>
         </w:rPr>
-        <w:t xml:space="preserve">] </w:t>
-      </w:r>
-      <w:proofErr w:type="spellStart"/>
-      <w:r>
-        <w:rPr>
-          <w:rFonts w:ascii="Times New Roman" w:hAnsi="Times New Roman" w:cs="Times New Roman"/>
-          <w:sz w:val="20"/>
-          <w:szCs w:val="20"/>
-        </w:rPr>
-        <w:t>Lenski</w:t>
-      </w:r>
-      <w:proofErr w:type="spellEnd"/>
-      <w:r>
-        <w:rPr>
-          <w:rFonts w:ascii="Times New Roman" w:hAnsi="Times New Roman" w:cs="Times New Roman"/>
-          <w:sz w:val="20"/>
-          <w:szCs w:val="20"/>
-        </w:rPr>
-        <w:t xml:space="preserve"> RE, </w:t>
-      </w:r>
-      <w:proofErr w:type="spellStart"/>
-      <w:r>
-        <w:rPr>
-          <w:rFonts w:ascii="Times New Roman" w:hAnsi="Times New Roman" w:cs="Times New Roman"/>
-          <w:sz w:val="20"/>
-          <w:szCs w:val="20"/>
-        </w:rPr>
-        <w:t>Ofria</w:t>
-      </w:r>
-      <w:proofErr w:type="spellEnd"/>
-      <w:r>
-        <w:rPr>
-          <w:rFonts w:ascii="Times New Roman" w:hAnsi="Times New Roman" w:cs="Times New Roman"/>
-          <w:sz w:val="20"/>
-          <w:szCs w:val="20"/>
-        </w:rPr>
-        <w:t xml:space="preserve"> C, </w:t>
-      </w:r>
-      <w:proofErr w:type="spellStart"/>
-      <w:r>
-        <w:rPr>
-          <w:rFonts w:ascii="Times New Roman" w:hAnsi="Times New Roman" w:cs="Times New Roman"/>
-          <w:sz w:val="20"/>
-          <w:szCs w:val="20"/>
-        </w:rPr>
-        <w:t>Pennock</w:t>
-      </w:r>
-      <w:proofErr w:type="spellEnd"/>
-      <w:r>
-        <w:rPr>
-          <w:rFonts w:ascii="Times New Roman" w:hAnsi="Times New Roman" w:cs="Times New Roman"/>
-          <w:sz w:val="20"/>
-          <w:szCs w:val="20"/>
-        </w:rPr>
-        <w:t xml:space="preserve"> RT, </w:t>
-      </w:r>
-      <w:proofErr w:type="spellStart"/>
-      <w:r>
-        <w:rPr>
-          <w:rFonts w:ascii="Times New Roman" w:hAnsi="Times New Roman" w:cs="Times New Roman"/>
-          <w:sz w:val="20"/>
-          <w:szCs w:val="20"/>
-        </w:rPr>
-        <w:t>Adami</w:t>
-      </w:r>
-      <w:proofErr w:type="spellEnd"/>
-      <w:r>
-        <w:rPr>
-          <w:rFonts w:ascii="Times New Roman" w:hAnsi="Times New Roman" w:cs="Times New Roman"/>
-          <w:sz w:val="20"/>
-          <w:szCs w:val="20"/>
-        </w:rPr>
-        <w:t xml:space="preserve"> C (2003) The evolutionary origin of complex features. </w:t>
+        <w:t xml:space="preserve">] Lenski RE, Ofria C, Pennock RT, Adami C (2003) The evolutionary origin of complex features. </w:t>
       </w:r>
       <w:r>
         <w:rPr>
@@ -1832,25 +1627,7 @@
           <w:sz w:val="20"/>
           <w:szCs w:val="20"/>
         </w:rPr>
-        <w:t xml:space="preserve">] </w:t>
-      </w:r>
-      <w:proofErr w:type="spellStart"/>
-      <w:r>
-        <w:rPr>
-          <w:rFonts w:ascii="Times New Roman" w:hAnsi="Times New Roman" w:cs="Times New Roman"/>
-          <w:sz w:val="20"/>
-          <w:szCs w:val="20"/>
-        </w:rPr>
-        <w:t>Couzin</w:t>
-      </w:r>
-      <w:proofErr w:type="spellEnd"/>
-      <w:r>
-        <w:rPr>
-          <w:rFonts w:ascii="Times New Roman" w:hAnsi="Times New Roman" w:cs="Times New Roman"/>
-          <w:sz w:val="20"/>
-          <w:szCs w:val="20"/>
-        </w:rPr>
-        <w:t xml:space="preserve"> ID, Krause J, Franks NR, Levin SA (2005) Effective leadership and decision-making in animal groups on the move. </w:t>
+        <w:t xml:space="preserve">] Couzin ID, Krause J, Franks NR, Levin SA (2005) Effective leadership and decision-making in animal groups on the move. </w:t>
       </w:r>
       <w:r>
         <w:rPr>
@@ -1916,25 +1693,7 @@
           <w:sz w:val="20"/>
           <w:szCs w:val="20"/>
         </w:rPr>
-        <w:t xml:space="preserve">swarming." </w:t>
-      </w:r>
-      <w:proofErr w:type="spellStart"/>
-      <w:r>
-        <w:rPr>
-          <w:rFonts w:ascii="Times New Roman" w:hAnsi="Times New Roman" w:cs="Times New Roman"/>
-          <w:sz w:val="20"/>
-          <w:szCs w:val="20"/>
-        </w:rPr>
-        <w:t>SwarmFest</w:t>
-      </w:r>
-      <w:proofErr w:type="spellEnd"/>
-      <w:r>
-        <w:rPr>
-          <w:rFonts w:ascii="Times New Roman" w:hAnsi="Times New Roman" w:cs="Times New Roman"/>
-          <w:sz w:val="20"/>
-          <w:szCs w:val="20"/>
-        </w:rPr>
-        <w:t>, July 2012.</w:t>
+        <w:t>swarming." SwarmFest, July 2012.</w:t>
       </w:r>
       <w:r>
         <w:rPr>
@@ -1967,25 +1726,7 @@
           <w:sz w:val="20"/>
           <w:szCs w:val="20"/>
         </w:rPr>
-        <w:t>"</w:t>
-      </w:r>
-      <w:proofErr w:type="spellStart"/>
-      <w:r>
-        <w:rPr>
-          <w:rFonts w:ascii="Times New Roman" w:hAnsi="Times New Roman" w:cs="Times New Roman"/>
-          <w:sz w:val="20"/>
-          <w:szCs w:val="20"/>
-        </w:rPr>
-        <w:t>aBeeDa</w:t>
-      </w:r>
-      <w:proofErr w:type="spellEnd"/>
-      <w:r>
-        <w:rPr>
-          <w:rFonts w:ascii="Times New Roman" w:hAnsi="Times New Roman" w:cs="Times New Roman"/>
-          <w:sz w:val="20"/>
-          <w:szCs w:val="20"/>
-        </w:rPr>
-        <w:t>: A bottom-up approach to the evolution of swarming." BEACON Congress, July</w:t>
+        <w:t>"aBeeDa: A bottom-up approach to the evolution of swarming." BEACON Congress, July</w:t>
       </w:r>
       <w:r>
         <w:rPr>
@@ -2091,43 +1832,7 @@
           <w:sz w:val="20"/>
           <w:szCs w:val="20"/>
         </w:rPr>
-        <w:t xml:space="preserve">Olson, R., </w:t>
-      </w:r>
-      <w:proofErr w:type="spellStart"/>
-      <w:r>
-        <w:rPr>
-          <w:rFonts w:ascii="Times New Roman" w:hAnsi="Times New Roman" w:cs="Times New Roman"/>
-          <w:sz w:val="20"/>
-          <w:szCs w:val="20"/>
-        </w:rPr>
-        <w:t>Adami</w:t>
-      </w:r>
-      <w:proofErr w:type="spellEnd"/>
-      <w:r>
-        <w:rPr>
-          <w:rFonts w:ascii="Times New Roman" w:hAnsi="Times New Roman" w:cs="Times New Roman"/>
-          <w:sz w:val="20"/>
-          <w:szCs w:val="20"/>
-        </w:rPr>
-        <w:t xml:space="preserve">, C., Dyer, F., </w:t>
-      </w:r>
-      <w:proofErr w:type="spellStart"/>
-      <w:r>
-        <w:rPr>
-          <w:rFonts w:ascii="Times New Roman" w:hAnsi="Times New Roman" w:cs="Times New Roman"/>
-          <w:sz w:val="20"/>
-          <w:szCs w:val="20"/>
-        </w:rPr>
-        <w:t>Hintze</w:t>
-      </w:r>
-      <w:proofErr w:type="spellEnd"/>
-      <w:r>
-        <w:rPr>
-          <w:rFonts w:ascii="Times New Roman" w:hAnsi="Times New Roman" w:cs="Times New Roman"/>
-          <w:sz w:val="20"/>
-          <w:szCs w:val="20"/>
-        </w:rPr>
-        <w:t>, A. "A bottom-up approach to the evolution of</w:t>
+        <w:t>Olson, R., Adami, C., Dyer, F., Hintze, A. "A bottom-up approach to the evolution of</w:t>
       </w:r>
       <w:r>
         <w:rPr>
@@ -2145,23 +1850,13 @@
         </w:rPr>
         <w:t xml:space="preserve">swarming." </w:t>
       </w:r>
-      <w:proofErr w:type="spellStart"/>
-      <w:r>
-        <w:rPr>
-          <w:rFonts w:ascii="Times New Roman" w:hAnsi="Times New Roman" w:cs="Times New Roman"/>
-          <w:sz w:val="20"/>
-          <w:szCs w:val="20"/>
-        </w:rPr>
-        <w:t>ALife</w:t>
-      </w:r>
-      <w:proofErr w:type="spellEnd"/>
-      <w:r>
-        <w:rPr>
-          <w:rFonts w:ascii="Times New Roman" w:hAnsi="Times New Roman" w:cs="Times New Roman"/>
-          <w:sz w:val="20"/>
-          <w:szCs w:val="20"/>
-        </w:rPr>
-        <w:t xml:space="preserve"> XIII, July 2012. East Lansing, MI</w:t>
+      <w:r>
+        <w:rPr>
+          <w:rFonts w:ascii="Times New Roman" w:hAnsi="Times New Roman" w:cs="Times New Roman"/>
+          <w:sz w:val="20"/>
+          <w:szCs w:val="20"/>
+        </w:rPr>
+        <w:t>ALife XIII, July 2012. East Lansing, MI</w:t>
       </w:r>
       <w:r>
         <w:rPr>
@@ -2194,87 +1889,15 @@
           <w:sz w:val="20"/>
           <w:szCs w:val="20"/>
         </w:rPr>
-        <w:t xml:space="preserve">Olson RS, </w:t>
-      </w:r>
-      <w:proofErr w:type="spellStart"/>
-      <w:r>
-        <w:rPr>
-          <w:rFonts w:ascii="Times New Roman" w:hAnsi="Times New Roman" w:cs="Times New Roman"/>
-          <w:sz w:val="20"/>
-          <w:szCs w:val="20"/>
-        </w:rPr>
-        <w:t>Hintze</w:t>
-      </w:r>
-      <w:proofErr w:type="spellEnd"/>
-      <w:r>
-        <w:rPr>
-          <w:rFonts w:ascii="Times New Roman" w:hAnsi="Times New Roman" w:cs="Times New Roman"/>
-          <w:sz w:val="20"/>
-          <w:szCs w:val="20"/>
-        </w:rPr>
-        <w:t xml:space="preserve"> A, Dyer FC, </w:t>
-      </w:r>
-      <w:proofErr w:type="spellStart"/>
-      <w:r>
-        <w:rPr>
-          <w:rFonts w:ascii="Times New Roman" w:hAnsi="Times New Roman" w:cs="Times New Roman"/>
-          <w:sz w:val="20"/>
-          <w:szCs w:val="20"/>
-        </w:rPr>
-        <w:t>Knoester</w:t>
-      </w:r>
-      <w:proofErr w:type="spellEnd"/>
-      <w:r>
-        <w:rPr>
-          <w:rFonts w:ascii="Times New Roman" w:hAnsi="Times New Roman" w:cs="Times New Roman"/>
-          <w:sz w:val="20"/>
-          <w:szCs w:val="20"/>
-        </w:rPr>
-        <w:t xml:space="preserve"> DB, </w:t>
-      </w:r>
-      <w:proofErr w:type="spellStart"/>
-      <w:r>
-        <w:rPr>
-          <w:rFonts w:ascii="Times New Roman" w:hAnsi="Times New Roman" w:cs="Times New Roman"/>
-          <w:sz w:val="20"/>
-          <w:szCs w:val="20"/>
-        </w:rPr>
-        <w:t>Adami</w:t>
-      </w:r>
-      <w:proofErr w:type="spellEnd"/>
-      <w:r>
-        <w:rPr>
-          <w:rFonts w:ascii="Times New Roman" w:hAnsi="Times New Roman" w:cs="Times New Roman"/>
-          <w:sz w:val="20"/>
-          <w:szCs w:val="20"/>
-        </w:rPr>
-        <w:t xml:space="preserve"> C</w:t>
-      </w:r>
-      <w:r>
-        <w:rPr>
-          <w:rFonts w:ascii="Times New Roman" w:hAnsi="Times New Roman" w:cs="Times New Roman"/>
-          <w:sz w:val="20"/>
-          <w:szCs w:val="20"/>
-        </w:rPr>
-        <w:t xml:space="preserve">. “High-performance computing enables the study of collective animal behavior.” MSU </w:t>
-      </w:r>
-      <w:proofErr w:type="spellStart"/>
-      <w:r>
-        <w:rPr>
-          <w:rFonts w:ascii="Times New Roman" w:hAnsi="Times New Roman" w:cs="Times New Roman"/>
-          <w:sz w:val="20"/>
-          <w:szCs w:val="20"/>
-        </w:rPr>
-        <w:t>Cyberinfrastructure</w:t>
-      </w:r>
-      <w:proofErr w:type="spellEnd"/>
-      <w:r>
-        <w:rPr>
-          <w:rFonts w:ascii="Times New Roman" w:hAnsi="Times New Roman" w:cs="Times New Roman"/>
-          <w:sz w:val="20"/>
-          <w:szCs w:val="20"/>
-        </w:rPr>
-        <w:t xml:space="preserve"> Day, October 2012. East Lansing, MI.</w:t>
+        <w:t>Olson RS, Hintze A, Dyer FC, Knoester DB, Adami C</w:t>
+      </w:r>
+      <w:r>
+        <w:rPr>
+          <w:rFonts w:ascii="Times New Roman" w:hAnsi="Times New Roman" w:cs="Times New Roman"/>
+          <w:sz w:val="20"/>
+          <w:szCs w:val="20"/>
+        </w:rPr>
+        <w:t>. “High-performance computing enables the study of collective animal behavior.” MSU Cyberinfrastructure Day, October 2012. East Lansing, MI.</w:t>
       </w:r>
     </w:p>
     <w:sectPr>
@@ -3683,7 +3306,7 @@
     <w:charset w:val="4E"/>
     <w:family w:val="auto"/>
     <w:pitch w:val="variable"/>
-    <w:sig w:usb0="00000001" w:usb1="08070000" w:usb2="00000010" w:usb3="00000000" w:csb0="00020000" w:csb1="00000000"/>
+    <w:sig w:usb0="E00002FF" w:usb1="6AC7FDFB" w:usb2="00000012" w:usb3="00000000" w:csb0="0002009F" w:csb1="00000000"/>
   </w:font>
   <w:font w:name="Times">
     <w:panose1 w:val="02000500000000000000"/>
@@ -3711,7 +3334,7 @@
     <w:charset w:val="4E"/>
     <w:family w:val="auto"/>
     <w:pitch w:val="variable"/>
-    <w:sig w:usb0="00000001" w:usb1="08070000" w:usb2="00000010" w:usb3="00000000" w:csb0="00020000" w:csb1="00000000"/>
+    <w:sig w:usb0="E00002FF" w:usb1="6AC7FDFB" w:usb2="00000012" w:usb3="00000000" w:csb0="0002009F" w:csb1="00000000"/>
   </w:font>
   <w:font w:name="Calibri">
     <w:panose1 w:val="020F0502020204030204"/>
@@ -3742,6 +3365,7 @@
     <w:rsid w:val="0078749F"/>
     <w:rsid w:val="008346E2"/>
     <w:rsid w:val="008E38F6"/>
+    <w:rsid w:val="00966040"/>
     <w:rsid w:val="00D14A85"/>
     <w:rsid w:val="00EE144D"/>
     <w:rsid w:val="00EE2BAD"/>
@@ -4520,7 +4144,7 @@
 </file>
 
 <file path=customXml/itemProps1.xml><?xml version="1.0" encoding="utf-8"?>
-<ds:datastoreItem xmlns:ds="http://schemas.openxmlformats.org/officeDocument/2006/customXml" ds:itemID="{97492897-63E5-C340-90DD-5790F3365449}">
+<ds:datastoreItem xmlns:ds="http://schemas.openxmlformats.org/officeDocument/2006/customXml" ds:itemID="{4D8C3301-6DE0-034E-B3D8-D22DF29265DE}">
   <ds:schemaRefs>
     <ds:schemaRef ds:uri="http://schemas.openxmlformats.org/officeDocument/2006/bibliography"/>
   </ds:schemaRefs>

</xml_diff>